<commit_message>
update non-functional design requirements and approach section
</commit_message>
<xml_diff>
--- a/Documents/Design Document/PCG_Design_Doc_Draft_12_2.docx
+++ b/Documents/Design Document/PCG_Design_Doc_Draft_12_2.docx
@@ -8,9 +8,7 @@
         <w:jc w:val="left"/>
       </w:pPr>
       <w:bookmarkStart w:id="0" w:name="_Ref49482707"/>
-      <w:bookmarkStart w:id="1" w:name="_GoBack"/>
       <w:bookmarkEnd w:id="0"/>
-      <w:bookmarkEnd w:id="1"/>
     </w:p>
     <w:p>
       <w:pPr>
@@ -196,7 +194,7 @@
                         </a:ln>
                         <a:extLst>
                           <a:ext uri="{91240B29-F687-4f45-9708-019B960494DF}">
-                            <a14:hiddenLine xmlns:o="urn:schemas-microsoft-com:office:office" xmlns:v="urn:schemas-microsoft-com:vml" xmlns:w10="urn:schemas-microsoft-com:office:word" xmlns:w="http://schemas.openxmlformats.org/wordprocessingml/2006/main" xmlns:a14="http://schemas.microsoft.com/office/drawing/2010/main" xmlns="" w="9525">
+                            <a14:hiddenLine xmlns="" xmlns:a14="http://schemas.microsoft.com/office/drawing/2010/main" xmlns:w="http://schemas.openxmlformats.org/wordprocessingml/2006/main" xmlns:w10="urn:schemas-microsoft-com:office:word" xmlns:v="urn:schemas-microsoft-com:vml" xmlns:o="urn:schemas-microsoft-com:office:office" w="9525">
                               <a:solidFill>
                                 <a:srgbClr val="000000"/>
                               </a:solidFill>
@@ -523,7 +521,7 @@
                         </a:ln>
                         <a:extLst>
                           <a:ext uri="{91240B29-F687-4f45-9708-019B960494DF}">
-                            <a14:hiddenLine xmlns:o="urn:schemas-microsoft-com:office:office" xmlns:v="urn:schemas-microsoft-com:vml" xmlns:w10="urn:schemas-microsoft-com:office:word" xmlns:w="http://schemas.openxmlformats.org/wordprocessingml/2006/main" xmlns:a14="http://schemas.microsoft.com/office/drawing/2010/main" xmlns="" w="9525">
+                            <a14:hiddenLine xmlns="" xmlns:a14="http://schemas.microsoft.com/office/drawing/2010/main" xmlns:w="http://schemas.openxmlformats.org/wordprocessingml/2006/main" xmlns:w10="urn:schemas-microsoft-com:office:word" xmlns:v="urn:schemas-microsoft-com:vml" xmlns:o="urn:schemas-microsoft-com:office:office" w="9525">
                               <a:solidFill>
                                 <a:srgbClr val="000000"/>
                               </a:solidFill>
@@ -2656,7 +2654,21 @@
                 <w:rStyle w:val="Hyperlink"/>
                 <w:noProof/>
               </w:rPr>
-              <w:t>Non-Functional Design Constraints (Brian)</w:t>
+              <w:t>Non-Func</w:t>
+            </w:r>
+            <w:r>
+              <w:rPr>
+                <w:rStyle w:val="Hyperlink"/>
+                <w:noProof/>
+              </w:rPr>
+              <w:t>tional Design Constraints (Brandon</w:t>
+            </w:r>
+            <w:r>
+              <w:rPr>
+                <w:rStyle w:val="Hyperlink"/>
+                <w:noProof/>
+              </w:rPr>
+              <w:t>)</w:t>
             </w:r>
             <w:r>
               <w:rPr>
@@ -3711,13 +3723,13 @@
       <w:pPr>
         <w:pStyle w:val="Heading1"/>
       </w:pPr>
-      <w:bookmarkStart w:id="2" w:name="_Ref49478891"/>
-      <w:bookmarkStart w:id="3" w:name="_Toc373758339"/>
+      <w:bookmarkStart w:id="1" w:name="_Ref49478891"/>
+      <w:bookmarkStart w:id="2" w:name="_Toc373758339"/>
       <w:r>
         <w:t>Problem</w:t>
       </w:r>
+      <w:bookmarkEnd w:id="1"/>
       <w:bookmarkEnd w:id="2"/>
-      <w:bookmarkEnd w:id="3"/>
     </w:p>
     <w:p>
       <w:pPr>
@@ -3741,24 +3753,24 @@
         <w:spacing w:before="240"/>
         <w:ind w:left="720" w:hanging="720"/>
       </w:pPr>
-      <w:bookmarkStart w:id="4" w:name="_Overall_Objectives"/>
-      <w:bookmarkStart w:id="5" w:name="_Toc307865986"/>
+      <w:bookmarkStart w:id="3" w:name="_Overall_Objectives"/>
+      <w:bookmarkStart w:id="4" w:name="_Toc307865986"/>
+      <w:bookmarkStart w:id="5" w:name="_Toc373758340"/>
       <w:bookmarkStart w:id="6" w:name="_Ref49480580"/>
-      <w:bookmarkStart w:id="7" w:name="_Toc373758340"/>
+      <w:bookmarkEnd w:id="3"/>
+      <w:r>
+        <w:t>Overall Objectives</w:t>
+      </w:r>
       <w:bookmarkEnd w:id="4"/>
       <w:r>
-        <w:t>Overall Objectives</w:t>
+        <w:t xml:space="preserve"> (Brandon)</w:t>
       </w:r>
       <w:bookmarkEnd w:id="5"/>
-      <w:r>
-        <w:t xml:space="preserve"> (Brandon)</w:t>
-      </w:r>
+    </w:p>
+    <w:p>
+      <w:bookmarkStart w:id="7" w:name="_Historical_and_Economic"/>
+      <w:bookmarkStart w:id="8" w:name="_Toc307865987"/>
       <w:bookmarkEnd w:id="7"/>
-    </w:p>
-    <w:p>
-      <w:bookmarkStart w:id="8" w:name="_Historical_and_Economic"/>
-      <w:bookmarkStart w:id="9" w:name="_Toc307865987"/>
-      <w:bookmarkEnd w:id="8"/>
       <w:r>
         <w:t>It has been shown that forward error correction dramatically improves bit error rate performance</w:t>
       </w:r>
@@ -3940,21 +3952,21 @@
         <w:spacing w:before="240"/>
         <w:ind w:left="720" w:hanging="720"/>
       </w:pPr>
-      <w:bookmarkStart w:id="10" w:name="_Toc373758341"/>
+      <w:bookmarkStart w:id="9" w:name="_Toc373758341"/>
       <w:r>
         <w:t xml:space="preserve">Historical </w:t>
       </w:r>
       <w:r>
         <w:t>and Economic Perspective</w:t>
       </w:r>
+      <w:bookmarkEnd w:id="8"/>
+      <w:r>
+        <w:t xml:space="preserve"> </w:t>
+      </w:r>
+      <w:r>
+        <w:t>(Brandon)</w:t>
+      </w:r>
       <w:bookmarkEnd w:id="9"/>
-      <w:r>
-        <w:t xml:space="preserve"> </w:t>
-      </w:r>
-      <w:r>
-        <w:t>(Brandon)</w:t>
-      </w:r>
-      <w:bookmarkEnd w:id="10"/>
     </w:p>
     <w:p>
       <w:pPr>
@@ -5190,18 +5202,18 @@
         <w:spacing w:before="240"/>
         <w:ind w:left="720" w:hanging="720"/>
       </w:pPr>
-      <w:bookmarkStart w:id="11" w:name="_Candidate_Solutions"/>
-      <w:bookmarkStart w:id="12" w:name="_Toc307865988"/>
-      <w:bookmarkStart w:id="13" w:name="_Toc373758342"/>
+      <w:bookmarkStart w:id="10" w:name="_Candidate_Solutions"/>
+      <w:bookmarkStart w:id="11" w:name="_Toc307865988"/>
+      <w:bookmarkStart w:id="12" w:name="_Toc373758342"/>
+      <w:bookmarkEnd w:id="10"/>
+      <w:r>
+        <w:t>Candidate Solutions</w:t>
+      </w:r>
       <w:bookmarkEnd w:id="11"/>
       <w:r>
-        <w:t>Candidate Solutions</w:t>
+        <w:t xml:space="preserve"> (Brian)</w:t>
       </w:r>
       <w:bookmarkEnd w:id="12"/>
-      <w:r>
-        <w:t xml:space="preserve"> (Brian)</w:t>
-      </w:r>
-      <w:bookmarkEnd w:id="13"/>
     </w:p>
     <w:p>
       <w:r>
@@ -5240,7 +5252,7 @@
         </w:tabs>
         <w:ind w:left="0"/>
       </w:pPr>
-      <w:bookmarkStart w:id="14" w:name="_Toc373758343"/>
+      <w:bookmarkStart w:id="13" w:name="_Toc373758343"/>
       <w:r>
         <w:t>Forward Error Correction</w:t>
       </w:r>
@@ -5253,7 +5265,7 @@
       <w:r>
         <w:t xml:space="preserve"> (Brandon)</w:t>
       </w:r>
-      <w:bookmarkEnd w:id="14"/>
+      <w:bookmarkEnd w:id="13"/>
     </w:p>
     <w:p>
       <w:r>
@@ -5377,7 +5389,7 @@
         </w:tabs>
         <w:ind w:left="0"/>
       </w:pPr>
-      <w:bookmarkStart w:id="15" w:name="_Toc373758344"/>
+      <w:bookmarkStart w:id="14" w:name="_Toc373758344"/>
       <w:r>
         <w:t xml:space="preserve">Line </w:t>
       </w:r>
@@ -5390,7 +5402,7 @@
       <w:r>
         <w:t>Non Return Zero and Manchester</w:t>
       </w:r>
-      <w:bookmarkEnd w:id="15"/>
+      <w:bookmarkEnd w:id="14"/>
     </w:p>
     <w:p>
       <w:r>
@@ -5617,7 +5629,12 @@
     <w:p>
       <w:r>
         <w:lastRenderedPageBreak/>
-        <w:t>Since they both share the same theoretical probability of bit error and contain the same energy, they both perform equally likely in a noisy environment.  Thus the decision for choosing NRZ or Manchester resides in what is more important, bandwidth or synchronization?  Considering our modem requires only 1200 b/sec data rate, it was decided that synchronization was more important than bandwidth.  Thus the line coding that will be used in both the FSK and BPSK modem will be Manchester coding.</w:t>
+        <w:t>Since they both share the same theoretical probability of bit error and contain the same energy, they both perform equally likely in a noisy environment.  Thus the decision for choos</w:t>
+      </w:r>
+      <w:bookmarkStart w:id="15" w:name="_GoBack"/>
+      <w:bookmarkEnd w:id="15"/>
+      <w:r>
+        <w:t>ing NRZ or Manchester resides in what is more important, bandwidth or synchronization?  Considering our modem requires only 1200 b/sec data rate, it was decided that synchronization was more important than bandwidth.  Thus the line coding that will be used in both the FSK and BPSK modem will be Manchester coding.</w:t>
       </w:r>
     </w:p>
     <w:p>
@@ -7324,21 +7341,7 @@
         <w:rPr>
           <w:rFonts w:eastAsiaTheme="minorEastAsia"/>
         </w:rPr>
-        <w:t xml:space="preserve"> where the tones se</w:t>
-      </w:r>
-      <w:proofErr w:type="spellStart"/>
-      <w:r>
-        <w:rPr>
-          <w:rFonts w:eastAsiaTheme="minorEastAsia"/>
-        </w:rPr>
-        <w:t>lected</w:t>
-      </w:r>
-      <w:proofErr w:type="spellEnd"/>
-      <w:r>
-        <w:rPr>
-          <w:rFonts w:eastAsiaTheme="minorEastAsia"/>
-        </w:rPr>
-        <w:t xml:space="preserve"> are 1200 Hz and 2200 Hz.</w:t>
+        <w:t xml:space="preserve"> where the tones selected are 1200 Hz and 2200 Hz.</w:t>
       </w:r>
       <w:r>
         <w:rPr>
@@ -10484,18 +10487,25 @@
       <w:pPr>
         <w:pStyle w:val="Heading2"/>
       </w:pPr>
-      <w:bookmarkStart w:id="35" w:name="_Toc373758354"/>
-      <w:r>
-        <w:t xml:space="preserve">Non-Functional </w:t>
-      </w:r>
-      <w:r>
-        <w:t>Design Constraints</w:t>
-      </w:r>
+      <w:bookmarkStart w:id="35" w:name="_Toc373112951"/>
       <w:bookmarkEnd w:id="30"/>
       <w:r>
-        <w:t xml:space="preserve"> (Brian)</w:t>
+        <w:t>Non-Functional Design Constraints (Brandon)</w:t>
       </w:r>
       <w:bookmarkEnd w:id="35"/>
+    </w:p>
+    <w:p>
+      <w:r>
+        <w:t xml:space="preserve">These non-functional design constraints are based off of the </w:t>
+      </w:r>
+      <w:proofErr w:type="spellStart"/>
+      <w:r>
+        <w:t>Papilio</w:t>
+      </w:r>
+      <w:proofErr w:type="spellEnd"/>
+      <w:r>
+        <w:t xml:space="preserve"> Pro LX9 FPGA development board and the Xilinx Spartan 6 XC6SLX9 FPGA.</w:t>
+      </w:r>
     </w:p>
     <w:tbl>
       <w:tblPr>
@@ -10641,6 +10651,9 @@
               <w:spacing w:after="0"/>
               <w:jc w:val="left"/>
             </w:pPr>
+            <w:r>
+              <w:t>Board: $85 - $100</w:t>
+            </w:r>
           </w:p>
         </w:tc>
       </w:tr>
@@ -10693,6 +10706,12 @@
                 <w:color w:val="000000"/>
               </w:rPr>
             </w:pPr>
+            <w:r>
+              <w:rPr>
+                <w:color w:val="000000"/>
+              </w:rPr>
+              <w:t>FPGA: 0°C to +85°C</w:t>
+            </w:r>
           </w:p>
         </w:tc>
       </w:tr>
@@ -10745,6 +10764,12 @@
                 <w:color w:val="000000"/>
               </w:rPr>
             </w:pPr>
+            <w:r>
+              <w:rPr>
+                <w:color w:val="000000"/>
+              </w:rPr>
+              <w:t xml:space="preserve">Board: maximum 600 mA @ 3 V </w:t>
+            </w:r>
           </w:p>
         </w:tc>
       </w:tr>
@@ -10797,6 +10822,12 @@
                 <w:color w:val="000000"/>
               </w:rPr>
             </w:pPr>
+            <w:r>
+              <w:rPr>
+                <w:color w:val="000000"/>
+              </w:rPr>
+              <w:t>Board: 3 in. wide x 4 in. length x 0.5 in. height</w:t>
+            </w:r>
           </w:p>
         </w:tc>
       </w:tr>
@@ -10849,6 +10880,12 @@
                 <w:color w:val="000000"/>
               </w:rPr>
             </w:pPr>
+            <w:r>
+              <w:rPr>
+                <w:color w:val="000000"/>
+              </w:rPr>
+              <w:t>Board: 32 grams</w:t>
+            </w:r>
           </w:p>
         </w:tc>
       </w:tr>
@@ -10867,25 +10904,7 @@
         <w:rPr>
           <w:rFonts w:ascii="Times New Roman" w:hAnsi="Times New Roman"/>
         </w:rPr>
-        <w:t>Table 5</w:t>
-      </w:r>
-      <w:r>
-        <w:rPr>
-          <w:rFonts w:ascii="Times New Roman" w:hAnsi="Times New Roman"/>
-        </w:rPr>
-        <w:t xml:space="preserve">. Non-functional design constraints for </w:t>
-      </w:r>
-      <w:r>
-        <w:rPr>
-          <w:rFonts w:ascii="Times New Roman" w:hAnsi="Times New Roman"/>
-        </w:rPr>
-        <w:t>System A, B, C</w:t>
-      </w:r>
-      <w:r>
-        <w:rPr>
-          <w:rFonts w:ascii="Times New Roman" w:hAnsi="Times New Roman"/>
-        </w:rPr>
-        <w:t>.</w:t>
+        <w:t>Table 5. Non-functional design constraints for test board.</w:t>
       </w:r>
     </w:p>
     <w:p>
@@ -10931,11 +10950,11 @@
     </w:p>
     <w:p>
       <w:r>
-        <w:t xml:space="preserve">Simulink provides a graphical design approach for rapid prototyping and simulation of the various subsystems required by each of the modems.  Thus the FSK and BPSK modems were first designed in Simulink which enables us to gain a high level operational understanding of each modem.  In addition, Simulink provides the tools and blocks necessary to evaluate the performance of our system under a variety </w:t>
+        <w:t xml:space="preserve">Simulink provides a graphical design approach for rapid prototyping and simulation of the various </w:t>
       </w:r>
       <w:r>
         <w:lastRenderedPageBreak/>
-        <w:t xml:space="preserve">of conditions.  Of particular importance was the evaluation of system performance due the effects of AWGN and phase and frequency shifts.  These are conditions that all modems are expected to able to handle.  </w:t>
+        <w:t xml:space="preserve">subsystems required by each of the modems.  Thus the FSK and BPSK modems were first designed in Simulink which enables us to gain a high level operational understanding of each modem.  In addition, Simulink provides the tools and blocks necessary to evaluate the performance of our system under a variety of conditions.  Of particular importance was the evaluation of system performance due the effects of AWGN and phase and frequency shifts.  These are conditions that all modems are expected to able to handle.  </w:t>
       </w:r>
     </w:p>
     <w:p>
@@ -11160,21 +11179,7 @@
         <w:rPr>
           <w:color w:val="000000"/>
         </w:rPr>
-        <w:t xml:space="preserve"> into negative and positive edges of a square waveform only duri</w:t>
-      </w:r>
-      <w:proofErr w:type="spellStart"/>
-      <w:r>
-        <w:rPr>
-          <w:color w:val="000000"/>
-        </w:rPr>
-        <w:t>ng</w:t>
-      </w:r>
-      <w:proofErr w:type="spellEnd"/>
-      <w:r>
-        <w:rPr>
-          <w:color w:val="000000"/>
-        </w:rPr>
-        <w:t xml:space="preserve"> the falling edge of the clock. Therefore, transitions at the positive edges of the clock contain no information, Figure # illustrates the protocol from the IEEE 802.3 protocol where </w:t>
+        <w:t xml:space="preserve"> into negative and positive edges of a square waveform only during the falling edge of the clock. Therefore, transitions at the positive edges of the clock contain no information, Figure # illustrates the protocol from the IEEE 802.3 protocol where </w:t>
       </w:r>
       <m:oMath>
         <m:sSub>
@@ -11416,21 +11421,7 @@
         <w:rPr>
           <w:color w:val="000000"/>
         </w:rPr>
-        <w:t>) as depicted in the Figure # + 1. Therefore Manchester code is implemented in Matlab Simulink by XORing a stream of r</w:t>
-      </w:r>
-      <w:proofErr w:type="spellStart"/>
-      <w:r>
-        <w:rPr>
-          <w:color w:val="000000"/>
-        </w:rPr>
-        <w:t>andom</w:t>
-      </w:r>
-      <w:proofErr w:type="spellEnd"/>
-      <w:r>
-        <w:rPr>
-          <w:color w:val="000000"/>
-        </w:rPr>
-        <w:t xml:space="preserve"> data with the transmitter's clock which for the BPSK modem and BFSK</w:t>
+        <w:t>) as depicted in the Figure # + 1. Therefore Manchester code is implemented in Matlab Simulink by XORing a stream of random data with the transmitter's clock which for the BPSK modem and BFSK</w:t>
       </w:r>
       <w:r>
         <w:rPr>
@@ -11850,21 +11841,7 @@
         <w:rPr>
           <w:color w:val="000000"/>
         </w:rPr>
-        <w:t>, hence the Manchester encoding provides a maximum distance between the waveforms as illustrated by (Nguyen et al). In the modems, the decoding is also done following the same approach, where the prod</w:t>
-      </w:r>
-      <w:proofErr w:type="spellStart"/>
-      <w:r>
-        <w:rPr>
-          <w:color w:val="000000"/>
-        </w:rPr>
-        <w:t>uct</w:t>
-      </w:r>
-      <w:proofErr w:type="spellEnd"/>
-      <w:r>
-        <w:rPr>
-          <w:color w:val="000000"/>
-        </w:rPr>
-        <w:t xml:space="preserve"> between the encoded waveform and the extracted clock is used to recover the binary digits.</w:t>
+        <w:t>, hence the Manchester encoding provides a maximum distance between the waveforms as illustrated by (Nguyen et al). In the modems, the decoding is also done following the same approach, where the product between the encoded waveform and the extracted clock is used to recover the binary digits.</w:t>
       </w:r>
     </w:p>
     <w:p>
@@ -14231,27 +14208,7 @@
           <w:sz w:val="22"/>
           <w:szCs w:val="22"/>
         </w:rPr>
-        <w:t xml:space="preserve"> can be implemented in several different methods either lead-lag, active filters or a simple low-pass filter. In our BFSK modem, the loop filter was designed using the low-pass filter because of the PLL FSK demodulator's frequency response. Ther</w:t>
-      </w:r>
-      <w:proofErr w:type="spellStart"/>
-      <w:r>
-        <w:rPr>
-          <w:rFonts w:ascii="Calibri" w:hAnsi="Calibri"/>
-          <w:color w:val="000000"/>
-          <w:sz w:val="22"/>
-          <w:szCs w:val="22"/>
-        </w:rPr>
-        <w:t>efore</w:t>
-      </w:r>
-      <w:proofErr w:type="spellEnd"/>
-      <w:r>
-        <w:rPr>
-          <w:rFonts w:ascii="Calibri" w:hAnsi="Calibri"/>
-          <w:color w:val="000000"/>
-          <w:sz w:val="22"/>
-          <w:szCs w:val="22"/>
-        </w:rPr>
-        <w:t xml:space="preserve"> the PLL is modeled as the following:</w:t>
+        <w:t xml:space="preserve"> can be implemented in several different methods either lead-lag, active filters or a simple low-pass filter. In our BFSK modem, the loop filter was designed using the low-pass filter because of the PLL FSK demodulator's frequency response. Therefore the PLL is modeled as the following:</w:t>
       </w:r>
     </w:p>
     <w:p>
@@ -17617,21 +17574,7 @@
         <w:rPr>
           <w:szCs w:val="22"/>
         </w:rPr>
-        <w:t xml:space="preserve"> produces the phase error. Note that the PLL analysis assumes that the reference frequency is approximately the same as the VCO frequency.  Any minor differences are co</w:t>
-      </w:r>
-      <w:proofErr w:type="spellStart"/>
-      <w:r>
-        <w:rPr>
-          <w:szCs w:val="22"/>
-        </w:rPr>
-        <w:t>nsidered</w:t>
-      </w:r>
-      <w:proofErr w:type="spellEnd"/>
-      <w:r>
-        <w:rPr>
-          <w:szCs w:val="22"/>
-        </w:rPr>
-        <w:t xml:space="preserve"> in the phases </w:t>
+        <w:t xml:space="preserve"> produces the phase error. Note that the PLL analysis assumes that the reference frequency is approximately the same as the VCO frequency.  Any minor differences are considered in the phases </w:t>
       </w:r>
       <m:oMath>
         <m:r>
@@ -20845,21 +20788,7 @@
         <w:rPr>
           <w:szCs w:val="22"/>
         </w:rPr>
-        <w:t xml:space="preserve"> ms in order to minimize the number of bits lost during acquisition.  From classical control theory, the settli</w:t>
-      </w:r>
-      <w:proofErr w:type="spellStart"/>
-      <w:r>
-        <w:rPr>
-          <w:szCs w:val="22"/>
-        </w:rPr>
-        <w:t>ng</w:t>
-      </w:r>
-      <w:proofErr w:type="spellEnd"/>
-      <w:r>
-        <w:rPr>
-          <w:szCs w:val="22"/>
-        </w:rPr>
-        <w:t xml:space="preserve"> time of a second order underdamped system can be approximated </w:t>
+        <w:t xml:space="preserve"> ms in order to minimize the number of bits lost during acquisition.  From classical control theory, the settling time of a second order underdamped system can be approximated </w:t>
       </w:r>
       <w:proofErr w:type="gramStart"/>
       <w:r>
@@ -22352,14 +22281,25 @@
       </w:r>
     </w:p>
     <w:p>
-      <w:r>
+      <w:pPr>
         <w:rPr>
           <w:b/>
         </w:rPr>
+      </w:pPr>
+      <w:r>
+        <w:rPr>
+          <w:b/>
+        </w:rPr>
         <w:t>Block Encoding</w:t>
       </w:r>
       <w:r>
         <w:t xml:space="preserve"> </w:t>
+      </w:r>
+      <w:r>
+        <w:rPr>
+          <w:b/>
+        </w:rPr>
+        <w:t>(and Decoding)</w:t>
       </w:r>
     </w:p>
     <w:p>
@@ -23336,6 +23276,12 @@
         </w:rPr>
         <w:t>Block Interleaving</w:t>
       </w:r>
+      <w:r>
+        <w:rPr>
+          <w:b/>
+        </w:rPr>
+        <w:t xml:space="preserve"> (and De-interleaving)</w:t>
+      </w:r>
     </w:p>
     <w:p>
       <w:r>
@@ -27396,21 +27342,11 @@
         </w:rPr>
         <w:t>Convolutional Encoding</w:t>
       </w:r>
-    </w:p>
-    <w:p>
-      <w:pPr>
-        <w:jc w:val="left"/>
+      <w:r>
         <w:rPr>
           <w:b/>
-          <w:color w:val="FF0000"/>
-        </w:rPr>
-      </w:pPr>
-      <w:r>
-        <w:rPr>
-          <w:b/>
-          <w:color w:val="FF0000"/>
-        </w:rPr>
-        <w:t>[TODO (TBC by 12/02/13): A thorough, high-level explanation of the general (n, k, L) convolutional code will be discussed here.]</w:t>
+        </w:rPr>
+        <w:t xml:space="preserve"> (and Decoding)</w:t>
       </w:r>
     </w:p>
     <w:p>
@@ -27479,52 +27415,334 @@
       <w:pPr>
         <w:jc w:val="left"/>
         <w:rPr>
+          <w:sz w:val="18"/>
+        </w:rPr>
+      </w:pPr>
+      <w:r>
+        <w:rPr>
           <w:b/>
-        </w:rPr>
-      </w:pPr>
-      <w:r>
-        <w:rPr>
-          <w:b/>
-        </w:rPr>
-        <w:t>Convolutional Decoding</w:t>
+          <w:sz w:val="18"/>
+        </w:rPr>
+        <w:t>Figure 3.1.3.4</w:t>
+      </w:r>
+      <w:r>
+        <w:rPr>
+          <w:sz w:val="18"/>
+        </w:rPr>
+        <w:t xml:space="preserve"> </w:t>
+      </w:r>
+      <w:proofErr w:type="gramStart"/>
+      <w:r>
+        <w:rPr>
+          <w:sz w:val="18"/>
+        </w:rPr>
+        <w:t>Highlights</w:t>
+      </w:r>
+      <w:proofErr w:type="gramEnd"/>
+      <w:r>
+        <w:rPr>
+          <w:sz w:val="18"/>
+        </w:rPr>
+        <w:t xml:space="preserve"> the convolutional encoder of the FEC engine. </w:t>
       </w:r>
     </w:p>
     <w:p>
       <w:pPr>
         <w:jc w:val="left"/>
-        <w:rPr>
-          <w:b/>
-          <w:color w:val="FF0000"/>
-        </w:rPr>
-      </w:pPr>
-      <w:r>
-        <w:rPr>
-          <w:b/>
-          <w:color w:val="FF0000"/>
-        </w:rPr>
-        <w:t>[TODO (TBC by 12/02/13): Since the discussion of the FEC engine functionality is limited to high-level descriptions only, this section will emphasize the inverse functionality provided in the Convolutional Encoding section. However, it is necessary to provide reasoning for using soft-decision decoding instead of hard-decision decoding in the BPSK demodulator. That reasoning will be discussed in this section.]</w:t>
+      </w:pPr>
+      <w:r>
+        <w:t xml:space="preserve">To finish off the coding chain of the forward error correction (FEC) engine, we pass the block-interleaved output through a convolutional encoding process. As discussed in Section 1.3.1, convolutional encoding corrects random errors in a bit stream much better than block encoding does. Unlike block encoding, convolutional encoding operates on a </w:t>
+      </w:r>
+      <w:r>
+        <w:rPr>
+          <w:i/>
+        </w:rPr>
+        <w:t>stream</w:t>
+      </w:r>
+      <w:r>
+        <w:t xml:space="preserve"> of bits (as opposed to </w:t>
+      </w:r>
+      <w:r>
+        <w:rPr>
+          <w:i/>
+        </w:rPr>
+        <w:t xml:space="preserve">blocks </w:t>
+      </w:r>
+      <w:r>
+        <w:t xml:space="preserve">of bits). Further, this implies that the convolutional encoding process operates on a bit stream, not a symbol stream. In Figure 3.1.3.4, there is an </w:t>
+      </w:r>
+      <w:r>
+        <w:rPr>
+          <w:i/>
+        </w:rPr>
+        <w:t xml:space="preserve">Integer to Bit Mapper </w:t>
+      </w:r>
+      <w:r>
+        <w:t>used to convert the symbols of the block-interleaved output back to bits before passing through the convolutional encoder.</w:t>
       </w:r>
     </w:p>
     <w:p>
       <w:pPr>
         <w:jc w:val="left"/>
-        <w:rPr>
-          <w:b/>
-          <w:color w:val="FF0000"/>
-        </w:rPr>
-      </w:pPr>
-      <w:r>
-        <w:rPr>
-          <w:b/>
+      </w:pPr>
+      <w:r>
+        <w:t xml:space="preserve">The convolutional encoder works by converting a series of </w:t>
+      </w:r>
+      <w:r>
+        <w:rPr>
+          <w:i/>
+        </w:rPr>
+        <w:t>k</w:t>
+      </w:r>
+      <w:r>
+        <w:t xml:space="preserve">-bit message word into a series of </w:t>
+      </w:r>
+      <w:r>
+        <w:rPr>
+          <w:i/>
+        </w:rPr>
+        <w:t>n</w:t>
+      </w:r>
+      <w:r>
+        <w:t xml:space="preserve">-bit </w:t>
+      </w:r>
+      <w:proofErr w:type="spellStart"/>
+      <w:r>
+        <w:t>codewords</w:t>
+      </w:r>
+      <w:proofErr w:type="spellEnd"/>
+      <w:r>
+        <w:t xml:space="preserve">. A constraint length </w:t>
+      </w:r>
+      <w:r>
+        <w:rPr>
+          <w:i/>
+        </w:rPr>
+        <w:t>K</w:t>
+      </w:r>
+      <w:r>
+        <w:t xml:space="preserve"> represents how many </w:t>
+      </w:r>
+      <w:r>
+        <w:rPr>
+          <w:i/>
+        </w:rPr>
+        <w:t>k-bit</w:t>
+      </w:r>
+      <w:r>
+        <w:t xml:space="preserve"> message words are used to process the </w:t>
+      </w:r>
+      <w:r>
+        <w:rPr>
+          <w:i/>
+        </w:rPr>
+        <w:t xml:space="preserve">n-bit </w:t>
+      </w:r>
+      <w:r>
+        <w:t>output of the convolutional encoder. This would be regarded as a (</w:t>
+      </w:r>
+      <w:r>
+        <w:rPr>
+          <w:i/>
+        </w:rPr>
+        <w:t>n</w:t>
+      </w:r>
+      <w:r>
+        <w:t xml:space="preserve">, </w:t>
+      </w:r>
+      <w:r>
+        <w:rPr>
+          <w:i/>
+        </w:rPr>
+        <w:t>k</w:t>
+      </w:r>
+      <w:r>
+        <w:t xml:space="preserve">, </w:t>
+      </w:r>
+      <w:r>
+        <w:rPr>
+          <w:i/>
+        </w:rPr>
+        <w:t>K</w:t>
+      </w:r>
+      <w:r>
+        <w:t xml:space="preserve">) convolutional encoder. The convolutional encoder is composed of a shift register with </w:t>
+      </w:r>
+      <w:r>
+        <w:rPr>
+          <w:i/>
+        </w:rPr>
+        <w:t>K</w:t>
+      </w:r>
+      <w:r>
+        <w:t xml:space="preserve"> </w:t>
+      </w:r>
+      <w:r>
+        <w:rPr>
+          <w:i/>
+        </w:rPr>
+        <w:t>k-bit</w:t>
+      </w:r>
+      <w:r>
+        <w:t xml:space="preserve"> stages and </w:t>
+      </w:r>
+      <w:r>
+        <w:rPr>
+          <w:i/>
+        </w:rPr>
+        <w:t xml:space="preserve">n </w:t>
+      </w:r>
+      <w:r>
+        <w:t>modulo-2 adders. As an example, Figure 3.1.3.5 shows an example of two convolutional encoders operating in parallel. The upper convolutional encoder comprises</w:t>
+      </w:r>
+      <w:r>
+        <w:rPr>
+          <w:i/>
+        </w:rPr>
+        <w:t xml:space="preserve"> K</w:t>
+      </w:r>
+      <w:r>
+        <w:rPr>
+          <w:i/>
+        </w:rPr>
+        <w:t xml:space="preserve"> = 5</w:t>
+      </w:r>
+      <w:r>
+        <w:t xml:space="preserve"> stages (or, </w:t>
+      </w:r>
+      <w:r>
+        <w:rPr>
+          <w:i/>
+        </w:rPr>
+        <w:t>K – 1</w:t>
+      </w:r>
+      <w:r>
+        <w:t xml:space="preserve"> = 4 </w:t>
+      </w:r>
+      <w:r>
+        <w:rPr>
+          <w:i/>
+        </w:rPr>
+        <w:t>k</w:t>
+      </w:r>
+      <w:r>
+        <w:t xml:space="preserve">-bit delays) in its shift register and </w:t>
+      </w:r>
+      <w:r>
+        <w:rPr>
+          <w:i/>
+        </w:rPr>
+        <w:t xml:space="preserve">n </w:t>
+      </w:r>
+      <w:r>
+        <w:t xml:space="preserve">= 2 modulo-2 adders. Each stage of the shift register holds </w:t>
+      </w:r>
+      <w:r>
+        <w:rPr>
+          <w:i/>
+        </w:rPr>
+        <w:t xml:space="preserve">k </w:t>
+      </w:r>
+      <w:r>
+        <w:t xml:space="preserve">= 1 bits. Put differently the upper convolutional encoder is (2, 1, </w:t>
+      </w:r>
+      <w:proofErr w:type="gramStart"/>
+      <w:r>
+        <w:t>5</w:t>
+      </w:r>
+      <w:proofErr w:type="gramEnd"/>
+      <w:r>
+        <w:t xml:space="preserve">). The lower convolutional encoder comprises </w:t>
+      </w:r>
+      <w:r>
+        <w:rPr>
+          <w:i/>
+        </w:rPr>
+        <w:t>K</w:t>
+      </w:r>
+      <w:r>
+        <w:t xml:space="preserve"> = 4 stages (or, </w:t>
+      </w:r>
+      <w:r>
+        <w:rPr>
+          <w:i/>
+        </w:rPr>
+        <w:t xml:space="preserve">K – </w:t>
+      </w:r>
+      <w:r>
+        <w:t xml:space="preserve">1 = 3 </w:t>
+      </w:r>
+      <w:r>
+        <w:rPr>
+          <w:i/>
+        </w:rPr>
+        <w:t>k</w:t>
+      </w:r>
+      <w:r>
+        <w:t xml:space="preserve">-bit delays) and </w:t>
+      </w:r>
+      <w:r>
+        <w:rPr>
+          <w:i/>
+        </w:rPr>
+        <w:t xml:space="preserve">n = 2 </w:t>
+      </w:r>
+      <w:r>
+        <w:t xml:space="preserve">modulo-2 adders. Each stage of this shift register holds </w:t>
+      </w:r>
+      <w:r>
+        <w:rPr>
+          <w:i/>
+        </w:rPr>
+        <w:t xml:space="preserve">k </w:t>
+      </w:r>
+      <w:r>
+        <w:t xml:space="preserve">= 1 bits. Hence, the lower </w:t>
+      </w:r>
+      <w:r>
+        <w:lastRenderedPageBreak/>
+        <w:t xml:space="preserve">convolutional encoder is (2, 1, </w:t>
+      </w:r>
+      <w:proofErr w:type="gramStart"/>
+      <w:r>
+        <w:t>4</w:t>
+      </w:r>
+      <w:proofErr w:type="gramEnd"/>
+      <w:r>
+        <w:t xml:space="preserve">). The </w:t>
+      </w:r>
+      <w:r>
+        <w:rPr>
+          <w:i/>
+        </w:rPr>
+        <w:t>code rate</w:t>
+      </w:r>
+      <w:r>
+        <w:t xml:space="preserve"> of a convolutional encoder is </w:t>
+      </w:r>
+      <w:r>
+        <w:rPr>
+          <w:i/>
+        </w:rPr>
+        <w:t>k/n</w:t>
+      </w:r>
+      <w:r>
+        <w:t xml:space="preserve">, so the code rates for the upper and lower convolutional encoders would be ½, respectively. </w:t>
+      </w:r>
+    </w:p>
+    <w:p>
+      <w:pPr>
+        <w:jc w:val="center"/>
+      </w:pPr>
+      <w:r>
+        <w:rPr>
           <w:noProof/>
-          <w:color w:val="FF0000"/>
-        </w:rPr>
-        <w:lastRenderedPageBreak/>
+        </w:rPr>
         <w:drawing>
-          <wp:inline distT="0" distB="0" distL="0" distR="0" wp14:anchorId="76D9A1C2" wp14:editId="161F748F">
-            <wp:extent cx="5943600" cy="3410145"/>
-            <wp:effectExtent l="0" t="0" r="0" b="0"/>
-            <wp:docPr id="19" name="Picture 19" descr="C:\Users\lifesatrip\Documents\TortoiseSVN\SD\trunk\Documents\Figures\03_01_03_06.png"/>
+          <wp:inline distT="0" distB="0" distL="0" distR="0" wp14:anchorId="6B5C41BA" wp14:editId="4D526FBC">
+            <wp:extent cx="3990975" cy="3000375"/>
+            <wp:effectExtent l="0" t="0" r="9525" b="9525"/>
+            <wp:docPr id="18" name="Picture 18" descr="C:\Users\lifesatrip\Documents\TortoiseSVN\SD\trunk\Documents\Figures\03_01_03_09.PNG"/>
             <wp:cNvGraphicFramePr>
               <a:graphicFrameLocks xmlns:a="http://schemas.openxmlformats.org/drawingml/2006/main" noChangeAspect="1"/>
             </wp:cNvGraphicFramePr>
@@ -27532,7 +27750,7 @@
               <a:graphicData uri="http://schemas.openxmlformats.org/drawingml/2006/picture">
                 <pic:pic xmlns:pic="http://schemas.openxmlformats.org/drawingml/2006/picture">
                   <pic:nvPicPr>
-                    <pic:cNvPr id="0" name="Picture 10" descr="C:\Users\lifesatrip\Documents\TortoiseSVN\SD\trunk\Documents\Figures\03_01_03_06.png"/>
+                    <pic:cNvPr id="0" name="Picture 1" descr="C:\Users\lifesatrip\Documents\TortoiseSVN\SD\trunk\Documents\Figures\03_01_03_09.PNG"/>
                     <pic:cNvPicPr>
                       <a:picLocks noChangeAspect="1" noChangeArrowheads="1"/>
                     </pic:cNvPicPr>
@@ -27553,7 +27771,7 @@
                   <pic:spPr bwMode="auto">
                     <a:xfrm>
                       <a:off x="0" y="0"/>
-                      <a:ext cx="5943600" cy="3410145"/>
+                      <a:ext cx="3990975" cy="3000375"/>
                     </a:xfrm>
                     <a:prstGeom prst="rect">
                       <a:avLst/>
@@ -27572,286 +27790,136 @@
     </w:p>
     <w:p>
       <w:pPr>
+        <w:jc w:val="center"/>
+        <w:rPr>
+          <w:sz w:val="18"/>
+          <w:szCs w:val="18"/>
+        </w:rPr>
+      </w:pPr>
+      <w:r>
+        <w:rPr>
+          <w:b/>
+          <w:sz w:val="18"/>
+          <w:szCs w:val="18"/>
+        </w:rPr>
+        <w:t>Figure 3.1.3.5</w:t>
+      </w:r>
+      <w:r>
+        <w:rPr>
+          <w:sz w:val="18"/>
+          <w:szCs w:val="18"/>
+        </w:rPr>
+        <w:t xml:space="preserve"> (Courtesy of </w:t>
+      </w:r>
+      <w:proofErr w:type="spellStart"/>
+      <w:r>
+        <w:rPr>
+          <w:sz w:val="18"/>
+          <w:szCs w:val="18"/>
+        </w:rPr>
+        <w:t>Matlab</w:t>
+      </w:r>
+      <w:proofErr w:type="spellEnd"/>
+      <w:r>
+        <w:rPr>
+          <w:sz w:val="18"/>
+          <w:szCs w:val="18"/>
+        </w:rPr>
+        <w:t xml:space="preserve">®) Depicting two convolutional encoders operating in parallel. </w:t>
+      </w:r>
+    </w:p>
+    <w:p>
+      <w:pPr>
         <w:jc w:val="left"/>
-        <w:rPr>
-          <w:b/>
-        </w:rPr>
-      </w:pPr>
-      <w:r>
-        <w:rPr>
-          <w:b/>
-        </w:rPr>
-        <w:t>Block De-interleaving</w:t>
+      </w:pPr>
+      <w:r>
+        <w:t xml:space="preserve">At each unit of time, </w:t>
+      </w:r>
+      <w:r>
+        <w:rPr>
+          <w:i/>
+        </w:rPr>
+        <w:t xml:space="preserve">k </w:t>
+      </w:r>
+      <w:r>
+        <w:t xml:space="preserve">bits will shift to the next stage in the shift register, and </w:t>
+      </w:r>
+      <w:r>
+        <w:rPr>
+          <w:i/>
+        </w:rPr>
+        <w:t>k</w:t>
+      </w:r>
+      <w:r>
+        <w:t xml:space="preserve"> bits will shift into the first stage of the shift register. There are </w:t>
+      </w:r>
+      <w:r>
+        <w:rPr>
+          <w:i/>
+        </w:rPr>
+        <w:t xml:space="preserve">K </w:t>
+      </w:r>
+      <w:r>
+        <w:t xml:space="preserve">stages for a group of </w:t>
+      </w:r>
+      <w:r>
+        <w:rPr>
+          <w:i/>
+        </w:rPr>
+        <w:t xml:space="preserve">k </w:t>
+      </w:r>
+      <w:r>
+        <w:t xml:space="preserve">bits to shift into before it eventually shifts out of the shift register. At each unit of time, each of the </w:t>
+      </w:r>
+      <w:r>
+        <w:rPr>
+          <w:i/>
+        </w:rPr>
+        <w:t xml:space="preserve">n </w:t>
+      </w:r>
+      <w:r>
+        <w:t xml:space="preserve">modulo-2 adders are sampled and these </w:t>
+      </w:r>
+      <w:r>
+        <w:rPr>
+          <w:i/>
+        </w:rPr>
+        <w:t xml:space="preserve">n </w:t>
+      </w:r>
+      <w:r>
+        <w:t xml:space="preserve">bits are the output of the convolutional encoder. </w:t>
+      </w:r>
+      <w:r>
+        <w:t>The</w:t>
+      </w:r>
+      <w:r>
+        <w:t xml:space="preserve"> connections between the </w:t>
+      </w:r>
+      <w:proofErr w:type="gramStart"/>
+      <w:r>
+        <w:t>shift</w:t>
+      </w:r>
+      <w:proofErr w:type="gramEnd"/>
+      <w:r>
+        <w:t xml:space="preserve"> register stages and the modulo-2 adders characterizes the convolutional encoder. In other words, some permutations of connections have better error-correcting capabilities than other permutations of connections (</w:t>
+      </w:r>
+      <w:proofErr w:type="spellStart"/>
+      <w:r>
+        <w:t>Sklar</w:t>
+      </w:r>
+      <w:proofErr w:type="spellEnd"/>
+      <w:r>
+        <w:t xml:space="preserve">, 2001). </w:t>
       </w:r>
     </w:p>
     <w:p>
       <w:pPr>
         <w:jc w:val="left"/>
-        <w:rPr>
-          <w:b/>
-          <w:color w:val="FF0000"/>
-        </w:rPr>
-      </w:pPr>
-      <w:r>
-        <w:rPr>
-          <w:b/>
-          <w:color w:val="FF0000"/>
-        </w:rPr>
-        <w:t>[TODO (TBC by 12/02/13): This section will literally emphasize the fact that the block de-</w:t>
-      </w:r>
-      <w:proofErr w:type="spellStart"/>
-      <w:r>
-        <w:rPr>
-          <w:b/>
-          <w:color w:val="FF0000"/>
-        </w:rPr>
-        <w:t>interleaver</w:t>
-      </w:r>
-      <w:proofErr w:type="spellEnd"/>
-      <w:r>
-        <w:rPr>
-          <w:b/>
-          <w:color w:val="FF0000"/>
-        </w:rPr>
-        <w:t xml:space="preserve"> performs the inverse functionality of the block </w:t>
-      </w:r>
-      <w:proofErr w:type="spellStart"/>
-      <w:r>
-        <w:rPr>
-          <w:b/>
-          <w:color w:val="FF0000"/>
-        </w:rPr>
-        <w:t>interleaver</w:t>
-      </w:r>
-      <w:proofErr w:type="spellEnd"/>
-      <w:r>
-        <w:rPr>
-          <w:b/>
-          <w:color w:val="FF0000"/>
-        </w:rPr>
-        <w:t>. In fact, the examples provided in the Block Interleaving section already hinted as to how block de-interleaving works.]</w:t>
-      </w:r>
-    </w:p>
-    <w:p>
-      <w:pPr>
-        <w:jc w:val="left"/>
-        <w:rPr>
-          <w:b/>
-          <w:color w:val="FF0000"/>
-        </w:rPr>
-      </w:pPr>
-      <w:r>
-        <w:rPr>
-          <w:b/>
-          <w:noProof/>
-          <w:color w:val="FF0000"/>
-        </w:rPr>
-        <w:drawing>
-          <wp:inline distT="0" distB="0" distL="0" distR="0" wp14:anchorId="4FC746C6" wp14:editId="2AF2F5F1">
-            <wp:extent cx="5943600" cy="3407823"/>
-            <wp:effectExtent l="0" t="0" r="0" b="2540"/>
-            <wp:docPr id="20" name="Picture 20" descr="C:\Users\lifesatrip\Documents\TortoiseSVN\SD\trunk\Documents\Figures\03_01_03_07.png"/>
-            <wp:cNvGraphicFramePr>
-              <a:graphicFrameLocks xmlns:a="http://schemas.openxmlformats.org/drawingml/2006/main" noChangeAspect="1"/>
-            </wp:cNvGraphicFramePr>
-            <a:graphic xmlns:a="http://schemas.openxmlformats.org/drawingml/2006/main">
-              <a:graphicData uri="http://schemas.openxmlformats.org/drawingml/2006/picture">
-                <pic:pic xmlns:pic="http://schemas.openxmlformats.org/drawingml/2006/picture">
-                  <pic:nvPicPr>
-                    <pic:cNvPr id="0" name="Picture 11" descr="C:\Users\lifesatrip\Documents\TortoiseSVN\SD\trunk\Documents\Figures\03_01_03_07.png"/>
-                    <pic:cNvPicPr>
-                      <a:picLocks noChangeAspect="1" noChangeArrowheads="1"/>
-                    </pic:cNvPicPr>
-                  </pic:nvPicPr>
-                  <pic:blipFill>
-                    <a:blip r:embed="rId57">
-                      <a:extLst>
-                        <a:ext uri="{28A0092B-C50C-407E-A947-70E740481C1C}">
-                          <a14:useLocalDpi xmlns:a14="http://schemas.microsoft.com/office/drawing/2010/main" val="0"/>
-                        </a:ext>
-                      </a:extLst>
-                    </a:blip>
-                    <a:srcRect/>
-                    <a:stretch>
-                      <a:fillRect/>
-                    </a:stretch>
-                  </pic:blipFill>
-                  <pic:spPr bwMode="auto">
-                    <a:xfrm>
-                      <a:off x="0" y="0"/>
-                      <a:ext cx="5943600" cy="3407823"/>
-                    </a:xfrm>
-                    <a:prstGeom prst="rect">
-                      <a:avLst/>
-                    </a:prstGeom>
-                    <a:noFill/>
-                    <a:ln>
-                      <a:noFill/>
-                    </a:ln>
-                  </pic:spPr>
-                </pic:pic>
-              </a:graphicData>
-            </a:graphic>
-          </wp:inline>
-        </w:drawing>
-      </w:r>
-    </w:p>
-    <w:p>
-      <w:pPr>
-        <w:jc w:val="left"/>
-        <w:rPr>
-          <w:b/>
-        </w:rPr>
-      </w:pPr>
-      <w:r>
-        <w:rPr>
-          <w:b/>
-        </w:rPr>
-        <w:lastRenderedPageBreak/>
-        <w:t>Block Decoding</w:t>
-      </w:r>
-    </w:p>
-    <w:p>
-      <w:pPr>
-        <w:jc w:val="left"/>
-        <w:rPr>
-          <w:b/>
-          <w:color w:val="FF0000"/>
-        </w:rPr>
-      </w:pPr>
-      <w:r>
-        <w:rPr>
-          <w:b/>
-          <w:color w:val="FF0000"/>
-        </w:rPr>
-        <w:t>[TODO</w:t>
-      </w:r>
-      <w:r>
-        <w:rPr>
-          <w:b/>
-          <w:color w:val="FF0000"/>
-        </w:rPr>
-        <w:t xml:space="preserve"> (TBC by 12/02/13)</w:t>
-      </w:r>
-      <w:r>
-        <w:rPr>
-          <w:b/>
-          <w:color w:val="FF0000"/>
-        </w:rPr>
-        <w:t xml:space="preserve">: This section </w:t>
-      </w:r>
-      <w:r>
-        <w:rPr>
-          <w:b/>
-          <w:color w:val="FF0000"/>
-        </w:rPr>
-        <w:t xml:space="preserve">will emphasize high-level inverse functionality of the Block Coding section. The </w:t>
-      </w:r>
-      <w:proofErr w:type="spellStart"/>
-      <w:r>
-        <w:rPr>
-          <w:b/>
-          <w:color w:val="FF0000"/>
-        </w:rPr>
-        <w:t>Serializer</w:t>
-      </w:r>
-      <w:proofErr w:type="spellEnd"/>
-      <w:r>
-        <w:rPr>
-          <w:b/>
-          <w:color w:val="FF0000"/>
-        </w:rPr>
-        <w:t xml:space="preserve"> and Single </w:t>
-      </w:r>
-      <w:proofErr w:type="spellStart"/>
-      <w:r>
-        <w:rPr>
-          <w:b/>
-          <w:color w:val="FF0000"/>
-        </w:rPr>
-        <w:t>Codeword</w:t>
-      </w:r>
-      <w:proofErr w:type="spellEnd"/>
-      <w:r>
-        <w:rPr>
-          <w:b/>
-          <w:color w:val="FF0000"/>
-        </w:rPr>
-        <w:t xml:space="preserve"> Buffer will be briefly explained.</w:t>
-      </w:r>
-      <w:r>
-        <w:rPr>
-          <w:b/>
-          <w:color w:val="FF0000"/>
-        </w:rPr>
-        <w:t>]</w:t>
-      </w:r>
-    </w:p>
-    <w:p>
-      <w:pPr>
-        <w:jc w:val="left"/>
-        <w:rPr>
-          <w:b/>
-          <w:color w:val="FF0000"/>
-        </w:rPr>
-      </w:pPr>
-      <w:r>
-        <w:rPr>
-          <w:b/>
-          <w:noProof/>
-          <w:color w:val="FF0000"/>
-        </w:rPr>
-        <w:drawing>
-          <wp:inline distT="0" distB="0" distL="0" distR="0" wp14:anchorId="45D1FA7D" wp14:editId="23836262">
-            <wp:extent cx="5943600" cy="3436735"/>
-            <wp:effectExtent l="0" t="0" r="0" b="0"/>
-            <wp:docPr id="23" name="Picture 23" descr="C:\Users\lifesatrip\Documents\TortoiseSVN\SD\trunk\Documents\Figures\03_01_03_08.png"/>
-            <wp:cNvGraphicFramePr>
-              <a:graphicFrameLocks xmlns:a="http://schemas.openxmlformats.org/drawingml/2006/main" noChangeAspect="1"/>
-            </wp:cNvGraphicFramePr>
-            <a:graphic xmlns:a="http://schemas.openxmlformats.org/drawingml/2006/main">
-              <a:graphicData uri="http://schemas.openxmlformats.org/drawingml/2006/picture">
-                <pic:pic xmlns:pic="http://schemas.openxmlformats.org/drawingml/2006/picture">
-                  <pic:nvPicPr>
-                    <pic:cNvPr id="0" name="Picture 12" descr="C:\Users\lifesatrip\Documents\TortoiseSVN\SD\trunk\Documents\Figures\03_01_03_08.png"/>
-                    <pic:cNvPicPr>
-                      <a:picLocks noChangeAspect="1" noChangeArrowheads="1"/>
-                    </pic:cNvPicPr>
-                  </pic:nvPicPr>
-                  <pic:blipFill>
-                    <a:blip r:embed="rId58">
-                      <a:extLst>
-                        <a:ext uri="{28A0092B-C50C-407E-A947-70E740481C1C}">
-                          <a14:useLocalDpi xmlns:a14="http://schemas.microsoft.com/office/drawing/2010/main" val="0"/>
-                        </a:ext>
-                      </a:extLst>
-                    </a:blip>
-                    <a:srcRect/>
-                    <a:stretch>
-                      <a:fillRect/>
-                    </a:stretch>
-                  </pic:blipFill>
-                  <pic:spPr bwMode="auto">
-                    <a:xfrm>
-                      <a:off x="0" y="0"/>
-                      <a:ext cx="5943600" cy="3436735"/>
-                    </a:xfrm>
-                    <a:prstGeom prst="rect">
-                      <a:avLst/>
-                    </a:prstGeom>
-                    <a:noFill/>
-                    <a:ln>
-                      <a:noFill/>
-                    </a:ln>
-                  </pic:spPr>
-                </pic:pic>
-              </a:graphicData>
-            </a:graphic>
-          </wp:inline>
-        </w:drawing>
-      </w:r>
-    </w:p>
-    <w:p/>
+      </w:pPr>
+      <w:r>
+        <w:t xml:space="preserve">The soft-decision Viterbi decoder uses Euclidean distance and maximum likelihood to decode the convolutional encoding. </w:t>
+      </w:r>
+    </w:p>
     <w:p>
       <w:pPr>
         <w:pStyle w:val="Heading2"/>
@@ -27908,7 +27976,11 @@
     </w:p>
     <w:p>
       <w:r>
-        <w:t xml:space="preserve">We implement the bit error rate tester (BERT) in software. The BERT consists of an AX.25 packet generation program written by us, a custom AX.25 packet comparison program written by us, and an available virtual serial terminal interface (with data logging capabilities). The BERT provides several performance metrics based off of bit error rate (BER) and packet error rate (PER). Please refer to Section 3 (Approach) for the implementation of this BERT and how it interfaces with the external FPGA board. </w:t>
+        <w:t xml:space="preserve">We implement the bit error rate tester (BERT) in software. The BERT consists of an AX.25 packet generation program written by us, a custom AX.25 packet comparison program written by us, and an </w:t>
+      </w:r>
+      <w:r>
+        <w:lastRenderedPageBreak/>
+        <w:t xml:space="preserve">available virtual serial terminal interface (with data logging capabilities). The BERT provides several performance metrics based off of bit error rate (BER) and packet error rate (PER). Please refer to Section 3 (Approach) for the implementation of this BERT and how it interfaces with the external FPGA board. </w:t>
       </w:r>
     </w:p>
     <w:p/>
@@ -27919,7 +27991,6 @@
       <w:bookmarkStart w:id="47" w:name="_Ref49480917"/>
       <w:bookmarkStart w:id="48" w:name="_Toc373758363"/>
       <w:r>
-        <w:lastRenderedPageBreak/>
         <w:t>SUMMARY AND FUTURE WORK</w:t>
       </w:r>
       <w:bookmarkEnd w:id="47"/>
@@ -28485,7 +28556,7 @@
         </w:rPr>
         <w:t> </w:t>
       </w:r>
-      <w:hyperlink r:id="rId59" w:tgtFrame="_blank" w:history="1">
+      <w:hyperlink r:id="rId57" w:tgtFrame="_blank" w:history="1">
         <w:r>
           <w:rPr>
             <w:rStyle w:val="Hyperlink"/>
@@ -28712,7 +28783,7 @@
         </w:rPr>
         <w:t>:</w:t>
       </w:r>
-      <w:hyperlink r:id="rId60" w:tgtFrame="_blank" w:history="1">
+      <w:hyperlink r:id="rId58" w:tgtFrame="_blank" w:history="1">
         <w:r>
           <w:rPr>
             <w:rStyle w:val="Hyperlink"/>
@@ -29022,7 +29093,7 @@
         </w:rPr>
         <w:t>:</w:t>
       </w:r>
-      <w:hyperlink r:id="rId61" w:tgtFrame="_blank" w:history="1">
+      <w:hyperlink r:id="rId59" w:tgtFrame="_blank" w:history="1">
         <w:r>
           <w:rPr>
             <w:rStyle w:val="Hyperlink"/>
@@ -29194,7 +29265,7 @@
         </w:rPr>
         <w:t> </w:t>
       </w:r>
-      <w:hyperlink r:id="rId62" w:tgtFrame="_blank" w:history="1">
+      <w:hyperlink r:id="rId60" w:tgtFrame="_blank" w:history="1">
         <w:r>
           <w:rPr>
             <w:rStyle w:val="Hyperlink"/>
@@ -29299,7 +29370,7 @@
         </w:rPr>
         <w:t> </w:t>
       </w:r>
-      <w:hyperlink r:id="rId63" w:tgtFrame="_blank" w:history="1">
+      <w:hyperlink r:id="rId61" w:tgtFrame="_blank" w:history="1">
         <w:r>
           <w:rPr>
             <w:rStyle w:val="Hyperlink"/>
@@ -30450,7 +30521,7 @@
         </w:rPr>
         <w:t> </w:t>
       </w:r>
-      <w:hyperlink r:id="rId64" w:tgtFrame="_blank" w:history="1">
+      <w:hyperlink r:id="rId62" w:tgtFrame="_blank" w:history="1">
         <w:r>
           <w:rPr>
             <w:rStyle w:val="Hyperlink"/>
@@ -30616,8 +30687,8 @@
     </w:p>
     <w:p/>
     <w:sectPr>
-      <w:headerReference w:type="default" r:id="rId65"/>
-      <w:footerReference w:type="default" r:id="rId66"/>
+      <w:headerReference w:type="default" r:id="rId63"/>
+      <w:footerReference w:type="default" r:id="rId64"/>
       <w:pgSz w:w="12240" w:h="15840"/>
       <w:pgMar w:top="1440" w:right="1440" w:bottom="1440" w:left="1440" w:header="720" w:footer="720" w:gutter="0"/>
       <w:pgNumType w:start="1"/>
@@ -30736,7 +30807,7 @@
         <w:rStyle w:val="PageNumber"/>
         <w:noProof/>
       </w:rPr>
-      <w:t>26</w:t>
+      <w:t>20</w:t>
     </w:r>
     <w:r>
       <w:rPr>
@@ -30778,7 +30849,7 @@
         <w:rStyle w:val="PageNumber"/>
         <w:noProof/>
       </w:rPr>
-      <w:t>48</w:t>
+      <w:t>47</w:t>
     </w:r>
     <w:r>
       <w:rPr>
@@ -34299,7 +34370,7 @@
 </file>
 
 <file path=customXml/itemProps1.xml><?xml version="1.0" encoding="utf-8"?>
-<ds:datastoreItem xmlns:ds="http://schemas.openxmlformats.org/officeDocument/2006/customXml" ds:itemID="{46CC93BF-BC48-4C13-8B6B-58FCC72678EF}">
+<ds:datastoreItem xmlns:ds="http://schemas.openxmlformats.org/officeDocument/2006/customXml" ds:itemID="{CDAE8E41-51A5-4227-B93F-8646C5964C11}">
   <ds:schemaRefs>
     <ds:schemaRef ds:uri="http://schemas.openxmlformats.org/officeDocument/2006/bibliography"/>
   </ds:schemaRefs>

</xml_diff>

<commit_message>
Updating information pertaining to system-level Simulink model of System C. I still need to show simulation results comparing System B (BPSK) to System C (BPSK + convolutional coding).
</commit_message>
<xml_diff>
--- a/Documents/Design Document/PCG_Design_Doc_Draft_12_2.docx
+++ b/Documents/Design Document/PCG_Design_Doc_Draft_12_2.docx
@@ -24551,7 +24551,7 @@
         <w:t xml:space="preserve">. </w:t>
       </w:r>
       <w:r>
-        <w:t>Furthermore, t</w:t>
+        <w:t>T</w:t>
       </w:r>
       <w:r>
         <w:t>he modification</w:t>
@@ -24735,14 +24735,14 @@
           <w:b w:val="0"/>
           <w:sz w:val="22"/>
         </w:rPr>
-        <w:t xml:space="preserve"> A system-level diagram depict</w:t>
-      </w:r>
-      <w:r>
-        <w:rPr>
-          <w:b w:val="0"/>
-          <w:sz w:val="22"/>
-        </w:rPr>
-        <w:t>ing System C</w:t>
+        <w:t xml:space="preserve"> A system-level diagram of</w:t>
+      </w:r>
+      <w:r>
+        <w:rPr>
+          <w:b w:val="0"/>
+          <w:sz w:val="22"/>
+        </w:rPr>
+        <w:t xml:space="preserve"> System C</w:t>
       </w:r>
       <w:r>
         <w:rPr>
@@ -24756,88 +24756,898 @@
           <w:b w:val="0"/>
           <w:sz w:val="22"/>
         </w:rPr>
-        <w:t xml:space="preserve"> A convolutional encoder and Viterbi decoder are used to implement convolutional coding (</w:t>
-      </w:r>
-      <w:r>
-        <w:rPr>
-          <w:b w:val="0"/>
-          <w:sz w:val="22"/>
-        </w:rPr>
-        <w:t>½ code rate</w:t>
-      </w:r>
-      <w:r>
-        <w:rPr>
-          <w:b w:val="0"/>
-          <w:sz w:val="22"/>
-        </w:rPr>
+        <w:t xml:space="preserve"> A convolutional encoder and Viterbi decoder are used to implement convolutional coding (½ code rate, constraint length 7). </w:t>
+      </w:r>
+      <w:r>
+        <w:rPr>
+          <w:b w:val="0"/>
+          <w:sz w:val="22"/>
+        </w:rPr>
+        <w:t>Besides fro</w:t>
+      </w:r>
+      <w:r>
+        <w:rPr>
+          <w:b w:val="0"/>
+          <w:sz w:val="22"/>
+        </w:rPr>
+        <w:t>m the addition of forward error correction</w:t>
+      </w:r>
+      <w:r>
+        <w:rPr>
+          <w:b w:val="0"/>
+          <w:sz w:val="22"/>
+        </w:rPr>
+        <w:t xml:space="preserve">, System C differs from System B in that the BPSK demodulator implements </w:t>
+      </w:r>
+      <w:r>
+        <w:rPr>
+          <w:b w:val="0"/>
+          <w:sz w:val="22"/>
+        </w:rPr>
+        <w:t xml:space="preserve">3-bit </w:t>
+      </w:r>
+      <w:r>
+        <w:rPr>
+          <w:b w:val="0"/>
+          <w:sz w:val="22"/>
+        </w:rPr>
+        <w:t>soft-</w:t>
+      </w:r>
+      <w:r>
+        <w:rPr>
+          <w:b w:val="0"/>
+          <w:sz w:val="22"/>
+        </w:rPr>
+        <w:lastRenderedPageBreak/>
+        <w:t>decision decoding instead of hard-decision decoding.</w:t>
+      </w:r>
+    </w:p>
+    <w:p/>
+    <w:p>
+      <w:r>
+        <w:t xml:space="preserve">Figure 39 shows sample time coloring to </w:t>
+      </w:r>
+      <w:r>
+        <w:t xml:space="preserve">show that there are different sampling times throughout the model. The </w:t>
+      </w:r>
+      <w:r>
+        <w:rPr>
+          <w:i/>
+        </w:rPr>
+        <w:t>AX.25</w:t>
+      </w:r>
+      <w:r>
+        <w:t xml:space="preserve"> </w:t>
+      </w:r>
+      <w:r>
+        <w:rPr>
+          <w:i/>
+        </w:rPr>
+        <w:t xml:space="preserve">Frame Generator </w:t>
+      </w:r>
+      <w:r>
+        <w:t xml:space="preserve">outputs bits at a rate of 600 b/sec. Hence, the green represents a sampling time of 1/600 seconds. The </w:t>
+      </w:r>
+      <w:r>
+        <w:rPr>
+          <w:i/>
+        </w:rPr>
+        <w:t xml:space="preserve">Convolutional Encoder </w:t>
+      </w:r>
+      <w:r>
+        <w:t xml:space="preserve">outputs twice as many bits as the </w:t>
+      </w:r>
+      <w:r>
+        <w:rPr>
+          <w:i/>
+        </w:rPr>
+        <w:t>AX.25 Frame Generator</w:t>
+      </w:r>
+      <w:r>
+        <w:t xml:space="preserve">, but its output is a 2-bit signal. Hence, the sampling time after the </w:t>
+      </w:r>
+      <w:r>
+        <w:rPr>
+          <w:i/>
+        </w:rPr>
+        <w:t xml:space="preserve">Convolutional Encoder </w:t>
+      </w:r>
+      <w:r>
+        <w:t xml:space="preserve">is still 1/600 seconds (green). The </w:t>
+      </w:r>
+      <w:r>
+        <w:rPr>
+          <w:i/>
+        </w:rPr>
+        <w:t>Unbuffer</w:t>
+      </w:r>
+      <w:r>
+        <w:t xml:space="preserve"> is used to serialize the 2-bit signal, hence the sampling rate used after the </w:t>
+      </w:r>
+      <w:r>
+        <w:rPr>
+          <w:i/>
+        </w:rPr>
+        <w:t xml:space="preserve">Unbuffer </w:t>
+      </w:r>
+      <w:r>
+        <w:t xml:space="preserve">is 1/1200 seconds (red). This represents the 1200 b/sec data rate that is used by the </w:t>
+      </w:r>
+      <w:r>
+        <w:rPr>
+          <w:i/>
+        </w:rPr>
+        <w:t>BPSK Modulator</w:t>
+      </w:r>
+      <w:r>
+        <w:t xml:space="preserve">. The </w:t>
+      </w:r>
+      <w:r>
+        <w:rPr>
+          <w:i/>
+        </w:rPr>
+        <w:t xml:space="preserve">AWGN Channel </w:t>
+      </w:r>
+      <w:r>
+        <w:t xml:space="preserve">and </w:t>
+      </w:r>
+      <w:r>
+        <w:rPr>
+          <w:i/>
+        </w:rPr>
+        <w:t xml:space="preserve">BPSK Demodulator </w:t>
+      </w:r>
+      <w:r>
+        <w:t xml:space="preserve">both use this 1/1200 second sample time, hence the reason for those blocks being colored red. However, the output of the </w:t>
+      </w:r>
+      <w:r>
+        <w:rPr>
+          <w:i/>
+        </w:rPr>
+        <w:t>BPSK Demodulator</w:t>
+      </w:r>
+      <w:r>
+        <w:t xml:space="preserve"> is a 3-bit bus. This 3-bit bus does not need to be serialized, hence no change in sample time. However, the soft-decision </w:t>
+      </w:r>
+      <w:r>
+        <w:rPr>
+          <w:i/>
+        </w:rPr>
+        <w:t xml:space="preserve">Viterbi Decoder </w:t>
+      </w:r>
+      <w:r>
+        <w:t xml:space="preserve">requires two 3-bit outputs from the </w:t>
+      </w:r>
+      <w:r>
+        <w:rPr>
+          <w:i/>
+        </w:rPr>
+        <w:t>BPSK Demodulator</w:t>
+      </w:r>
+      <w:r>
+        <w:t xml:space="preserve"> in order to </w:t>
+      </w:r>
+      <w:r>
+        <w:t xml:space="preserve">execute its error-correcting procedures. Hence, we revert back to the 1/600 second sample time. This means that two 3-bit words are provided to the soft-decision </w:t>
+      </w:r>
+      <w:r>
+        <w:rPr>
+          <w:i/>
+        </w:rPr>
+        <w:t>Viterbi Decoder</w:t>
+      </w:r>
+      <w:r>
+        <w:t xml:space="preserve"> at a rate of 600 words/sec. The output of the </w:t>
+      </w:r>
+      <w:r>
+        <w:rPr>
+          <w:i/>
+        </w:rPr>
+        <w:t xml:space="preserve">Viterbi Decoder </w:t>
+      </w:r>
+      <w:r>
+        <w:t xml:space="preserve">is a 600 b/sec serial data stream. Lastly, the bit error rate compares two 600 b/sec data streams, so the </w:t>
+      </w:r>
+      <w:r>
+        <w:rPr>
+          <w:i/>
+        </w:rPr>
+        <w:t>Bit Error Rate</w:t>
+      </w:r>
+      <w:r>
+        <w:t xml:space="preserve"> block and the </w:t>
+      </w:r>
+      <w:r>
+        <w:rPr>
+          <w:i/>
+        </w:rPr>
+        <w:t xml:space="preserve">Display </w:t>
+      </w:r>
+      <w:r>
+        <w:t>block are both colored green. Figure 40 summarizes this information.</w:t>
+      </w:r>
+    </w:p>
+    <w:p>
+      <w:pPr>
+        <w:jc w:val="center"/>
+      </w:pPr>
+      <w:r>
+        <w:rPr>
+          <w:noProof/>
+        </w:rPr>
+        <w:drawing>
+          <wp:inline distT="0" distB="0" distL="0" distR="0" wp14:anchorId="7FA8D8AB" wp14:editId="730B8D26">
+            <wp:extent cx="2847975" cy="1114425"/>
+            <wp:effectExtent l="76200" t="76200" r="142875" b="142875"/>
+            <wp:docPr id="7" name="Picture 7" descr="C:\Users\lifesatrip\Documents\TortoiseSVN\SD\trunk\Documents\Figures\fig_40_2.PNG"/>
+            <wp:cNvGraphicFramePr>
+              <a:graphicFrameLocks xmlns:a="http://schemas.openxmlformats.org/drawingml/2006/main" noChangeAspect="1"/>
+            </wp:cNvGraphicFramePr>
+            <a:graphic xmlns:a="http://schemas.openxmlformats.org/drawingml/2006/main">
+              <a:graphicData uri="http://schemas.openxmlformats.org/drawingml/2006/picture">
+                <pic:pic xmlns:pic="http://schemas.openxmlformats.org/drawingml/2006/picture">
+                  <pic:nvPicPr>
+                    <pic:cNvPr id="0" name="Picture 3" descr="C:\Users\lifesatrip\Documents\TortoiseSVN\SD\trunk\Documents\Figures\fig_40_2.PNG"/>
+                    <pic:cNvPicPr>
+                      <a:picLocks noChangeAspect="1" noChangeArrowheads="1"/>
+                    </pic:cNvPicPr>
+                  </pic:nvPicPr>
+                  <pic:blipFill>
+                    <a:blip r:embed="rId53">
+                      <a:extLst>
+                        <a:ext uri="{28A0092B-C50C-407E-A947-70E740481C1C}">
+                          <a14:useLocalDpi xmlns:a14="http://schemas.microsoft.com/office/drawing/2010/main" val="0"/>
+                        </a:ext>
+                      </a:extLst>
+                    </a:blip>
+                    <a:srcRect/>
+                    <a:stretch>
+                      <a:fillRect/>
+                    </a:stretch>
+                  </pic:blipFill>
+                  <pic:spPr bwMode="auto">
+                    <a:xfrm>
+                      <a:off x="0" y="0"/>
+                      <a:ext cx="2847975" cy="1114425"/>
+                    </a:xfrm>
+                    <a:prstGeom prst="rect">
+                      <a:avLst/>
+                    </a:prstGeom>
+                    <a:ln w="38100" cap="sq">
+                      <a:solidFill>
+                        <a:srgbClr val="000000"/>
+                      </a:solidFill>
+                      <a:prstDash val="solid"/>
+                      <a:miter lim="800000"/>
+                    </a:ln>
+                    <a:effectLst>
+                      <a:outerShdw blurRad="50800" dist="38100" dir="2700000" algn="tl" rotWithShape="0">
+                        <a:srgbClr val="000000">
+                          <a:alpha val="43000"/>
+                        </a:srgbClr>
+                      </a:outerShdw>
+                    </a:effectLst>
+                  </pic:spPr>
+                </pic:pic>
+              </a:graphicData>
+            </a:graphic>
+          </wp:inline>
+        </w:drawing>
+      </w:r>
+    </w:p>
+    <w:p>
+      <w:pPr>
+        <w:jc w:val="center"/>
+      </w:pPr>
+      <w:r>
+        <w:t>Figure 40. The sample color chart for the system-level Simulink model of System C.</w:t>
+      </w:r>
+    </w:p>
+    <w:p>
+      <w:pPr>
+        <w:jc w:val="left"/>
+        <w:rPr>
+          <w:b/>
+        </w:rPr>
+      </w:pPr>
+      <w:r>
+        <w:rPr>
+          <w:b/>
+        </w:rPr>
+        <w:t>Convol</w:t>
+      </w:r>
+      <w:r>
+        <w:rPr>
+          <w:b/>
+        </w:rPr>
+        <w:t>utional Encoding</w:t>
+      </w:r>
+    </w:p>
+    <w:p>
+      <w:pPr>
+        <w:jc w:val="left"/>
+      </w:pPr>
+      <w:r>
+        <w:t>The convolutional encoder</w:t>
+      </w:r>
+      <w:r>
+        <w:t xml:space="preserve"> holds </w:t>
+      </w:r>
+      <w:r>
+        <w:rPr>
+          <w:i/>
+        </w:rPr>
+        <w:t xml:space="preserve">k </w:t>
+      </w:r>
+      <w:r>
+        <w:t>bits of input data (</w:t>
+      </w:r>
+      <w:r>
+        <w:rPr>
+          <w:i/>
+        </w:rPr>
+        <w:t>k-</w:t>
+      </w:r>
+      <w:r>
+        <w:t xml:space="preserve">bit message word) to generate an </w:t>
+      </w:r>
+      <w:r>
+        <w:rPr>
+          <w:i/>
+        </w:rPr>
+        <w:t>n</w:t>
+      </w:r>
+      <w:r>
+        <w:t>-bit output</w:t>
+      </w:r>
+      <w:r>
+        <w:t xml:space="preserve">. A constraint length </w:t>
+      </w:r>
+      <w:r>
+        <w:rPr>
+          <w:i/>
+        </w:rPr>
+        <w:t>K</w:t>
+      </w:r>
+      <w:r>
+        <w:t xml:space="preserve"> represents how many </w:t>
+      </w:r>
+      <w:r>
+        <w:rPr>
+          <w:i/>
+        </w:rPr>
+        <w:t>k-bit</w:t>
+      </w:r>
+      <w:r>
+        <w:t xml:space="preserve"> message words are used to process the </w:t>
+      </w:r>
+      <w:r>
+        <w:rPr>
+          <w:i/>
+        </w:rPr>
+        <w:t xml:space="preserve">n-bit </w:t>
+      </w:r>
+      <w:r>
+        <w:t>output of the convolutional encoder. This would be regarded as a (</w:t>
+      </w:r>
+      <w:r>
+        <w:rPr>
+          <w:i/>
+        </w:rPr>
+        <w:t>n</w:t>
+      </w:r>
+      <w:r>
         <w:t xml:space="preserve">, </w:t>
       </w:r>
       <w:r>
         <w:rPr>
-          <w:b w:val="0"/>
-          <w:sz w:val="22"/>
-        </w:rPr>
-        <w:t>constraint length 7</w:t>
-      </w:r>
-      <w:r>
-        <w:rPr>
-          <w:b w:val="0"/>
-          <w:sz w:val="22"/>
-        </w:rPr>
-        <w:t xml:space="preserve">). </w:t>
-      </w:r>
-      <w:r>
-        <w:rPr>
-          <w:b w:val="0"/>
-          <w:sz w:val="22"/>
-        </w:rPr>
-        <w:t>Besides fro</w:t>
-      </w:r>
-      <w:r>
-        <w:rPr>
-          <w:b w:val="0"/>
-          <w:sz w:val="22"/>
-        </w:rPr>
-        <w:t>m the addition of forward error correction</w:t>
-      </w:r>
-      <w:r>
-        <w:rPr>
-          <w:b w:val="0"/>
-          <w:sz w:val="22"/>
-        </w:rPr>
-        <w:t xml:space="preserve">, System C differs from System B in that the BPSK demodulator implements </w:t>
-      </w:r>
-      <w:r>
-        <w:rPr>
-          <w:b w:val="0"/>
-          <w:sz w:val="22"/>
-        </w:rPr>
-        <w:t>3-</w:t>
-      </w:r>
+          <w:i/>
+        </w:rPr>
+        <w:t>k</w:t>
+      </w:r>
+      <w:r>
+        <w:t xml:space="preserve">, </w:t>
+      </w:r>
+      <w:r>
+        <w:rPr>
+          <w:i/>
+        </w:rPr>
+        <w:t>K</w:t>
+      </w:r>
+      <w:r>
+        <w:t xml:space="preserve">) convolutional encoder. The convolutional encoder is composed of a shift register with </w:t>
+      </w:r>
+      <w:r>
+        <w:rPr>
+          <w:i/>
+        </w:rPr>
+        <w:t>K</w:t>
+      </w:r>
+      <w:r>
+        <w:t xml:space="preserve"> </w:t>
+      </w:r>
+      <w:r>
+        <w:rPr>
+          <w:i/>
+        </w:rPr>
+        <w:t>k-bit</w:t>
+      </w:r>
+      <w:r>
+        <w:t xml:space="preserve"> stages and </w:t>
+      </w:r>
+      <w:r>
+        <w:rPr>
+          <w:i/>
+        </w:rPr>
+        <w:t xml:space="preserve">n </w:t>
+      </w:r>
+      <w:r>
+        <w:t xml:space="preserve">modulo-2 </w:t>
+      </w:r>
+      <w:r>
+        <w:t>adders. As an example, Figure 41</w:t>
+      </w:r>
+      <w:r>
+        <w:t xml:space="preserve"> show</w:t>
+      </w:r>
+      <w:r>
+        <w:t>s a (2, 1, 7) convolutional encoder. The</w:t>
+      </w:r>
+      <w:r>
+        <w:t xml:space="preserve"> encoder comprises</w:t>
+      </w:r>
+      <w:r>
+        <w:rPr>
+          <w:i/>
+        </w:rPr>
+        <w:t xml:space="preserve"> K = 7</w:t>
+      </w:r>
+      <w:r>
+        <w:t xml:space="preserve"> stages (or, </w:t>
+      </w:r>
+      <w:r>
+        <w:rPr>
+          <w:i/>
+        </w:rPr>
+        <w:t>K – 1</w:t>
+      </w:r>
+      <w:r>
+        <w:t xml:space="preserve"> = 6</w:t>
+      </w:r>
+      <w:r>
+        <w:t xml:space="preserve"> </w:t>
+      </w:r>
+      <w:r>
+        <w:rPr>
+          <w:i/>
+        </w:rPr>
+        <w:t>k</w:t>
+      </w:r>
+      <w:r>
+        <w:t xml:space="preserve">-bit delays) in its shift register and </w:t>
+      </w:r>
+      <w:r>
+        <w:rPr>
+          <w:i/>
+        </w:rPr>
+        <w:t xml:space="preserve">n </w:t>
+      </w:r>
+      <w:r>
+        <w:t xml:space="preserve">= 2 modulo-2 adders. Each stage of the shift register holds </w:t>
+      </w:r>
+      <w:r>
+        <w:rPr>
+          <w:i/>
+        </w:rPr>
+        <w:t xml:space="preserve">k </w:t>
+      </w:r>
+      <w:r>
+        <w:t xml:space="preserve">= 1 bits. The </w:t>
+      </w:r>
+      <w:r>
+        <w:rPr>
+          <w:i/>
+        </w:rPr>
+        <w:t>code rate</w:t>
+      </w:r>
+      <w:r>
+        <w:t xml:space="preserve"> of a convolutional encoder is </w:t>
+      </w:r>
+      <w:r>
+        <w:rPr>
+          <w:i/>
+        </w:rPr>
+        <w:t>k/n</w:t>
+      </w:r>
+      <w:r>
+        <w:t>, so the code rate for this encoder is ½</w:t>
+      </w:r>
+      <w:r>
+        <w:t xml:space="preserve">. </w:t>
+      </w:r>
+    </w:p>
+    <w:p>
+      <w:pPr>
+        <w:jc w:val="center"/>
+      </w:pPr>
+      <w:r>
+        <w:rPr>
+          <w:noProof/>
+        </w:rPr>
+        <w:drawing>
+          <wp:inline distT="0" distB="0" distL="0" distR="0" wp14:anchorId="4EFDA14D" wp14:editId="4775072A">
+            <wp:extent cx="4391025" cy="1628775"/>
+            <wp:effectExtent l="0" t="0" r="9525" b="9525"/>
+            <wp:docPr id="2" name="Picture 2" descr="C:\Users\lifesatrip\Documents\TortoiseSVN\SD\trunk\Documents\Figures\fig_40.png"/>
+            <wp:cNvGraphicFramePr>
+              <a:graphicFrameLocks xmlns:a="http://schemas.openxmlformats.org/drawingml/2006/main" noChangeAspect="1"/>
+            </wp:cNvGraphicFramePr>
+            <a:graphic xmlns:a="http://schemas.openxmlformats.org/drawingml/2006/main">
+              <a:graphicData uri="http://schemas.openxmlformats.org/drawingml/2006/picture">
+                <pic:pic xmlns:pic="http://schemas.openxmlformats.org/drawingml/2006/picture">
+                  <pic:nvPicPr>
+                    <pic:cNvPr id="0" name="Picture 1" descr="C:\Users\lifesatrip\Documents\TortoiseSVN\SD\trunk\Documents\Figures\fig_40.png"/>
+                    <pic:cNvPicPr>
+                      <a:picLocks noChangeAspect="1" noChangeArrowheads="1"/>
+                    </pic:cNvPicPr>
+                  </pic:nvPicPr>
+                  <pic:blipFill>
+                    <a:blip r:embed="rId54">
+                      <a:extLst>
+                        <a:ext uri="{28A0092B-C50C-407E-A947-70E740481C1C}">
+                          <a14:useLocalDpi xmlns:a14="http://schemas.microsoft.com/office/drawing/2010/main" val="0"/>
+                        </a:ext>
+                      </a:extLst>
+                    </a:blip>
+                    <a:srcRect/>
+                    <a:stretch>
+                      <a:fillRect/>
+                    </a:stretch>
+                  </pic:blipFill>
+                  <pic:spPr bwMode="auto">
+                    <a:xfrm>
+                      <a:off x="0" y="0"/>
+                      <a:ext cx="4391025" cy="1628775"/>
+                    </a:xfrm>
+                    <a:prstGeom prst="rect">
+                      <a:avLst/>
+                    </a:prstGeom>
+                    <a:noFill/>
+                    <a:ln>
+                      <a:noFill/>
+                    </a:ln>
+                  </pic:spPr>
+                </pic:pic>
+              </a:graphicData>
+            </a:graphic>
+          </wp:inline>
+        </w:drawing>
+      </w:r>
+    </w:p>
+    <w:p>
+      <w:pPr>
+        <w:pStyle w:val="Caption"/>
+        <w:jc w:val="center"/>
+        <w:rPr>
+          <w:b w:val="0"/>
+          <w:sz w:val="22"/>
+        </w:rPr>
+      </w:pPr>
       <w:r>
         <w:rPr>
           <w:b w:val="0"/>
           <w:sz w:val="22"/>
         </w:rPr>
         <w:lastRenderedPageBreak/>
-        <w:t xml:space="preserve">bit </w:t>
-      </w:r>
-      <w:r>
-        <w:rPr>
-          <w:b w:val="0"/>
-          <w:sz w:val="22"/>
-        </w:rPr>
-        <w:t>soft-decision decoding instead of hard-decision decoding.</w:t>
+        <w:t xml:space="preserve">Figure </w:t>
+      </w:r>
+      <w:r>
+        <w:rPr>
+          <w:b w:val="0"/>
+          <w:sz w:val="22"/>
+          <w:szCs w:val="22"/>
+        </w:rPr>
+        <w:t>41</w:t>
+      </w:r>
+      <w:r>
+        <w:rPr>
+          <w:b w:val="0"/>
+          <w:sz w:val="22"/>
+          <w:szCs w:val="22"/>
+        </w:rPr>
+        <w:t>.</w:t>
+      </w:r>
+      <w:r>
+        <w:rPr>
+          <w:b w:val="0"/>
+          <w:sz w:val="22"/>
+        </w:rPr>
+        <w:t xml:space="preserve"> (Courtesy of Matlab®) </w:t>
+      </w:r>
+      <w:r>
+        <w:rPr>
+          <w:b w:val="0"/>
+          <w:sz w:val="22"/>
+        </w:rPr>
+        <w:t xml:space="preserve">A convolutional encoder (1/2 code rate, constraint length 7). </w:t>
       </w:r>
     </w:p>
     <w:p>
       <w:pPr>
         <w:jc w:val="left"/>
       </w:pPr>
+      <w:r>
+        <w:t xml:space="preserve">At each unit of time, </w:t>
+      </w:r>
+      <w:r>
+        <w:rPr>
+          <w:i/>
+        </w:rPr>
+        <w:t xml:space="preserve">k </w:t>
+      </w:r>
+      <w:r>
+        <w:t xml:space="preserve">bits will shift to the next stage in the shift register, and </w:t>
+      </w:r>
+      <w:r>
+        <w:rPr>
+          <w:i/>
+        </w:rPr>
+        <w:t>k</w:t>
+      </w:r>
+      <w:r>
+        <w:t xml:space="preserve"> bits will shift into the first stage of the shift register. There are </w:t>
+      </w:r>
+      <w:r>
+        <w:rPr>
+          <w:i/>
+        </w:rPr>
+        <w:t xml:space="preserve">K </w:t>
+      </w:r>
+      <w:r>
+        <w:t xml:space="preserve">stages for a group of </w:t>
+      </w:r>
+      <w:r>
+        <w:rPr>
+          <w:i/>
+        </w:rPr>
+        <w:t xml:space="preserve">k </w:t>
+      </w:r>
+      <w:r>
+        <w:t xml:space="preserve">bits to shift into before it eventually shifts out of the shift register. At each unit of time, each of the </w:t>
+      </w:r>
+      <w:r>
+        <w:rPr>
+          <w:i/>
+        </w:rPr>
+        <w:t xml:space="preserve">n </w:t>
+      </w:r>
+      <w:r>
+        <w:t xml:space="preserve">modulo-2 adders are sampled and these </w:t>
+      </w:r>
+      <w:r>
+        <w:rPr>
+          <w:i/>
+        </w:rPr>
+        <w:t xml:space="preserve">n </w:t>
+      </w:r>
+      <w:r>
+        <w:t xml:space="preserve">bits are the output of the convolutional encoder. </w:t>
+      </w:r>
+      <w:r>
+        <w:t>In Figure 41</w:t>
+      </w:r>
+      <w:r>
+        <w:t xml:space="preserve">, the top modulo-2 adder provides the first output bit and the bottom modulo-2 adder provides the second output. These two bits combined are the output of this convolutional encoder. Hence, one bit shifts into the encoder and two bits are produced by the encoder. </w:t>
+      </w:r>
+      <w:r>
+        <w:t>The connections between the shift register stages and the modulo-2 adders</w:t>
+      </w:r>
+      <w:r>
+        <w:t xml:space="preserve">, or the </w:t>
+      </w:r>
+      <w:r>
+        <w:rPr>
+          <w:i/>
+        </w:rPr>
+        <w:t>generation matrices</w:t>
+      </w:r>
+      <w:r>
+        <w:t>, characterize</w:t>
+      </w:r>
+      <w:r>
+        <w:t xml:space="preserve"> the convolutional encoder. In other words, some permutations of connections have better error-correcting capabilities than other permutations of connections (Sklar, 2001). </w:t>
+      </w:r>
     </w:p>
     <w:p>
       <w:pPr>
         <w:jc w:val="left"/>
+      </w:pPr>
+      <w:r>
+        <w:t xml:space="preserve">The </w:t>
+      </w:r>
+      <w:r>
+        <w:rPr>
+          <w:i/>
+        </w:rPr>
+        <w:t>trellis diagram</w:t>
+      </w:r>
+      <w:r>
+        <w:t xml:space="preserve"> is widely used for showing </w:t>
+      </w:r>
+      <w:r>
+        <w:t>the possible outputs of a convolutional encoder</w:t>
+      </w:r>
+      <w:r>
+        <w:t>.</w:t>
+      </w:r>
+      <w:r>
+        <w:t xml:space="preserve"> However, in the case of the (2, 1, 7) convolutional encoder, the trellis diagram would compose 64 (2</w:t>
+      </w:r>
+      <w:r>
+        <w:rPr>
+          <w:vertAlign w:val="superscript"/>
+        </w:rPr>
+        <w:t xml:space="preserve">K-1 </w:t>
+      </w:r>
+      <w:r>
+        <w:t>= 2</w:t>
+      </w:r>
+      <w:r>
+        <w:rPr>
+          <w:vertAlign w:val="superscript"/>
+        </w:rPr>
+        <w:t>7-1</w:t>
+      </w:r>
+      <w:r>
+        <w:t>) states. Hence, it would not be practical or possible to display the</w:t>
+      </w:r>
+      <w:r>
+        <w:t xml:space="preserve"> full</w:t>
+      </w:r>
+      <w:r>
+        <w:t xml:space="preserve"> trellis diagram in this report. </w:t>
+      </w:r>
+      <w:r>
+        <w:t>However, as a basic</w:t>
+      </w:r>
+      <w:r>
+        <w:t xml:space="preserve"> example, let’s see how the convolutional encoder</w:t>
+      </w:r>
+      <w:r>
+        <w:t xml:space="preserve"> (shown in</w:t>
+      </w:r>
+      <w:r>
+        <w:t xml:space="preserve"> Figure 41</w:t>
+      </w:r>
+      <w:r>
+        <w:t>)</w:t>
+      </w:r>
+      <w:r>
+        <w:t xml:space="preserve"> would process the following:</w:t>
+      </w:r>
+    </w:p>
+    <w:p>
+      <w:pPr>
+        <w:jc w:val="center"/>
+        <w:rPr>
+          <w:sz w:val="32"/>
+        </w:rPr>
+      </w:pPr>
+      <w:r>
+        <w:rPr>
+          <w:sz w:val="32"/>
+        </w:rPr>
+        <w:t>In convolutional encoder</w:t>
+      </w:r>
+      <w:r>
+        <w:rPr>
+          <w:sz w:val="32"/>
+        </w:rPr>
+        <w:t>:</w:t>
+      </w:r>
+      <w:r>
+        <w:rPr>
+          <w:sz w:val="32"/>
+        </w:rPr>
+        <w:tab/>
+      </w:r>
+      <w:r>
+        <w:rPr>
+          <w:sz w:val="32"/>
+        </w:rPr>
+        <w:t>1101000</w:t>
+      </w:r>
+    </w:p>
+    <w:p>
+      <w:pPr>
+        <w:jc w:val="center"/>
+        <w:rPr>
+          <w:sz w:val="32"/>
+        </w:rPr>
+      </w:pPr>
+      <w:r>
+        <w:rPr>
+          <w:sz w:val="32"/>
+        </w:rPr>
+        <w:t>1</w:t>
+      </w:r>
+      <w:r>
+        <w:rPr>
+          <w:sz w:val="32"/>
+          <w:vertAlign w:val="superscript"/>
+        </w:rPr>
+        <w:t>st</w:t>
+      </w:r>
+      <w:r>
+        <w:rPr>
+          <w:sz w:val="32"/>
+        </w:rPr>
+        <w:t xml:space="preserve"> output:        (1 + 1 + 1) % 2 = 1</w:t>
+      </w:r>
+    </w:p>
+    <w:p>
+      <w:pPr>
+        <w:ind w:left="1440" w:firstLine="720"/>
+        <w:rPr>
+          <w:sz w:val="32"/>
+        </w:rPr>
+      </w:pPr>
+      <w:r>
+        <w:rPr>
+          <w:sz w:val="32"/>
+        </w:rPr>
+        <w:t xml:space="preserve">    2</w:t>
+      </w:r>
+      <w:r>
+        <w:rPr>
+          <w:sz w:val="32"/>
+          <w:vertAlign w:val="superscript"/>
+        </w:rPr>
+        <w:t>nd</w:t>
+      </w:r>
+      <w:r>
+        <w:rPr>
+          <w:sz w:val="32"/>
+        </w:rPr>
+        <w:t xml:space="preserve"> output: </w:t>
+      </w:r>
+      <w:r>
+        <w:rPr>
+          <w:sz w:val="32"/>
+        </w:rPr>
+        <w:tab/>
+        <w:t xml:space="preserve"> (1 + 1) % 2 = 0</w:t>
+      </w:r>
+    </w:p>
+    <w:p>
+      <w:pPr>
+        <w:ind w:left="1440" w:firstLine="720"/>
+        <w:rPr>
+          <w:sz w:val="32"/>
+        </w:rPr>
+      </w:pPr>
+      <w:r>
+        <w:rPr>
+          <w:sz w:val="32"/>
+        </w:rPr>
+        <w:t xml:space="preserve">  2-bit output:</w:t>
+      </w:r>
+      <w:r>
+        <w:rPr>
+          <w:sz w:val="32"/>
+        </w:rPr>
+        <w:tab/>
+        <w:t xml:space="preserve"> 01</w:t>
+      </w:r>
+    </w:p>
+    <w:p>
+      <w:pPr>
+        <w:jc w:val="left"/>
+      </w:pPr>
+    </w:p>
+    <w:p>
+      <w:pPr>
+        <w:jc w:val="left"/>
         <w:rPr>
           <w:b/>
         </w:rPr>
@@ -24846,13 +25656,48 @@
         <w:rPr>
           <w:b/>
         </w:rPr>
-        <w:t>Convol</w:t>
-      </w:r>
-      <w:r>
+        <w:t>1200 b/sec BPSK Modulator</w:t>
+      </w:r>
+    </w:p>
+    <w:p>
+      <w:pPr>
+        <w:jc w:val="left"/>
+      </w:pPr>
+      <w:r>
+        <w:t xml:space="preserve">Figure 39 shows a BPSK modulator block used to generate a 1200 b/sec BPSK modulated baseband signal. The serialized output of the convolutional encoder is used as the modulating signal. </w:t>
+      </w:r>
+      <w:r>
+        <w:t>Hence, the input of the BPSK modulator is a digital bitstream (0 and 1) and the output of the BPSK modulator is +1 V and -1 V. The phase offset used by the BPSK modulator is 0°.</w:t>
+      </w:r>
+    </w:p>
+    <w:p>
+      <w:pPr>
+        <w:jc w:val="left"/>
+      </w:pPr>
+      <w:r>
+        <w:t>Baseband signals can replace passband signals here</w:t>
+      </w:r>
+      <w:r>
+        <w:t xml:space="preserve"> because the baseband optimum receiver is essentially configured the same as the passband optimum receiver (Silage, 2009).</w:t>
+      </w:r>
+    </w:p>
+    <w:p>
+      <w:pPr>
+        <w:jc w:val="left"/>
+      </w:pPr>
+    </w:p>
+    <w:p>
+      <w:pPr>
+        <w:jc w:val="left"/>
         <w:rPr>
           <w:b/>
         </w:rPr>
-        <w:t>utional Encoding</w:t>
+      </w:pPr>
+      <w:r>
+        <w:rPr>
+          <w:b/>
+        </w:rPr>
+        <w:t xml:space="preserve">AWGN Channel </w:t>
       </w:r>
     </w:p>
     <w:p>
@@ -24860,365 +25705,1498 @@
         <w:jc w:val="left"/>
       </w:pPr>
       <w:r>
-        <w:t xml:space="preserve">The convolutional encoder works by converting a series of </w:t>
+        <w:t xml:space="preserve">Figure 39 shows the </w:t>
       </w:r>
       <w:r>
         <w:rPr>
           <w:i/>
         </w:rPr>
-        <w:t>k</w:t>
-      </w:r>
-      <w:r>
-        <w:t xml:space="preserve">-bit message word into a series of </w:t>
+        <w:t xml:space="preserve">AWGN Channel </w:t>
+      </w:r>
+      <w:r>
+        <w:t xml:space="preserve">being used to model random noise that pollutes satellite communication signals. </w:t>
+      </w:r>
+      <w:r>
+        <w:t xml:space="preserve">Figure 40 shows the configurations of the </w:t>
       </w:r>
       <w:r>
         <w:rPr>
           <w:i/>
         </w:rPr>
-        <w:t>n</w:t>
-      </w:r>
-      <w:r>
-        <w:t xml:space="preserve">-bit codewords. A constraint length </w:t>
+        <w:t xml:space="preserve">AWGN Channel </w:t>
+      </w:r>
+      <w:r>
+        <w:t xml:space="preserve">block. The signal-to-noise ratio is specified in units of energy per bit to noise power spectral density ratio </w:t>
       </w:r>
       <w:r>
         <w:rPr>
           <w:i/>
         </w:rPr>
-        <w:t>K</w:t>
-      </w:r>
-      <w:r>
-        <w:t xml:space="preserve"> represents how many </w:t>
+        <w:t>Eb/No (</w:t>
+      </w:r>
+      <w:r>
+        <w:t>dB)</w:t>
       </w:r>
       <w:r>
         <w:rPr>
           <w:i/>
         </w:rPr>
-        <w:t>k-bit</w:t>
-      </w:r>
-      <w:r>
-        <w:t xml:space="preserve"> message words are used to process the </w:t>
+        <w:t xml:space="preserve">. </w:t>
+      </w:r>
+      <w:r>
+        <w:t xml:space="preserve">This field uses the parameter </w:t>
       </w:r>
       <w:r>
         <w:rPr>
           <w:i/>
         </w:rPr>
-        <w:t xml:space="preserve">n-bit </w:t>
-      </w:r>
-      <w:r>
-        <w:t>output of the convolutional encoder. This would be regarded as a (</w:t>
+        <w:t>EbNo</w:t>
+      </w:r>
+      <w:r>
+        <w:t xml:space="preserve"> to set the desired SNR value in dB. </w:t>
+      </w:r>
+    </w:p>
+    <w:p>
+      <w:pPr>
+        <w:jc w:val="left"/>
+      </w:pPr>
+      <w:r>
+        <w:t xml:space="preserve">The </w:t>
       </w:r>
       <w:r>
         <w:rPr>
           <w:i/>
         </w:rPr>
-        <w:t>n</w:t>
-      </w:r>
-      <w:r>
-        <w:t xml:space="preserve">, </w:t>
+        <w:t>Convolutional</w:t>
       </w:r>
       <w:r>
         <w:rPr>
           <w:i/>
         </w:rPr>
-        <w:t>k</w:t>
-      </w:r>
-      <w:r>
-        <w:t xml:space="preserve">, </w:t>
+        <w:t xml:space="preserve"> Encoder</w:t>
+      </w:r>
+      <w:r>
+        <w:t xml:space="preserve"> is configured as a ½ rate encoder. For every one bit, the encoder adds another two bits. To accommodate this, and add the correct amount of noise, the </w:t>
       </w:r>
       <w:r>
         <w:rPr>
           <w:i/>
         </w:rPr>
-        <w:t>K</w:t>
-      </w:r>
-      <w:r>
-        <w:t xml:space="preserve">) convolutional encoder. The convolutional encoder is composed of a shift register with </w:t>
-      </w:r>
+        <w:t xml:space="preserve">Eb/No (dB) </w:t>
+      </w:r>
+      <w:r>
+        <w:t>parameter of the AWGN block is effectively halved by subtracting 10*log</w:t>
+      </w:r>
+      <w:r>
+        <w:rPr>
+          <w:vertAlign w:val="subscript"/>
+        </w:rPr>
+        <w:t>10</w:t>
+      </w:r>
+      <w:r>
+        <w:t>(2).</w:t>
+      </w:r>
+    </w:p>
+    <w:p>
+      <w:pPr>
+        <w:jc w:val="center"/>
+      </w:pPr>
       <w:r>
         <w:rPr>
           <w:i/>
-        </w:rPr>
-        <w:t>K</w:t>
+          <w:noProof/>
+        </w:rPr>
+        <w:lastRenderedPageBreak/>
+        <w:drawing>
+          <wp:inline distT="0" distB="0" distL="0" distR="0" wp14:anchorId="25AE6581" wp14:editId="2EB1553D">
+            <wp:extent cx="3238500" cy="3562350"/>
+            <wp:effectExtent l="76200" t="76200" r="133350" b="133350"/>
+            <wp:docPr id="8" name="Picture 8" descr="C:\Users\lifesatrip\Documents\TortoiseSVN\SD\trunk\Documents\Figures\fig_41.PNG"/>
+            <wp:cNvGraphicFramePr>
+              <a:graphicFrameLocks xmlns:a="http://schemas.openxmlformats.org/drawingml/2006/main" noChangeAspect="1"/>
+            </wp:cNvGraphicFramePr>
+            <a:graphic xmlns:a="http://schemas.openxmlformats.org/drawingml/2006/main">
+              <a:graphicData uri="http://schemas.openxmlformats.org/drawingml/2006/picture">
+                <pic:pic xmlns:pic="http://schemas.openxmlformats.org/drawingml/2006/picture">
+                  <pic:nvPicPr>
+                    <pic:cNvPr id="0" name="Picture 4" descr="C:\Users\lifesatrip\Documents\TortoiseSVN\SD\trunk\Documents\Figures\fig_41.PNG"/>
+                    <pic:cNvPicPr>
+                      <a:picLocks noChangeAspect="1" noChangeArrowheads="1"/>
+                    </pic:cNvPicPr>
+                  </pic:nvPicPr>
+                  <pic:blipFill>
+                    <a:blip r:embed="rId55">
+                      <a:extLst>
+                        <a:ext uri="{28A0092B-C50C-407E-A947-70E740481C1C}">
+                          <a14:useLocalDpi xmlns:a14="http://schemas.microsoft.com/office/drawing/2010/main" val="0"/>
+                        </a:ext>
+                      </a:extLst>
+                    </a:blip>
+                    <a:srcRect/>
+                    <a:stretch>
+                      <a:fillRect/>
+                    </a:stretch>
+                  </pic:blipFill>
+                  <pic:spPr bwMode="auto">
+                    <a:xfrm>
+                      <a:off x="0" y="0"/>
+                      <a:ext cx="3238500" cy="3562350"/>
+                    </a:xfrm>
+                    <a:prstGeom prst="rect">
+                      <a:avLst/>
+                    </a:prstGeom>
+                    <a:ln w="38100" cap="sq">
+                      <a:solidFill>
+                        <a:srgbClr val="000000"/>
+                      </a:solidFill>
+                      <a:prstDash val="solid"/>
+                      <a:miter lim="800000"/>
+                    </a:ln>
+                    <a:effectLst>
+                      <a:outerShdw blurRad="50800" dist="38100" dir="2700000" algn="tl" rotWithShape="0">
+                        <a:srgbClr val="000000">
+                          <a:alpha val="43000"/>
+                        </a:srgbClr>
+                      </a:outerShdw>
+                    </a:effectLst>
+                  </pic:spPr>
+                </pic:pic>
+              </a:graphicData>
+            </a:graphic>
+          </wp:inline>
+        </w:drawing>
+      </w:r>
+    </w:p>
+    <w:p>
+      <w:pPr>
+        <w:spacing w:after="0"/>
+        <w:jc w:val="center"/>
+      </w:pPr>
+      <w:r>
+        <w:t xml:space="preserve">Figure 41. The configuration for the </w:t>
+      </w:r>
+      <w:r>
+        <w:rPr>
+          <w:i/>
+        </w:rPr>
+        <w:t xml:space="preserve">AWGN Channel </w:t>
+      </w:r>
+      <w:r>
+        <w:t xml:space="preserve">block used in the </w:t>
+      </w:r>
+    </w:p>
+    <w:p>
+      <w:pPr>
+        <w:spacing w:after="0"/>
+        <w:jc w:val="center"/>
+      </w:pPr>
+      <w:r>
+        <w:t>system-level Simulink model of System C.</w:t>
+      </w:r>
+    </w:p>
+    <w:p>
+      <w:pPr>
+        <w:jc w:val="center"/>
+        <w:rPr>
+          <w:sz w:val="32"/>
+        </w:rPr>
+      </w:pPr>
+      <w:r>
+        <w:rPr>
+          <w:sz w:val="32"/>
+        </w:rPr>
+        <w:t xml:space="preserve">      </w:t>
+      </w:r>
+    </w:p>
+    <w:p>
+      <w:pPr>
+        <w:jc w:val="left"/>
+      </w:pPr>
+      <w:r>
+        <w:t>Since BPSK modulation is used, only one bit represents a symbol. Additionally, since we are dealing with a 1 V baseband signal, the nominal input signal is 1 W. Since BPSK modulation is used, the symbol period is the same as the bit period (1/1200 seconds).</w:t>
+      </w:r>
+      <w:r>
+        <w:t xml:space="preserve"> Figure 43 is a time capture showing 10 bits being transmitted (yellow) and received (red).</w:t>
       </w:r>
       <w:r>
         <w:t xml:space="preserve"> </w:t>
       </w:r>
+    </w:p>
+    <w:p>
+      <w:pPr>
+        <w:jc w:val="left"/>
+      </w:pPr>
+      <w:r>
+        <w:rPr>
+          <w:noProof/>
+        </w:rPr>
+        <w:drawing>
+          <wp:inline distT="0" distB="0" distL="0" distR="0" wp14:anchorId="73FAA2BB" wp14:editId="36409C39">
+            <wp:extent cx="5943600" cy="2631141"/>
+            <wp:effectExtent l="0" t="0" r="0" b="0"/>
+            <wp:docPr id="10" name="Picture 10" descr="C:\Users\lifesatrip\Documents\TortoiseSVN\SD\trunk\Documents\Figures\fig_43.png"/>
+            <wp:cNvGraphicFramePr>
+              <a:graphicFrameLocks xmlns:a="http://schemas.openxmlformats.org/drawingml/2006/main" noChangeAspect="1"/>
+            </wp:cNvGraphicFramePr>
+            <a:graphic xmlns:a="http://schemas.openxmlformats.org/drawingml/2006/main">
+              <a:graphicData uri="http://schemas.openxmlformats.org/drawingml/2006/picture">
+                <pic:pic xmlns:pic="http://schemas.openxmlformats.org/drawingml/2006/picture">
+                  <pic:nvPicPr>
+                    <pic:cNvPr id="0" name="Picture 6" descr="C:\Users\lifesatrip\Documents\TortoiseSVN\SD\trunk\Documents\Figures\fig_43.png"/>
+                    <pic:cNvPicPr>
+                      <a:picLocks noChangeAspect="1" noChangeArrowheads="1"/>
+                    </pic:cNvPicPr>
+                  </pic:nvPicPr>
+                  <pic:blipFill>
+                    <a:blip r:embed="rId56">
+                      <a:extLst>
+                        <a:ext uri="{28A0092B-C50C-407E-A947-70E740481C1C}">
+                          <a14:useLocalDpi xmlns:a14="http://schemas.microsoft.com/office/drawing/2010/main" val="0"/>
+                        </a:ext>
+                      </a:extLst>
+                    </a:blip>
+                    <a:srcRect/>
+                    <a:stretch>
+                      <a:fillRect/>
+                    </a:stretch>
+                  </pic:blipFill>
+                  <pic:spPr bwMode="auto">
+                    <a:xfrm>
+                      <a:off x="0" y="0"/>
+                      <a:ext cx="5943600" cy="2631141"/>
+                    </a:xfrm>
+                    <a:prstGeom prst="rect">
+                      <a:avLst/>
+                    </a:prstGeom>
+                    <a:noFill/>
+                    <a:ln>
+                      <a:noFill/>
+                    </a:ln>
+                  </pic:spPr>
+                </pic:pic>
+              </a:graphicData>
+            </a:graphic>
+          </wp:inline>
+        </w:drawing>
+      </w:r>
+    </w:p>
+    <w:p>
+      <w:pPr>
+        <w:jc w:val="left"/>
+      </w:pPr>
+      <w:r>
+        <w:lastRenderedPageBreak/>
+        <w:t>Figure 43. Output of the 1200 b/sec BPSK baseband signal through AWGN. The yellow signal represents the transmitted signal and the red signal represents the received signal (passes through AWGN).</w:t>
+      </w:r>
+    </w:p>
+    <w:p>
+      <w:pPr>
+        <w:jc w:val="left"/>
+      </w:pPr>
+      <w:r>
+        <w:t xml:space="preserve"> </w:t>
+      </w:r>
+    </w:p>
+    <w:p>
+      <w:pPr>
+        <w:jc w:val="left"/>
+        <w:rPr>
+          <w:b/>
+        </w:rPr>
+      </w:pPr>
+      <w:r>
+        <w:rPr>
+          <w:b/>
+        </w:rPr>
+        <w:t>1200 b/sec BPSK Demodulator</w:t>
+      </w:r>
+    </w:p>
+    <w:p>
+      <w:pPr>
+        <w:jc w:val="left"/>
+      </w:pPr>
+      <w:r>
+        <w:t>The BPSK demodulator is used to demodulate the noisy baseband signal output of the AWGN channel. The output is of the BPSK demodulator is essentially the output of the matched filter (integrate and dump) filter. However, instead of implementing hard-decision decoding and producing a logic 0 or 1 as output, the output of the matched filter is scalar quantization encoded into a 3-bit signal. The range of the 3-bit output represents the confidence level of the demodulated signal actually being a logic 0 or 1 (shown in Table 4).</w:t>
+      </w:r>
+      <w:r>
+        <w:t xml:space="preserve"> Figure 42 shows the circuit used to implement this 3-bit scalar quantization encoding. </w:t>
+      </w:r>
+    </w:p>
+    <w:p>
+      <w:pPr>
+        <w:jc w:val="left"/>
+      </w:pPr>
+    </w:p>
+    <w:tbl>
+      <w:tblPr>
+        <w:tblStyle w:val="TableGrid"/>
+        <w:tblW w:w="0" w:type="auto"/>
+        <w:jc w:val="center"/>
+        <w:tblLook w:val="04A0" w:firstRow="1" w:lastRow="0" w:firstColumn="1" w:lastColumn="0" w:noHBand="0" w:noVBand="1"/>
+      </w:tblPr>
+      <w:tblGrid>
+        <w:gridCol w:w="4675"/>
+        <w:gridCol w:w="4675"/>
+      </w:tblGrid>
+      <w:tr>
+        <w:trPr>
+          <w:jc w:val="center"/>
+        </w:trPr>
+        <w:tc>
+          <w:tcPr>
+            <w:tcW w:w="4675" w:type="dxa"/>
+          </w:tcPr>
+          <w:p>
+            <w:pPr>
+              <w:jc w:val="center"/>
+              <w:rPr>
+                <w:b/>
+              </w:rPr>
+            </w:pPr>
+            <w:r>
+              <w:rPr>
+                <w:b/>
+              </w:rPr>
+              <w:t>Input Value</w:t>
+            </w:r>
+          </w:p>
+        </w:tc>
+        <w:tc>
+          <w:tcPr>
+            <w:tcW w:w="4675" w:type="dxa"/>
+          </w:tcPr>
+          <w:p>
+            <w:pPr>
+              <w:jc w:val="center"/>
+              <w:rPr>
+                <w:b/>
+              </w:rPr>
+            </w:pPr>
+            <w:r>
+              <w:rPr>
+                <w:b/>
+              </w:rPr>
+              <w:t>Confidence</w:t>
+            </w:r>
+          </w:p>
+        </w:tc>
+      </w:tr>
+      <w:tr>
+        <w:trPr>
+          <w:jc w:val="center"/>
+        </w:trPr>
+        <w:tc>
+          <w:tcPr>
+            <w:tcW w:w="4675" w:type="dxa"/>
+            <w:vAlign w:val="center"/>
+          </w:tcPr>
+          <w:p>
+            <w:pPr>
+              <w:jc w:val="center"/>
+            </w:pPr>
+            <w:r>
+              <w:t>0</w:t>
+            </w:r>
+          </w:p>
+        </w:tc>
+        <w:tc>
+          <w:tcPr>
+            <w:tcW w:w="4675" w:type="dxa"/>
+            <w:vAlign w:val="center"/>
+          </w:tcPr>
+          <w:p>
+            <w:pPr>
+              <w:jc w:val="center"/>
+            </w:pPr>
+            <w:r>
+              <w:t>Most confident zero</w:t>
+            </w:r>
+          </w:p>
+        </w:tc>
+      </w:tr>
+      <w:tr>
+        <w:trPr>
+          <w:jc w:val="center"/>
+        </w:trPr>
+        <w:tc>
+          <w:tcPr>
+            <w:tcW w:w="4675" w:type="dxa"/>
+            <w:vAlign w:val="center"/>
+          </w:tcPr>
+          <w:p>
+            <w:pPr>
+              <w:jc w:val="center"/>
+            </w:pPr>
+            <w:r>
+              <w:t>1</w:t>
+            </w:r>
+          </w:p>
+        </w:tc>
+        <w:tc>
+          <w:tcPr>
+            <w:tcW w:w="4675" w:type="dxa"/>
+            <w:vAlign w:val="center"/>
+          </w:tcPr>
+          <w:p>
+            <w:pPr>
+              <w:jc w:val="center"/>
+            </w:pPr>
+            <w:r>
+              <w:t>Second most confident zero</w:t>
+            </w:r>
+          </w:p>
+        </w:tc>
+      </w:tr>
+      <w:tr>
+        <w:trPr>
+          <w:jc w:val="center"/>
+        </w:trPr>
+        <w:tc>
+          <w:tcPr>
+            <w:tcW w:w="4675" w:type="dxa"/>
+            <w:vAlign w:val="center"/>
+          </w:tcPr>
+          <w:p>
+            <w:pPr>
+              <w:jc w:val="center"/>
+            </w:pPr>
+            <w:r>
+              <w:t>2</w:t>
+            </w:r>
+          </w:p>
+        </w:tc>
+        <w:tc>
+          <w:tcPr>
+            <w:tcW w:w="4675" w:type="dxa"/>
+            <w:vAlign w:val="center"/>
+          </w:tcPr>
+          <w:p>
+            <w:pPr>
+              <w:jc w:val="center"/>
+            </w:pPr>
+            <w:r>
+              <w:t>Second least confident zero</w:t>
+            </w:r>
+          </w:p>
+        </w:tc>
+      </w:tr>
+      <w:tr>
+        <w:trPr>
+          <w:jc w:val="center"/>
+        </w:trPr>
+        <w:tc>
+          <w:tcPr>
+            <w:tcW w:w="4675" w:type="dxa"/>
+            <w:vAlign w:val="center"/>
+          </w:tcPr>
+          <w:p>
+            <w:pPr>
+              <w:jc w:val="center"/>
+            </w:pPr>
+            <w:r>
+              <w:t>3</w:t>
+            </w:r>
+          </w:p>
+        </w:tc>
+        <w:tc>
+          <w:tcPr>
+            <w:tcW w:w="4675" w:type="dxa"/>
+            <w:vAlign w:val="center"/>
+          </w:tcPr>
+          <w:p>
+            <w:pPr>
+              <w:jc w:val="center"/>
+            </w:pPr>
+            <w:r>
+              <w:t>Least confident zero</w:t>
+            </w:r>
+          </w:p>
+        </w:tc>
+      </w:tr>
+      <w:tr>
+        <w:trPr>
+          <w:jc w:val="center"/>
+        </w:trPr>
+        <w:tc>
+          <w:tcPr>
+            <w:tcW w:w="4675" w:type="dxa"/>
+            <w:vAlign w:val="center"/>
+          </w:tcPr>
+          <w:p>
+            <w:pPr>
+              <w:jc w:val="center"/>
+            </w:pPr>
+            <w:r>
+              <w:t>4</w:t>
+            </w:r>
+          </w:p>
+        </w:tc>
+        <w:tc>
+          <w:tcPr>
+            <w:tcW w:w="4675" w:type="dxa"/>
+            <w:vAlign w:val="center"/>
+          </w:tcPr>
+          <w:p>
+            <w:pPr>
+              <w:jc w:val="center"/>
+            </w:pPr>
+            <w:r>
+              <w:t>Least confident one</w:t>
+            </w:r>
+          </w:p>
+        </w:tc>
+      </w:tr>
+      <w:tr>
+        <w:trPr>
+          <w:jc w:val="center"/>
+        </w:trPr>
+        <w:tc>
+          <w:tcPr>
+            <w:tcW w:w="4675" w:type="dxa"/>
+            <w:vAlign w:val="center"/>
+          </w:tcPr>
+          <w:p>
+            <w:pPr>
+              <w:jc w:val="center"/>
+            </w:pPr>
+            <w:r>
+              <w:t>5</w:t>
+            </w:r>
+          </w:p>
+        </w:tc>
+        <w:tc>
+          <w:tcPr>
+            <w:tcW w:w="4675" w:type="dxa"/>
+            <w:vAlign w:val="center"/>
+          </w:tcPr>
+          <w:p>
+            <w:pPr>
+              <w:jc w:val="center"/>
+            </w:pPr>
+            <w:r>
+              <w:t>Second least confident one</w:t>
+            </w:r>
+          </w:p>
+        </w:tc>
+      </w:tr>
+      <w:tr>
+        <w:trPr>
+          <w:jc w:val="center"/>
+        </w:trPr>
+        <w:tc>
+          <w:tcPr>
+            <w:tcW w:w="4675" w:type="dxa"/>
+            <w:vAlign w:val="center"/>
+          </w:tcPr>
+          <w:p>
+            <w:pPr>
+              <w:jc w:val="center"/>
+            </w:pPr>
+            <w:r>
+              <w:t>6</w:t>
+            </w:r>
+          </w:p>
+        </w:tc>
+        <w:tc>
+          <w:tcPr>
+            <w:tcW w:w="4675" w:type="dxa"/>
+            <w:vAlign w:val="center"/>
+          </w:tcPr>
+          <w:p>
+            <w:pPr>
+              <w:jc w:val="center"/>
+            </w:pPr>
+            <w:r>
+              <w:t>Second most confident one</w:t>
+            </w:r>
+          </w:p>
+        </w:tc>
+      </w:tr>
+      <w:tr>
+        <w:trPr>
+          <w:jc w:val="center"/>
+        </w:trPr>
+        <w:tc>
+          <w:tcPr>
+            <w:tcW w:w="4675" w:type="dxa"/>
+            <w:vAlign w:val="center"/>
+          </w:tcPr>
+          <w:p>
+            <w:pPr>
+              <w:jc w:val="center"/>
+            </w:pPr>
+            <w:r>
+              <w:t>7</w:t>
+            </w:r>
+          </w:p>
+        </w:tc>
+        <w:tc>
+          <w:tcPr>
+            <w:tcW w:w="4675" w:type="dxa"/>
+            <w:vAlign w:val="center"/>
+          </w:tcPr>
+          <w:p>
+            <w:pPr>
+              <w:jc w:val="center"/>
+            </w:pPr>
+            <w:r>
+              <w:t>Most confident one</w:t>
+            </w:r>
+          </w:p>
+        </w:tc>
+      </w:tr>
+    </w:tbl>
+    <w:p>
+      <w:pPr>
+        <w:jc w:val="left"/>
+      </w:pPr>
+      <w:r>
+        <w:t xml:space="preserve">Table 4. This table shows the output of the </w:t>
+      </w:r>
       <w:r>
         <w:rPr>
           <w:i/>
         </w:rPr>
-        <w:t>k-bit</w:t>
-      </w:r>
-      <w:r>
-        <w:t xml:space="preserve"> stages and </w:t>
-      </w:r>
-      <w:r>
+        <w:t xml:space="preserve">Scalar Quantization Encoder </w:t>
+      </w:r>
+      <w:r>
+        <w:t xml:space="preserve">which is used in the system-level Simulink model of System C. </w:t>
+      </w:r>
+    </w:p>
+    <w:p>
+      <w:pPr>
+        <w:jc w:val="center"/>
+      </w:pPr>
+      <w:r>
+        <w:rPr>
+          <w:noProof/>
+        </w:rPr>
+        <w:drawing>
+          <wp:inline distT="0" distB="0" distL="0" distR="0" wp14:anchorId="7E55B37E" wp14:editId="530D95B2">
+            <wp:extent cx="4371975" cy="981075"/>
+            <wp:effectExtent l="0" t="0" r="9525" b="9525"/>
+            <wp:docPr id="9" name="Picture 9" descr="C:\Users\lifesatrip\Documents\TortoiseSVN\SD\trunk\Documents\Figures\table_04.PNG"/>
+            <wp:cNvGraphicFramePr>
+              <a:graphicFrameLocks xmlns:a="http://schemas.openxmlformats.org/drawingml/2006/main" noChangeAspect="1"/>
+            </wp:cNvGraphicFramePr>
+            <a:graphic xmlns:a="http://schemas.openxmlformats.org/drawingml/2006/main">
+              <a:graphicData uri="http://schemas.openxmlformats.org/drawingml/2006/picture">
+                <pic:pic xmlns:pic="http://schemas.openxmlformats.org/drawingml/2006/picture">
+                  <pic:nvPicPr>
+                    <pic:cNvPr id="0" name="Picture 5" descr="C:\Users\lifesatrip\Documents\TortoiseSVN\SD\trunk\Documents\Figures\table_04.PNG"/>
+                    <pic:cNvPicPr>
+                      <a:picLocks noChangeAspect="1" noChangeArrowheads="1"/>
+                    </pic:cNvPicPr>
+                  </pic:nvPicPr>
+                  <pic:blipFill>
+                    <a:blip r:embed="rId57">
+                      <a:extLst>
+                        <a:ext uri="{28A0092B-C50C-407E-A947-70E740481C1C}">
+                          <a14:useLocalDpi xmlns:a14="http://schemas.microsoft.com/office/drawing/2010/main" val="0"/>
+                        </a:ext>
+                      </a:extLst>
+                    </a:blip>
+                    <a:srcRect/>
+                    <a:stretch>
+                      <a:fillRect/>
+                    </a:stretch>
+                  </pic:blipFill>
+                  <pic:spPr bwMode="auto">
+                    <a:xfrm>
+                      <a:off x="0" y="0"/>
+                      <a:ext cx="4371975" cy="981075"/>
+                    </a:xfrm>
+                    <a:prstGeom prst="rect">
+                      <a:avLst/>
+                    </a:prstGeom>
+                    <a:noFill/>
+                    <a:ln>
+                      <a:noFill/>
+                    </a:ln>
+                  </pic:spPr>
+                </pic:pic>
+              </a:graphicData>
+            </a:graphic>
+          </wp:inline>
+        </w:drawing>
+      </w:r>
+    </w:p>
+    <w:p>
+      <w:pPr>
+        <w:jc w:val="left"/>
         <w:rPr>
           <w:i/>
         </w:rPr>
-        <w:t xml:space="preserve">n </w:t>
-      </w:r>
-      <w:r>
-        <w:t>modulo-2 adders. As an example, Figure 43 shows an example of two convolutional encoders operating in parallel. The upper convolutional encoder comprises</w:t>
+      </w:pPr>
+      <w:r>
+        <w:t xml:space="preserve">Figure 42. Scalar Quantization Encoder used generate a 3-bit quantized signal of the BPSK demodulator output. This 3-bit soft-decision output is used by the </w:t>
       </w:r>
       <w:r>
         <w:rPr>
           <w:i/>
         </w:rPr>
-        <w:t xml:space="preserve"> K = 5</w:t>
-      </w:r>
-      <w:r>
-        <w:t xml:space="preserve"> stages (or, </w:t>
-      </w:r>
-      <w:r>
-        <w:rPr>
-          <w:i/>
-        </w:rPr>
-        <w:t>K – 1</w:t>
-      </w:r>
-      <w:r>
-        <w:t xml:space="preserve"> = 4 </w:t>
-      </w:r>
-      <w:r>
-        <w:rPr>
-          <w:i/>
-        </w:rPr>
-        <w:t>k</w:t>
-      </w:r>
-      <w:r>
-        <w:t xml:space="preserve">-bit delays) in its shift register and </w:t>
-      </w:r>
-      <w:r>
-        <w:rPr>
-          <w:i/>
-        </w:rPr>
-        <w:t xml:space="preserve">n </w:t>
-      </w:r>
-      <w:r>
-        <w:t xml:space="preserve">= 2 modulo-2 adders. Each stage of the shift register holds </w:t>
-      </w:r>
-      <w:r>
-        <w:rPr>
-          <w:i/>
-        </w:rPr>
-        <w:t xml:space="preserve">k </w:t>
-      </w:r>
-      <w:r>
-        <w:t xml:space="preserve">= 1 bits. Put differently the upper convolutional encoder is (2, 1, 5). The lower convolutional encoder comprises </w:t>
-      </w:r>
-      <w:r>
-        <w:rPr>
-          <w:i/>
-        </w:rPr>
-        <w:t>K</w:t>
-      </w:r>
-      <w:r>
-        <w:t xml:space="preserve"> = 4 stages (or, </w:t>
-      </w:r>
-      <w:r>
-        <w:rPr>
-          <w:i/>
-        </w:rPr>
-        <w:t xml:space="preserve">K – </w:t>
-      </w:r>
-      <w:r>
-        <w:t xml:space="preserve">1 = 3 </w:t>
-      </w:r>
-      <w:r>
-        <w:rPr>
-          <w:i/>
-        </w:rPr>
-        <w:t>k</w:t>
-      </w:r>
-      <w:r>
-        <w:t xml:space="preserve">-bit delays) and </w:t>
-      </w:r>
-      <w:r>
-        <w:rPr>
-          <w:i/>
-        </w:rPr>
-        <w:t xml:space="preserve">n = 2 </w:t>
-      </w:r>
-      <w:r>
-        <w:t xml:space="preserve">modulo-2 adders. Each stage of this shift register holds </w:t>
-      </w:r>
-      <w:r>
-        <w:rPr>
-          <w:i/>
-        </w:rPr>
-        <w:t xml:space="preserve">k </w:t>
-      </w:r>
-      <w:r>
-        <w:t xml:space="preserve">= 1 bits. Hence, the lower convolutional encoder is (2, 1, 4). The </w:t>
-      </w:r>
-      <w:r>
-        <w:rPr>
-          <w:i/>
-        </w:rPr>
-        <w:t>code rate</w:t>
-      </w:r>
-      <w:r>
-        <w:t xml:space="preserve"> of a convolutional encoder is </w:t>
-      </w:r>
-      <w:r>
-        <w:rPr>
-          <w:i/>
-        </w:rPr>
-        <w:t>k/n</w:t>
-      </w:r>
-      <w:r>
-        <w:t xml:space="preserve">, so the code rates for the upper and lower convolutional encoders would be ½, respectively. </w:t>
-      </w:r>
-    </w:p>
-    <w:p>
-      <w:pPr>
-        <w:jc w:val="center"/>
+        <w:t xml:space="preserve">Viterbi Decoder. </w:t>
+      </w:r>
+    </w:p>
+    <w:p>
+      <w:pPr>
+        <w:jc w:val="left"/>
+        <w:rPr>
+          <w:b/>
+        </w:rPr>
+      </w:pPr>
+    </w:p>
+    <w:p>
+      <w:pPr>
+        <w:jc w:val="left"/>
+        <w:rPr>
+          <w:b/>
+        </w:rPr>
       </w:pPr>
       <w:bookmarkStart w:id="45" w:name="_GoBack"/>
       <w:bookmarkEnd w:id="45"/>
     </w:p>
     <w:p>
       <w:pPr>
-        <w:pStyle w:val="Caption"/>
+        <w:jc w:val="left"/>
+        <w:rPr>
+          <w:b/>
+        </w:rPr>
+      </w:pPr>
+      <w:r>
+        <w:rPr>
+          <w:b/>
+        </w:rPr>
+        <w:lastRenderedPageBreak/>
+        <w:t>Viterbi Decoding</w:t>
+      </w:r>
+    </w:p>
+    <w:p>
+      <w:pPr>
+        <w:jc w:val="left"/>
+      </w:pPr>
+      <w:r>
+        <w:t>The soft-decision Viterbi decoder uses Euclidean distance and maximum likelihood to dec</w:t>
+      </w:r>
+      <w:r>
+        <w:t xml:space="preserve">ode the convolutional encoding. The ½ code rate convolutional code with constraint length 7 has a </w:t>
+      </w:r>
+      <w:r>
+        <w:rPr>
+          <w:i/>
+        </w:rPr>
+        <w:t>free distance</w:t>
+      </w:r>
+      <w:r>
+        <w:t xml:space="preserve"> </w:t>
+      </w:r>
+      <w:r>
+        <w:rPr>
+          <w:i/>
+        </w:rPr>
+        <w:t>d</w:t>
+      </w:r>
+      <w:r>
+        <w:rPr>
+          <w:i/>
+          <w:vertAlign w:val="subscript"/>
+        </w:rPr>
+        <w:t>f</w:t>
+      </w:r>
+      <w:r>
+        <w:rPr>
+          <w:i/>
+        </w:rPr>
+        <w:t xml:space="preserve"> </w:t>
+      </w:r>
+      <w:r>
+        <w:t xml:space="preserve">of </w:t>
+      </w:r>
+      <w:r>
+        <w:t xml:space="preserve">10. Essentially, free distance is the minimum Hamming distance between the all-zero path and any arbitrary path that diverges and remerges with the all-zero path (Sklar, 2001). It is essentially a measure of how well a convolutional code corrects errors. </w:t>
+      </w:r>
+      <w:r>
+        <w:t xml:space="preserve">The higher the free distance, the better the convolutional code is at correcting random errors. </w:t>
+      </w:r>
+      <w:r>
+        <w:t xml:space="preserve">A Viterbi decoder can correct up to </w:t>
+      </w:r>
+      <w:r>
+        <w:rPr>
+          <w:i/>
+        </w:rPr>
+        <w:t xml:space="preserve">t </w:t>
+      </w:r>
+      <w:r>
+        <w:t>random errors</w:t>
+      </w:r>
+      <w:r>
+        <w:t xml:space="preserve"> (Sklar, 2001)</w:t>
+      </w:r>
+      <w:r>
+        <w:t>:</w:t>
+      </w:r>
+    </w:p>
+    <w:p>
+      <w:pPr>
+        <w:jc w:val="left"/>
+      </w:pPr>
+      <m:oMathPara>
+        <m:oMath>
+          <m:r>
+            <w:rPr>
+              <w:rFonts w:ascii="Cambria Math" w:hAnsi="Cambria Math"/>
+            </w:rPr>
+            <m:t xml:space="preserve">t= </m:t>
+          </m:r>
+          <m:d>
+            <m:dPr>
+              <m:begChr m:val="⌊"/>
+              <m:endChr m:val="⌋"/>
+              <m:ctrlPr>
+                <w:rPr>
+                  <w:rFonts w:ascii="Cambria Math" w:hAnsi="Cambria Math"/>
+                  <w:i/>
+                </w:rPr>
+              </m:ctrlPr>
+            </m:dPr>
+            <m:e>
+              <m:f>
+                <m:fPr>
+                  <m:ctrlPr>
+                    <w:rPr>
+                      <w:rFonts w:ascii="Cambria Math" w:hAnsi="Cambria Math"/>
+                      <w:i/>
+                    </w:rPr>
+                  </m:ctrlPr>
+                </m:fPr>
+                <m:num>
+                  <m:sSub>
+                    <m:sSubPr>
+                      <m:ctrlPr>
+                        <w:rPr>
+                          <w:rFonts w:ascii="Cambria Math" w:hAnsi="Cambria Math"/>
+                          <w:i/>
+                        </w:rPr>
+                      </m:ctrlPr>
+                    </m:sSubPr>
+                    <m:e>
+                      <m:r>
+                        <w:rPr>
+                          <w:rFonts w:ascii="Cambria Math" w:hAnsi="Cambria Math"/>
+                        </w:rPr>
+                        <m:t>d</m:t>
+                      </m:r>
+                    </m:e>
+                    <m:sub>
+                      <m:r>
+                        <w:rPr>
+                          <w:rFonts w:ascii="Cambria Math" w:hAnsi="Cambria Math"/>
+                        </w:rPr>
+                        <m:t>f</m:t>
+                      </m:r>
+                    </m:sub>
+                  </m:sSub>
+                  <m:r>
+                    <w:rPr>
+                      <w:rFonts w:ascii="Cambria Math" w:hAnsi="Cambria Math"/>
+                    </w:rPr>
+                    <m:t>-1</m:t>
+                  </m:r>
+                </m:num>
+                <m:den>
+                  <m:r>
+                    <w:rPr>
+                      <w:rFonts w:ascii="Cambria Math" w:hAnsi="Cambria Math"/>
+                    </w:rPr>
+                    <m:t>2</m:t>
+                  </m:r>
+                </m:den>
+              </m:f>
+            </m:e>
+          </m:d>
+        </m:oMath>
+      </m:oMathPara>
+    </w:p>
+    <w:p>
+      <w:pPr>
+        <w:jc w:val="left"/>
+      </w:pPr>
+      <w:r>
+        <w:t>Hence, the ½ code rate convolutional code with constraint length 7 can correct up to 4 random errors. The upper-bounded probability of bit error for this convolutional code is expressed as follows:</w:t>
+      </w:r>
+    </w:p>
+    <w:p>
+      <w:pPr>
         <w:jc w:val="center"/>
         <w:rPr>
-          <w:b w:val="0"/>
-          <w:sz w:val="22"/>
-        </w:rPr>
-      </w:pPr>
-      <w:r>
-        <w:rPr>
-          <w:b w:val="0"/>
-          <w:sz w:val="22"/>
-        </w:rPr>
-        <w:t xml:space="preserve">Figure </w:t>
-      </w:r>
-      <w:r>
-        <w:rPr>
-          <w:b w:val="0"/>
-          <w:sz w:val="22"/>
-          <w:szCs w:val="22"/>
-        </w:rPr>
-        <w:fldChar w:fldCharType="begin"/>
-      </w:r>
-      <w:r>
-        <w:rPr>
-          <w:b w:val="0"/>
-          <w:sz w:val="22"/>
-          <w:szCs w:val="22"/>
-        </w:rPr>
-        <w:instrText xml:space="preserve"> SEQ Figure \* ARABIC </w:instrText>
-      </w:r>
-      <w:r>
-        <w:rPr>
-          <w:b w:val="0"/>
-          <w:sz w:val="22"/>
-          <w:szCs w:val="22"/>
-        </w:rPr>
-        <w:fldChar w:fldCharType="separate"/>
-      </w:r>
-      <w:r>
-        <w:rPr>
-          <w:b w:val="0"/>
-          <w:noProof/>
-          <w:sz w:val="22"/>
-          <w:szCs w:val="22"/>
-        </w:rPr>
-        <w:t>43</w:t>
-      </w:r>
-      <w:r>
-        <w:rPr>
-          <w:b w:val="0"/>
-          <w:sz w:val="22"/>
-          <w:szCs w:val="22"/>
-        </w:rPr>
-        <w:fldChar w:fldCharType="end"/>
-      </w:r>
-      <w:r>
-        <w:rPr>
-          <w:b w:val="0"/>
-          <w:sz w:val="22"/>
-          <w:szCs w:val="22"/>
-        </w:rPr>
-        <w:t>.</w:t>
-      </w:r>
-      <w:r>
-        <w:rPr>
-          <w:b w:val="0"/>
-          <w:sz w:val="22"/>
-        </w:rPr>
-        <w:t xml:space="preserve"> (Courtesy of Matlab®) Depicting two convolutional encoders operating in parallel.</w:t>
-      </w:r>
+          <w:sz w:val="28"/>
+        </w:rPr>
+      </w:pPr>
+      <m:oMathPara>
+        <m:oMath>
+          <m:sSub>
+            <m:sSubPr>
+              <m:ctrlPr>
+                <w:rPr>
+                  <w:rFonts w:ascii="Cambria Math" w:hAnsi="Cambria Math"/>
+                  <w:i/>
+                  <w:sz w:val="28"/>
+                </w:rPr>
+              </m:ctrlPr>
+            </m:sSubPr>
+            <m:e>
+              <m:r>
+                <w:rPr>
+                  <w:rFonts w:ascii="Cambria Math" w:hAnsi="Cambria Math"/>
+                  <w:sz w:val="28"/>
+                </w:rPr>
+                <m:t>P</m:t>
+              </m:r>
+            </m:e>
+            <m:sub>
+              <m:r>
+                <w:rPr>
+                  <w:rFonts w:ascii="Cambria Math" w:hAnsi="Cambria Math"/>
+                  <w:sz w:val="28"/>
+                </w:rPr>
+                <m:t>b</m:t>
+              </m:r>
+            </m:sub>
+          </m:sSub>
+          <m:r>
+            <w:rPr>
+              <w:rFonts w:ascii="Cambria Math" w:hAnsi="Cambria Math"/>
+              <w:sz w:val="28"/>
+            </w:rPr>
+            <m:t xml:space="preserve">≤ </m:t>
+          </m:r>
+          <m:f>
+            <m:fPr>
+              <m:ctrlPr>
+                <w:rPr>
+                  <w:rFonts w:ascii="Cambria Math" w:hAnsi="Cambria Math"/>
+                  <w:i/>
+                  <w:sz w:val="28"/>
+                </w:rPr>
+              </m:ctrlPr>
+            </m:fPr>
+            <m:num>
+              <m:r>
+                <w:rPr>
+                  <w:rFonts w:ascii="Cambria Math" w:hAnsi="Cambria Math"/>
+                  <w:sz w:val="28"/>
+                </w:rPr>
+                <m:t>Q</m:t>
+              </m:r>
+              <m:d>
+                <m:dPr>
+                  <m:ctrlPr>
+                    <w:rPr>
+                      <w:rFonts w:ascii="Cambria Math" w:hAnsi="Cambria Math"/>
+                      <w:i/>
+                      <w:sz w:val="28"/>
+                    </w:rPr>
+                  </m:ctrlPr>
+                </m:dPr>
+                <m:e>
+                  <m:rad>
+                    <m:radPr>
+                      <m:degHide m:val="1"/>
+                      <m:ctrlPr>
+                        <w:rPr>
+                          <w:rFonts w:ascii="Cambria Math" w:hAnsi="Cambria Math"/>
+                          <w:i/>
+                          <w:sz w:val="28"/>
+                        </w:rPr>
+                      </m:ctrlPr>
+                    </m:radPr>
+                    <m:deg/>
+                    <m:e>
+                      <m:f>
+                        <m:fPr>
+                          <m:ctrlPr>
+                            <w:rPr>
+                              <w:rFonts w:ascii="Cambria Math" w:hAnsi="Cambria Math"/>
+                              <w:i/>
+                              <w:sz w:val="28"/>
+                            </w:rPr>
+                          </m:ctrlPr>
+                        </m:fPr>
+                        <m:num>
+                          <m:r>
+                            <w:rPr>
+                              <w:rFonts w:ascii="Cambria Math" w:hAnsi="Cambria Math"/>
+                              <w:sz w:val="28"/>
+                            </w:rPr>
+                            <m:t>7</m:t>
+                          </m:r>
+                          <m:sSub>
+                            <m:sSubPr>
+                              <m:ctrlPr>
+                                <w:rPr>
+                                  <w:rFonts w:ascii="Cambria Math" w:hAnsi="Cambria Math"/>
+                                  <w:i/>
+                                  <w:sz w:val="28"/>
+                                </w:rPr>
+                              </m:ctrlPr>
+                            </m:sSubPr>
+                            <m:e>
+                              <m:r>
+                                <w:rPr>
+                                  <w:rFonts w:ascii="Cambria Math" w:hAnsi="Cambria Math"/>
+                                  <w:sz w:val="28"/>
+                                </w:rPr>
+                                <m:t>E</m:t>
+                              </m:r>
+                            </m:e>
+                            <m:sub>
+                              <m:r>
+                                <w:rPr>
+                                  <w:rFonts w:ascii="Cambria Math" w:hAnsi="Cambria Math"/>
+                                  <w:sz w:val="28"/>
+                                </w:rPr>
+                                <m:t>b</m:t>
+                              </m:r>
+                            </m:sub>
+                          </m:sSub>
+                        </m:num>
+                        <m:den>
+                          <m:sSub>
+                            <m:sSubPr>
+                              <m:ctrlPr>
+                                <w:rPr>
+                                  <w:rFonts w:ascii="Cambria Math" w:hAnsi="Cambria Math"/>
+                                  <w:i/>
+                                  <w:sz w:val="28"/>
+                                </w:rPr>
+                              </m:ctrlPr>
+                            </m:sSubPr>
+                            <m:e>
+                              <m:r>
+                                <w:rPr>
+                                  <w:rFonts w:ascii="Cambria Math" w:hAnsi="Cambria Math"/>
+                                  <w:sz w:val="28"/>
+                                </w:rPr>
+                                <m:t>N</m:t>
+                              </m:r>
+                            </m:e>
+                            <m:sub>
+                              <m:r>
+                                <w:rPr>
+                                  <w:rFonts w:ascii="Cambria Math" w:hAnsi="Cambria Math"/>
+                                  <w:sz w:val="28"/>
+                                </w:rPr>
+                                <m:t>0</m:t>
+                              </m:r>
+                            </m:sub>
+                          </m:sSub>
+                        </m:den>
+                      </m:f>
+                    </m:e>
+                  </m:rad>
+                </m:e>
+              </m:d>
+            </m:num>
+            <m:den>
+              <m:sSup>
+                <m:sSupPr>
+                  <m:ctrlPr>
+                    <w:rPr>
+                      <w:rFonts w:ascii="Cambria Math" w:hAnsi="Cambria Math"/>
+                      <w:i/>
+                      <w:sz w:val="28"/>
+                    </w:rPr>
+                  </m:ctrlPr>
+                </m:sSupPr>
+                <m:e>
+                  <m:d>
+                    <m:dPr>
+                      <m:begChr m:val="["/>
+                      <m:endChr m:val="]"/>
+                      <m:ctrlPr>
+                        <w:rPr>
+                          <w:rFonts w:ascii="Cambria Math" w:hAnsi="Cambria Math"/>
+                          <w:i/>
+                          <w:sz w:val="28"/>
+                        </w:rPr>
+                      </m:ctrlPr>
+                    </m:dPr>
+                    <m:e>
+                      <m:r>
+                        <w:rPr>
+                          <w:rFonts w:ascii="Cambria Math" w:hAnsi="Cambria Math"/>
+                          <w:sz w:val="28"/>
+                        </w:rPr>
+                        <m:t>1-2</m:t>
+                      </m:r>
+                      <m:sSup>
+                        <m:sSupPr>
+                          <m:ctrlPr>
+                            <w:rPr>
+                              <w:rFonts w:ascii="Cambria Math" w:hAnsi="Cambria Math"/>
+                              <w:i/>
+                              <w:sz w:val="28"/>
+                            </w:rPr>
+                          </m:ctrlPr>
+                        </m:sSupPr>
+                        <m:e>
+                          <m:r>
+                            <w:rPr>
+                              <w:rFonts w:ascii="Cambria Math" w:hAnsi="Cambria Math"/>
+                              <w:sz w:val="28"/>
+                            </w:rPr>
+                            <m:t>e</m:t>
+                          </m:r>
+                        </m:e>
+                        <m:sup>
+                          <m:d>
+                            <m:dPr>
+                              <m:ctrlPr>
+                                <w:rPr>
+                                  <w:rFonts w:ascii="Cambria Math" w:hAnsi="Cambria Math"/>
+                                  <w:i/>
+                                  <w:sz w:val="28"/>
+                                </w:rPr>
+                              </m:ctrlPr>
+                            </m:dPr>
+                            <m:e>
+                              <m:f>
+                                <m:fPr>
+                                  <m:ctrlPr>
+                                    <w:rPr>
+                                      <w:rFonts w:ascii="Cambria Math" w:hAnsi="Cambria Math"/>
+                                      <w:i/>
+                                      <w:sz w:val="28"/>
+                                    </w:rPr>
+                                  </m:ctrlPr>
+                                </m:fPr>
+                                <m:num>
+                                  <m:r>
+                                    <w:rPr>
+                                      <w:rFonts w:ascii="Cambria Math" w:hAnsi="Cambria Math"/>
+                                      <w:sz w:val="28"/>
+                                    </w:rPr>
+                                    <m:t>-</m:t>
+                                  </m:r>
+                                  <m:sSub>
+                                    <m:sSubPr>
+                                      <m:ctrlPr>
+                                        <w:rPr>
+                                          <w:rFonts w:ascii="Cambria Math" w:hAnsi="Cambria Math"/>
+                                          <w:i/>
+                                          <w:sz w:val="28"/>
+                                        </w:rPr>
+                                      </m:ctrlPr>
+                                    </m:sSubPr>
+                                    <m:e>
+                                      <m:r>
+                                        <w:rPr>
+                                          <w:rFonts w:ascii="Cambria Math" w:hAnsi="Cambria Math"/>
+                                          <w:sz w:val="28"/>
+                                        </w:rPr>
+                                        <m:t>E</m:t>
+                                      </m:r>
+                                    </m:e>
+                                    <m:sub>
+                                      <m:r>
+                                        <w:rPr>
+                                          <w:rFonts w:ascii="Cambria Math" w:hAnsi="Cambria Math"/>
+                                          <w:sz w:val="28"/>
+                                        </w:rPr>
+                                        <m:t>b</m:t>
+                                      </m:r>
+                                    </m:sub>
+                                  </m:sSub>
+                                </m:num>
+                                <m:den>
+                                  <m:r>
+                                    <w:rPr>
+                                      <w:rFonts w:ascii="Cambria Math" w:hAnsi="Cambria Math"/>
+                                      <w:sz w:val="28"/>
+                                    </w:rPr>
+                                    <m:t>2</m:t>
+                                  </m:r>
+                                  <m:sSub>
+                                    <m:sSubPr>
+                                      <m:ctrlPr>
+                                        <w:rPr>
+                                          <w:rFonts w:ascii="Cambria Math" w:hAnsi="Cambria Math"/>
+                                          <w:i/>
+                                          <w:sz w:val="28"/>
+                                        </w:rPr>
+                                      </m:ctrlPr>
+                                    </m:sSubPr>
+                                    <m:e>
+                                      <m:r>
+                                        <w:rPr>
+                                          <w:rFonts w:ascii="Cambria Math" w:hAnsi="Cambria Math"/>
+                                          <w:sz w:val="28"/>
+                                        </w:rPr>
+                                        <m:t>N</m:t>
+                                      </m:r>
+                                    </m:e>
+                                    <m:sub>
+                                      <m:r>
+                                        <w:rPr>
+                                          <w:rFonts w:ascii="Cambria Math" w:hAnsi="Cambria Math"/>
+                                          <w:sz w:val="28"/>
+                                        </w:rPr>
+                                        <m:t>0</m:t>
+                                      </m:r>
+                                    </m:sub>
+                                  </m:sSub>
+                                </m:den>
+                              </m:f>
+                            </m:e>
+                          </m:d>
+                        </m:sup>
+                      </m:sSup>
+                    </m:e>
+                  </m:d>
+                </m:e>
+                <m:sup>
+                  <m:r>
+                    <w:rPr>
+                      <w:rFonts w:ascii="Cambria Math" w:hAnsi="Cambria Math"/>
+                      <w:sz w:val="28"/>
+                    </w:rPr>
+                    <m:t>2</m:t>
+                  </m:r>
+                </m:sup>
+              </m:sSup>
+            </m:den>
+          </m:f>
+        </m:oMath>
+      </m:oMathPara>
     </w:p>
     <w:p>
       <w:pPr>
         <w:jc w:val="left"/>
       </w:pPr>
       <w:r>
-        <w:t xml:space="preserve">At each unit of time, </w:t>
+        <w:t>This upper-bounded probability of bit error provides an upper-bounded coding gain (dB) expressed as follows (Sklar, 2001):</w:t>
+      </w:r>
+    </w:p>
+    <w:p>
+      <w:pPr>
+        <w:jc w:val="left"/>
+      </w:pPr>
+      <m:oMathPara>
+        <m:oMath>
+          <m:r>
+            <w:rPr>
+              <w:rFonts w:ascii="Cambria Math" w:hAnsi="Cambria Math"/>
+            </w:rPr>
+            <m:t xml:space="preserve">coding gain ≤10 </m:t>
+          </m:r>
+          <m:func>
+            <m:funcPr>
+              <m:ctrlPr>
+                <w:rPr>
+                  <w:rFonts w:ascii="Cambria Math" w:hAnsi="Cambria Math"/>
+                  <w:i/>
+                </w:rPr>
+              </m:ctrlPr>
+            </m:funcPr>
+            <m:fName>
+              <m:sSub>
+                <m:sSubPr>
+                  <m:ctrlPr>
+                    <w:rPr>
+                      <w:rFonts w:ascii="Cambria Math" w:hAnsi="Cambria Math"/>
+                      <w:i/>
+                    </w:rPr>
+                  </m:ctrlPr>
+                </m:sSubPr>
+                <m:e>
+                  <m:r>
+                    <m:rPr>
+                      <m:sty m:val="p"/>
+                    </m:rPr>
+                    <w:rPr>
+                      <w:rFonts w:ascii="Cambria Math" w:hAnsi="Cambria Math"/>
+                    </w:rPr>
+                    <m:t>log</m:t>
+                  </m:r>
+                </m:e>
+                <m:sub>
+                  <m:r>
+                    <w:rPr>
+                      <w:rFonts w:ascii="Cambria Math" w:hAnsi="Cambria Math"/>
+                    </w:rPr>
+                    <m:t>10</m:t>
+                  </m:r>
+                </m:sub>
+              </m:sSub>
+            </m:fName>
+            <m:e>
+              <m:d>
+                <m:dPr>
+                  <m:ctrlPr>
+                    <w:rPr>
+                      <w:rFonts w:ascii="Cambria Math" w:hAnsi="Cambria Math"/>
+                      <w:i/>
+                    </w:rPr>
+                  </m:ctrlPr>
+                </m:dPr>
+                <m:e>
+                  <m:r>
+                    <w:rPr>
+                      <w:rFonts w:ascii="Cambria Math" w:hAnsi="Cambria Math"/>
+                    </w:rPr>
+                    <m:t>r</m:t>
+                  </m:r>
+                  <m:sSub>
+                    <m:sSubPr>
+                      <m:ctrlPr>
+                        <w:rPr>
+                          <w:rFonts w:ascii="Cambria Math" w:hAnsi="Cambria Math"/>
+                          <w:i/>
+                        </w:rPr>
+                      </m:ctrlPr>
+                    </m:sSubPr>
+                    <m:e>
+                      <m:r>
+                        <w:rPr>
+                          <w:rFonts w:ascii="Cambria Math" w:hAnsi="Cambria Math"/>
+                        </w:rPr>
+                        <m:t>d</m:t>
+                      </m:r>
+                    </m:e>
+                    <m:sub>
+                      <m:r>
+                        <w:rPr>
+                          <w:rFonts w:ascii="Cambria Math" w:hAnsi="Cambria Math"/>
+                        </w:rPr>
+                        <m:t>f</m:t>
+                      </m:r>
+                    </m:sub>
+                  </m:sSub>
+                </m:e>
+              </m:d>
+            </m:e>
+          </m:func>
+        </m:oMath>
+      </m:oMathPara>
+    </w:p>
+    <w:p>
+      <w:pPr>
+        <w:jc w:val="left"/>
+      </w:pPr>
+      <w:r>
+        <w:t xml:space="preserve">where the code rate </w:t>
       </w:r>
       <w:r>
         <w:rPr>
           <w:i/>
         </w:rPr>
-        <w:t xml:space="preserve">k </w:t>
-      </w:r>
-      <w:r>
-        <w:t xml:space="preserve">bits will shift to the next stage in the shift register, and </w:t>
+        <w:t>r</w:t>
+      </w:r>
+      <w:r>
+        <w:t xml:space="preserve"> is:</w:t>
+      </w:r>
+    </w:p>
+    <w:p>
+      <w:pPr>
+        <w:jc w:val="center"/>
+      </w:pPr>
+      <m:oMathPara>
+        <m:oMath>
+          <m:r>
+            <w:rPr>
+              <w:rFonts w:ascii="Cambria Math" w:hAnsi="Cambria Math"/>
+            </w:rPr>
+            <m:t xml:space="preserve">r= </m:t>
+          </m:r>
+          <m:f>
+            <m:fPr>
+              <m:ctrlPr>
+                <w:rPr>
+                  <w:rFonts w:ascii="Cambria Math" w:hAnsi="Cambria Math"/>
+                  <w:i/>
+                </w:rPr>
+              </m:ctrlPr>
+            </m:fPr>
+            <m:num>
+              <m:r>
+                <w:rPr>
+                  <w:rFonts w:ascii="Cambria Math" w:hAnsi="Cambria Math"/>
+                </w:rPr>
+                <m:t>k</m:t>
+              </m:r>
+            </m:num>
+            <m:den>
+              <m:r>
+                <w:rPr>
+                  <w:rFonts w:ascii="Cambria Math" w:hAnsi="Cambria Math"/>
+                </w:rPr>
+                <m:t>n</m:t>
+              </m:r>
+            </m:den>
+          </m:f>
+        </m:oMath>
+      </m:oMathPara>
+    </w:p>
+    <w:p>
+      <w:pPr>
+        <w:jc w:val="left"/>
+      </w:pPr>
+      <w:r>
+        <w:t xml:space="preserve">The </w:t>
       </w:r>
       <w:r>
         <w:rPr>
           <w:i/>
         </w:rPr>
-        <w:t>k</w:t>
-      </w:r>
-      <w:r>
-        <w:t xml:space="preserve"> bits will shift into the first stage of the shift register. There are </w:t>
+        <w:t xml:space="preserve">Viterbi Decoder </w:t>
+      </w:r>
+      <w:r>
+        <w:t xml:space="preserve">uses a </w:t>
       </w:r>
       <w:r>
         <w:rPr>
           <w:i/>
         </w:rPr>
+        <w:t xml:space="preserve">traceback length </w:t>
+      </w:r>
+      <w:r>
+        <w:t xml:space="preserve">of </w:t>
+      </w:r>
+      <w:r>
+        <w:t xml:space="preserve">48, which is within the recommended range for a convolutional code with constraint length </w:t>
+      </w:r>
+      <w:r>
+        <w:rPr>
+          <w:i/>
+        </w:rPr>
         <w:t xml:space="preserve">K </w:t>
       </w:r>
       <w:r>
-        <w:t xml:space="preserve">stages for a group of </w:t>
-      </w:r>
-      <w:r>
-        <w:rPr>
-          <w:i/>
-        </w:rPr>
-        <w:t xml:space="preserve">k </w:t>
-      </w:r>
-      <w:r>
-        <w:t xml:space="preserve">bits to shift into before it eventually shifts out of the shift register. At each unit of time, each of the </w:t>
-      </w:r>
-      <w:r>
-        <w:rPr>
-          <w:i/>
-        </w:rPr>
-        <w:t xml:space="preserve">n </w:t>
-      </w:r>
-      <w:r>
-        <w:t xml:space="preserve">modulo-2 adders are sampled and these </w:t>
-      </w:r>
-      <w:r>
-        <w:rPr>
-          <w:i/>
-        </w:rPr>
-        <w:t xml:space="preserve">n </w:t>
-      </w:r>
-      <w:r>
-        <w:t xml:space="preserve">bits are the output of the convolutional encoder. The connections between the shift register stages and the modulo-2 adders characterizes the convolutional encoder. In other words, some permutations of connections have better error-correcting capabilities than other permutations of connections (Sklar, 2001). </w:t>
+        <w:t xml:space="preserve">= 7 (Sklar, 2001). The traceback length is a metric for path memory since the convolutional code depends on both currently inputted data and recently inputted data. </w:t>
       </w:r>
     </w:p>
     <w:p>
       <w:pPr>
         <w:jc w:val="left"/>
-      </w:pPr>
-      <w:r>
-        <w:t xml:space="preserve">The soft-decision Viterbi decoder uses Euclidean distance and maximum likelihood to decode the convolutional encoding. </w:t>
-      </w:r>
+        <w:rPr>
+          <w:b/>
+        </w:rPr>
+      </w:pPr>
+      <w:r>
+        <w:rPr>
+          <w:b/>
+        </w:rPr>
+        <w:t>Simulation Results</w:t>
+      </w:r>
+    </w:p>
+    <w:p>
+      <w:pPr>
+        <w:jc w:val="left"/>
+        <w:rPr>
+          <w:b/>
+        </w:rPr>
+      </w:pPr>
     </w:p>
     <w:p>
       <w:pPr>
@@ -25259,7 +27237,11 @@
     </w:p>
     <w:p>
       <w:r>
-        <w:t xml:space="preserve">Deep space and satellite communication links are riddled with random errors across a very wide bandwidth (Nguyen, et. al, 2009). In addition to random errors in the satellite link, bursts of noise can corrupt an entire segment of a link resulting in burst errors (Murphy, et. al, 1994). These channel imperfections are common in satellite communications and are modeled very well by the additive white Gaussian noise (AWGN) channel (Viswanathan, 2013). The AWGN channel is a random noise channel that makes a communication link vulnerable to random bit errors and burst errors. In general, it is understood that AWGN provides maximum bit corruption and compared to other channel models, systems that perform the best in AWGN perform the best in real-life situations (Viswanathan, 2013). Hence, this senior design project will rely solely on the AWGN channel (see Section 1.3.6) to represent the propagation medium for our three amateur radio satellite telemetry systems. </w:t>
+        <w:t xml:space="preserve">Deep space and satellite communication links are riddled with random errors across a very wide bandwidth (Nguyen, et. al, 2009). In addition to random errors in the satellite link, bursts of noise can corrupt an entire segment of a link resulting in burst errors (Murphy, et. al, 1994). These channel imperfections are common in satellite communications and are modeled very well by the additive white Gaussian noise (AWGN) channel (Viswanathan, 2013). The AWGN channel is a random noise channel that makes a communication link vulnerable to random bit errors and burst errors. In general, it is understood that AWGN provides maximum bit corruption and compared to other channel models, systems that perform the best in AWGN </w:t>
+      </w:r>
+      <w:r>
+        <w:lastRenderedPageBreak/>
+        <w:t xml:space="preserve">perform the best in real-life situations (Viswanathan, 2013). Hence, this senior design project will rely solely on the AWGN channel (see Section 1.3.6) to represent the propagation medium for our three amateur radio satellite telemetry systems. </w:t>
       </w:r>
     </w:p>
     <w:p>
@@ -25572,7 +27554,7 @@
         </w:rPr>
         <w:t> </w:t>
       </w:r>
-      <w:hyperlink r:id="rId53" w:tgtFrame="_blank" w:history="1">
+      <w:hyperlink r:id="rId58" w:tgtFrame="_blank" w:history="1">
         <w:r>
           <w:rPr>
             <w:rStyle w:val="Hyperlink"/>
@@ -25671,7 +27653,7 @@
         </w:rPr>
         <w:t>(9–10), 1425-1433. doi:</w:t>
       </w:r>
-      <w:hyperlink r:id="rId54" w:tgtFrame="_blank" w:history="1">
+      <w:hyperlink r:id="rId59" w:tgtFrame="_blank" w:history="1">
         <w:r>
           <w:rPr>
             <w:rStyle w:val="Hyperlink"/>
@@ -25914,7 +27896,7 @@
         </w:rPr>
         <w:t>(2–6), 203-211. doi:</w:t>
       </w:r>
-      <w:hyperlink r:id="rId55" w:tgtFrame="_blank" w:history="1">
+      <w:hyperlink r:id="rId60" w:tgtFrame="_blank" w:history="1">
         <w:r>
           <w:rPr>
             <w:rStyle w:val="Hyperlink"/>
@@ -26075,7 +28057,7 @@
         </w:rPr>
         <w:t> </w:t>
       </w:r>
-      <w:hyperlink r:id="rId56" w:tgtFrame="_blank" w:history="1">
+      <w:hyperlink r:id="rId61" w:tgtFrame="_blank" w:history="1">
         <w:r>
           <w:rPr>
             <w:rStyle w:val="Hyperlink"/>
@@ -26166,7 +28148,7 @@
         </w:rPr>
         <w:t> </w:t>
       </w:r>
-      <w:hyperlink r:id="rId57" w:tgtFrame="_blank" w:history="1">
+      <w:hyperlink r:id="rId62" w:tgtFrame="_blank" w:history="1">
         <w:r>
           <w:rPr>
             <w:rStyle w:val="Hyperlink"/>
@@ -26901,7 +28883,7 @@
         </w:rPr>
         <w:t> </w:t>
       </w:r>
-      <w:hyperlink r:id="rId58" w:tgtFrame="_blank" w:history="1">
+      <w:hyperlink r:id="rId63" w:tgtFrame="_blank" w:history="1">
         <w:r>
           <w:rPr>
             <w:rStyle w:val="Hyperlink"/>
@@ -27039,8 +29021,8 @@
     <w:p/>
     <w:p/>
     <w:sectPr>
-      <w:headerReference w:type="default" r:id="rId59"/>
-      <w:footerReference w:type="default" r:id="rId60"/>
+      <w:headerReference w:type="default" r:id="rId64"/>
+      <w:footerReference w:type="default" r:id="rId65"/>
       <w:pgSz w:w="12240" w:h="15840"/>
       <w:pgMar w:top="1440" w:right="1440" w:bottom="1440" w:left="1440" w:header="720" w:footer="720" w:gutter="0"/>
       <w:pgNumType w:start="1"/>
@@ -27186,7 +29168,7 @@
         <w:rStyle w:val="PageNumber"/>
         <w:noProof/>
       </w:rPr>
-      <w:t>30</w:t>
+      <w:t>41</w:t>
     </w:r>
     <w:r>
       <w:rPr>
@@ -27228,7 +29210,7 @@
         <w:rStyle w:val="PageNumber"/>
         <w:noProof/>
       </w:rPr>
-      <w:t>41</w:t>
+      <w:t>45</w:t>
     </w:r>
     <w:r>
       <w:rPr>
@@ -30737,6 +32719,602 @@
 </w:styles>
 </file>
 
+<file path=word/glossary/document.xml><?xml version="1.0" encoding="utf-8"?>
+<w:glossaryDocument xmlns:wpc="http://schemas.microsoft.com/office/word/2010/wordprocessingCanvas" xmlns:mc="http://schemas.openxmlformats.org/markup-compatibility/2006" xmlns:o="urn:schemas-microsoft-com:office:office" xmlns:r="http://schemas.openxmlformats.org/officeDocument/2006/relationships" xmlns:m="http://schemas.openxmlformats.org/officeDocument/2006/math" xmlns:v="urn:schemas-microsoft-com:vml" xmlns:wp14="http://schemas.microsoft.com/office/word/2010/wordprocessingDrawing" xmlns:wp="http://schemas.openxmlformats.org/drawingml/2006/wordprocessingDrawing" xmlns:w10="urn:schemas-microsoft-com:office:word" xmlns:w="http://schemas.openxmlformats.org/wordprocessingml/2006/main" xmlns:w14="http://schemas.microsoft.com/office/word/2010/wordml" xmlns:w15="http://schemas.microsoft.com/office/word/2012/wordml" xmlns:wpg="http://schemas.microsoft.com/office/word/2010/wordprocessingGroup" xmlns:wpi="http://schemas.microsoft.com/office/word/2010/wordprocessingInk" xmlns:wne="http://schemas.microsoft.com/office/word/2006/wordml" xmlns:wps="http://schemas.microsoft.com/office/word/2010/wordprocessingShape" mc:Ignorable="w14 w15 wp14"/>
+</file>
+
+<file path=word/glossary/fontTable.xml><?xml version="1.0" encoding="utf-8"?>
+<w:fonts xmlns:mc="http://schemas.openxmlformats.org/markup-compatibility/2006" xmlns:r="http://schemas.openxmlformats.org/officeDocument/2006/relationships" xmlns:w="http://schemas.openxmlformats.org/wordprocessingml/2006/main" xmlns:w14="http://schemas.microsoft.com/office/word/2010/wordml" xmlns:w15="http://schemas.microsoft.com/office/word/2012/wordml" mc:Ignorable="w14 w15">
+  <w:font w:name="Arial">
+    <w:panose1 w:val="020B0604020202020204"/>
+    <w:charset w:val="00"/>
+    <w:family w:val="swiss"/>
+    <w:pitch w:val="variable"/>
+    <w:sig w:usb0="E0002AFF" w:usb1="C0007843" w:usb2="00000009" w:usb3="00000000" w:csb0="000001FF" w:csb1="00000000"/>
+  </w:font>
+  <w:font w:name="Times New Roman">
+    <w:panose1 w:val="02020603050405020304"/>
+    <w:charset w:val="00"/>
+    <w:family w:val="roman"/>
+    <w:pitch w:val="variable"/>
+    <w:sig w:usb0="E0002AFF" w:usb1="C0007841" w:usb2="00000009" w:usb3="00000000" w:csb0="000001FF" w:csb1="00000000"/>
+  </w:font>
+  <w:font w:name="Wingdings">
+    <w:panose1 w:val="05000000000000000000"/>
+    <w:charset w:val="02"/>
+    <w:family w:val="auto"/>
+    <w:pitch w:val="variable"/>
+    <w:sig w:usb0="00000000" w:usb1="10000000" w:usb2="00000000" w:usb3="00000000" w:csb0="80000000" w:csb1="00000000"/>
+  </w:font>
+  <w:font w:name="Symbol">
+    <w:panose1 w:val="05050102010706020507"/>
+    <w:charset w:val="02"/>
+    <w:family w:val="roman"/>
+    <w:pitch w:val="variable"/>
+    <w:sig w:usb0="00000000" w:usb1="10000000" w:usb2="00000000" w:usb3="00000000" w:csb0="80000000" w:csb1="00000000"/>
+  </w:font>
+  <w:font w:name="Courier New">
+    <w:panose1 w:val="02070309020205020404"/>
+    <w:charset w:val="00"/>
+    <w:family w:val="modern"/>
+    <w:pitch w:val="fixed"/>
+    <w:sig w:usb0="E0002AFF" w:usb1="C0007843" w:usb2="00000009" w:usb3="00000000" w:csb0="000001FF" w:csb1="00000000"/>
+  </w:font>
+  <w:font w:name="Helvetica">
+    <w:panose1 w:val="020B0604020202020204"/>
+    <w:charset w:val="00"/>
+    <w:family w:val="swiss"/>
+    <w:pitch w:val="variable"/>
+    <w:sig w:usb0="E0002AFF" w:usb1="C0007843" w:usb2="00000009" w:usb3="00000000" w:csb0="000001FF" w:csb1="00000000"/>
+  </w:font>
+  <w:font w:name="Times">
+    <w:panose1 w:val="02020603050405020304"/>
+    <w:charset w:val="00"/>
+    <w:family w:val="roman"/>
+    <w:pitch w:val="variable"/>
+    <w:sig w:usb0="E0002AFF" w:usb1="C0007841" w:usb2="00000009" w:usb3="00000000" w:csb0="000001FF" w:csb1="00000000"/>
+  </w:font>
+  <w:font w:name="Calibri">
+    <w:panose1 w:val="020F0502020204030204"/>
+    <w:charset w:val="00"/>
+    <w:family w:val="swiss"/>
+    <w:pitch w:val="variable"/>
+    <w:sig w:usb0="E00002FF" w:usb1="4000ACFF" w:usb2="00000001" w:usb3="00000000" w:csb0="0000019F" w:csb1="00000000"/>
+  </w:font>
+  <w:font w:name="Tahoma">
+    <w:panose1 w:val="020B0604030504040204"/>
+    <w:charset w:val="00"/>
+    <w:family w:val="swiss"/>
+    <w:pitch w:val="variable"/>
+    <w:sig w:usb0="E1002EFF" w:usb1="C000605B" w:usb2="00000029" w:usb3="00000000" w:csb0="000101FF" w:csb1="00000000"/>
+  </w:font>
+  <w:font w:name="Cambria">
+    <w:panose1 w:val="02040503050406030204"/>
+    <w:charset w:val="00"/>
+    <w:family w:val="roman"/>
+    <w:pitch w:val="variable"/>
+    <w:sig w:usb0="E00002FF" w:usb1="400004FF" w:usb2="00000000" w:usb3="00000000" w:csb0="0000019F" w:csb1="00000000"/>
+  </w:font>
+  <w:font w:name="MS Gothic">
+    <w:altName w:val="ＭＳ ゴシック"/>
+    <w:panose1 w:val="020B0609070205080204"/>
+    <w:charset w:val="80"/>
+    <w:family w:val="modern"/>
+    <w:pitch w:val="fixed"/>
+    <w:sig w:usb0="E00002FF" w:usb1="6AC7FDFB" w:usb2="00000012" w:usb3="00000000" w:csb0="0002009F" w:csb1="00000000"/>
+  </w:font>
+  <w:font w:name="MS Mincho">
+    <w:altName w:val="ＭＳ 明朝"/>
+    <w:panose1 w:val="02020609040205080304"/>
+    <w:charset w:val="80"/>
+    <w:family w:val="modern"/>
+    <w:pitch w:val="fixed"/>
+    <w:sig w:usb0="E00002FF" w:usb1="6AC7FDFB" w:usb2="00000012" w:usb3="00000000" w:csb0="0002009F" w:csb1="00000000"/>
+  </w:font>
+  <w:font w:name="Cambria Math">
+    <w:panose1 w:val="02040503050406030204"/>
+    <w:charset w:val="00"/>
+    <w:family w:val="roman"/>
+    <w:pitch w:val="variable"/>
+    <w:sig w:usb0="E00002FF" w:usb1="420024FF" w:usb2="00000000" w:usb3="00000000" w:csb0="0000019F" w:csb1="00000000"/>
+  </w:font>
+  <w:font w:name="Verdana">
+    <w:panose1 w:val="020B0604030504040204"/>
+    <w:charset w:val="00"/>
+    <w:family w:val="swiss"/>
+    <w:pitch w:val="variable"/>
+    <w:sig w:usb0="A10006FF" w:usb1="4000205B" w:usb2="00000010" w:usb3="00000000" w:csb0="0000019F" w:csb1="00000000"/>
+  </w:font>
+  <w:font w:name="Calibri Light">
+    <w:panose1 w:val="020F0302020204030204"/>
+    <w:charset w:val="00"/>
+    <w:family w:val="swiss"/>
+    <w:pitch w:val="variable"/>
+    <w:sig w:usb0="A00002EF" w:usb1="4000207B" w:usb2="00000000" w:usb3="00000000" w:csb0="0000019F" w:csb1="00000000"/>
+  </w:font>
+</w:fonts>
+</file>
+
+<file path=word/glossary/settings.xml><?xml version="1.0" encoding="utf-8"?>
+<w:settings xmlns:mc="http://schemas.openxmlformats.org/markup-compatibility/2006" xmlns:o="urn:schemas-microsoft-com:office:office" xmlns:r="http://schemas.openxmlformats.org/officeDocument/2006/relationships" xmlns:m="http://schemas.openxmlformats.org/officeDocument/2006/math" xmlns:v="urn:schemas-microsoft-com:vml" xmlns:w10="urn:schemas-microsoft-com:office:word" xmlns:w="http://schemas.openxmlformats.org/wordprocessingml/2006/main" xmlns:w14="http://schemas.microsoft.com/office/word/2010/wordml" xmlns:w15="http://schemas.microsoft.com/office/word/2012/wordml" xmlns:sl="http://schemas.openxmlformats.org/schemaLibrary/2006/main" mc:Ignorable="w14 w15">
+  <w:view w:val="normal"/>
+  <w:defaultTabStop w:val="720"/>
+  <w:characterSpacingControl w:val="doNotCompress"/>
+  <w:compat>
+    <w:useFELayout/>
+    <w:compatSetting w:name="compatibilityMode" w:uri="http://schemas.microsoft.com/office/word" w:val="15"/>
+    <w:compatSetting w:name="overrideTableStyleFontSizeAndJustification" w:uri="http://schemas.microsoft.com/office/word" w:val="1"/>
+    <w:compatSetting w:name="enableOpenTypeFeatures" w:uri="http://schemas.microsoft.com/office/word" w:val="1"/>
+    <w:compatSetting w:name="doNotFlipMirrorIndents" w:uri="http://schemas.microsoft.com/office/word" w:val="1"/>
+    <w:compatSetting w:name="differentiateMultirowTableHeaders" w:uri="http://schemas.microsoft.com/office/word" w:val="1"/>
+  </w:compat>
+  <w:rsids>
+    <w:rsidRoot w:val="005D28CC"/>
+    <w:rsid w:val="00484970"/>
+    <w:rsid w:val="005D28CC"/>
+  </w:rsids>
+  <m:mathPr>
+    <m:mathFont m:val="Cambria Math"/>
+    <m:brkBin m:val="before"/>
+    <m:brkBinSub m:val="--"/>
+    <m:smallFrac m:val="0"/>
+    <m:dispDef/>
+    <m:lMargin m:val="0"/>
+    <m:rMargin m:val="0"/>
+    <m:defJc m:val="centerGroup"/>
+    <m:wrapIndent m:val="1440"/>
+    <m:intLim m:val="subSup"/>
+    <m:naryLim m:val="undOvr"/>
+  </m:mathPr>
+  <w:themeFontLang w:val="en-US"/>
+  <w:clrSchemeMapping w:bg1="light1" w:t1="dark1" w:bg2="light2" w:t2="dark2" w:accent1="accent1" w:accent2="accent2" w:accent3="accent3" w:accent4="accent4" w:accent5="accent5" w:accent6="accent6" w:hyperlink="hyperlink" w:followedHyperlink="followedHyperlink"/>
+  <w:decimalSymbol w:val="."/>
+  <w:listSeparator w:val=","/>
+  <w15:chartTrackingRefBased/>
+</w:settings>
+</file>
+
+<file path=word/glossary/styles.xml><?xml version="1.0" encoding="utf-8"?>
+<w:styles xmlns:mc="http://schemas.openxmlformats.org/markup-compatibility/2006" xmlns:r="http://schemas.openxmlformats.org/officeDocument/2006/relationships" xmlns:w="http://schemas.openxmlformats.org/wordprocessingml/2006/main" xmlns:w14="http://schemas.microsoft.com/office/word/2010/wordml" xmlns:w15="http://schemas.microsoft.com/office/word/2012/wordml" mc:Ignorable="w14 w15">
+  <w:docDefaults>
+    <w:rPrDefault>
+      <w:rPr>
+        <w:rFonts w:asciiTheme="minorHAnsi" w:eastAsiaTheme="minorEastAsia" w:hAnsiTheme="minorHAnsi" w:cstheme="minorBidi"/>
+        <w:sz w:val="22"/>
+        <w:szCs w:val="22"/>
+        <w:lang w:val="en-US" w:eastAsia="en-US" w:bidi="ar-SA"/>
+      </w:rPr>
+    </w:rPrDefault>
+    <w:pPrDefault>
+      <w:pPr>
+        <w:spacing w:after="160" w:line="259" w:lineRule="auto"/>
+      </w:pPr>
+    </w:pPrDefault>
+  </w:docDefaults>
+  <w:latentStyles w:defLockedState="0" w:defUIPriority="99" w:defSemiHidden="0" w:defUnhideWhenUsed="0" w:defQFormat="0" w:count="371">
+    <w:lsdException w:name="Normal" w:uiPriority="0" w:qFormat="1"/>
+    <w:lsdException w:name="heading 1" w:uiPriority="9" w:qFormat="1"/>
+    <w:lsdException w:name="heading 2" w:semiHidden="1" w:uiPriority="9" w:unhideWhenUsed="1" w:qFormat="1"/>
+    <w:lsdException w:name="heading 3" w:semiHidden="1" w:uiPriority="9" w:unhideWhenUsed="1" w:qFormat="1"/>
+    <w:lsdException w:name="heading 4" w:semiHidden="1" w:uiPriority="9" w:unhideWhenUsed="1" w:qFormat="1"/>
+    <w:lsdException w:name="heading 5" w:semiHidden="1" w:uiPriority="9" w:unhideWhenUsed="1" w:qFormat="1"/>
+    <w:lsdException w:name="heading 6" w:semiHidden="1" w:uiPriority="9" w:unhideWhenUsed="1" w:qFormat="1"/>
+    <w:lsdException w:name="heading 7" w:semiHidden="1" w:uiPriority="9" w:unhideWhenUsed="1" w:qFormat="1"/>
+    <w:lsdException w:name="heading 8" w:semiHidden="1" w:uiPriority="9" w:unhideWhenUsed="1" w:qFormat="1"/>
+    <w:lsdException w:name="heading 9" w:semiHidden="1" w:uiPriority="9" w:unhideWhenUsed="1" w:qFormat="1"/>
+    <w:lsdException w:name="index 1" w:semiHidden="1" w:unhideWhenUsed="1"/>
+    <w:lsdException w:name="index 2" w:semiHidden="1" w:unhideWhenUsed="1"/>
+    <w:lsdException w:name="index 3" w:semiHidden="1" w:unhideWhenUsed="1"/>
+    <w:lsdException w:name="index 4" w:semiHidden="1" w:unhideWhenUsed="1"/>
+    <w:lsdException w:name="index 5" w:semiHidden="1" w:unhideWhenUsed="1"/>
+    <w:lsdException w:name="index 6" w:semiHidden="1" w:unhideWhenUsed="1"/>
+    <w:lsdException w:name="index 7" w:semiHidden="1" w:unhideWhenUsed="1"/>
+    <w:lsdException w:name="index 8" w:semiHidden="1" w:unhideWhenUsed="1"/>
+    <w:lsdException w:name="index 9" w:semiHidden="1" w:unhideWhenUsed="1"/>
+    <w:lsdException w:name="toc 1" w:semiHidden="1" w:uiPriority="39" w:unhideWhenUsed="1"/>
+    <w:lsdException w:name="toc 2" w:semiHidden="1" w:uiPriority="39" w:unhideWhenUsed="1"/>
+    <w:lsdException w:name="toc 3" w:semiHidden="1" w:uiPriority="39" w:unhideWhenUsed="1"/>
+    <w:lsdException w:name="toc 4" w:semiHidden="1" w:uiPriority="39" w:unhideWhenUsed="1"/>
+    <w:lsdException w:name="toc 5" w:semiHidden="1" w:uiPriority="39" w:unhideWhenUsed="1"/>
+    <w:lsdException w:name="toc 6" w:semiHidden="1" w:uiPriority="39" w:unhideWhenUsed="1"/>
+    <w:lsdException w:name="toc 7" w:semiHidden="1" w:uiPriority="39" w:unhideWhenUsed="1"/>
+    <w:lsdException w:name="toc 8" w:semiHidden="1" w:uiPriority="39" w:unhideWhenUsed="1"/>
+    <w:lsdException w:name="toc 9" w:semiHidden="1" w:uiPriority="39" w:unhideWhenUsed="1"/>
+    <w:lsdException w:name="Normal Indent" w:semiHidden="1" w:unhideWhenUsed="1"/>
+    <w:lsdException w:name="footnote text" w:semiHidden="1" w:unhideWhenUsed="1"/>
+    <w:lsdException w:name="annotation text" w:semiHidden="1" w:unhideWhenUsed="1"/>
+    <w:lsdException w:name="header" w:semiHidden="1" w:unhideWhenUsed="1"/>
+    <w:lsdException w:name="footer" w:semiHidden="1" w:unhideWhenUsed="1"/>
+    <w:lsdException w:name="index heading" w:semiHidden="1" w:unhideWhenUsed="1"/>
+    <w:lsdException w:name="caption" w:semiHidden="1" w:uiPriority="35" w:unhideWhenUsed="1" w:qFormat="1"/>
+    <w:lsdException w:name="table of figures" w:semiHidden="1" w:unhideWhenUsed="1"/>
+    <w:lsdException w:name="envelope address" w:semiHidden="1" w:unhideWhenUsed="1"/>
+    <w:lsdException w:name="envelope return" w:semiHidden="1" w:unhideWhenUsed="1"/>
+    <w:lsdException w:name="footnote reference" w:semiHidden="1" w:unhideWhenUsed="1"/>
+    <w:lsdException w:name="annotation reference" w:semiHidden="1" w:unhideWhenUsed="1"/>
+    <w:lsdException w:name="line number" w:semiHidden="1" w:unhideWhenUsed="1"/>
+    <w:lsdException w:name="page number" w:semiHidden="1" w:unhideWhenUsed="1"/>
+    <w:lsdException w:name="endnote reference" w:semiHidden="1" w:unhideWhenUsed="1"/>
+    <w:lsdException w:name="endnote text" w:semiHidden="1" w:unhideWhenUsed="1"/>
+    <w:lsdException w:name="table of authorities" w:semiHidden="1" w:unhideWhenUsed="1"/>
+    <w:lsdException w:name="macro" w:semiHidden="1" w:unhideWhenUsed="1"/>
+    <w:lsdException w:name="toa heading" w:semiHidden="1" w:unhideWhenUsed="1"/>
+    <w:lsdException w:name="List" w:semiHidden="1" w:unhideWhenUsed="1"/>
+    <w:lsdException w:name="List Bullet" w:semiHidden="1" w:unhideWhenUsed="1"/>
+    <w:lsdException w:name="List Number" w:semiHidden="1" w:unhideWhenUsed="1"/>
+    <w:lsdException w:name="List 2" w:semiHidden="1" w:unhideWhenUsed="1"/>
+    <w:lsdException w:name="List 3" w:semiHidden="1" w:unhideWhenUsed="1"/>
+    <w:lsdException w:name="List 4" w:semiHidden="1" w:unhideWhenUsed="1"/>
+    <w:lsdException w:name="List 5" w:semiHidden="1" w:unhideWhenUsed="1"/>
+    <w:lsdException w:name="List Bullet 2" w:semiHidden="1" w:unhideWhenUsed="1"/>
+    <w:lsdException w:name="List Bullet 3" w:semiHidden="1" w:unhideWhenUsed="1"/>
+    <w:lsdException w:name="List Bullet 4" w:semiHidden="1" w:unhideWhenUsed="1"/>
+    <w:lsdException w:name="List Bullet 5" w:semiHidden="1" w:unhideWhenUsed="1"/>
+    <w:lsdException w:name="List Number 2" w:semiHidden="1" w:unhideWhenUsed="1"/>
+    <w:lsdException w:name="List Number 3" w:semiHidden="1" w:unhideWhenUsed="1"/>
+    <w:lsdException w:name="List Number 4" w:semiHidden="1" w:unhideWhenUsed="1"/>
+    <w:lsdException w:name="List Number 5" w:semiHidden="1" w:unhideWhenUsed="1"/>
+    <w:lsdException w:name="Title" w:uiPriority="10" w:qFormat="1"/>
+    <w:lsdException w:name="Closing" w:semiHidden="1" w:unhideWhenUsed="1"/>
+    <w:lsdException w:name="Signature" w:semiHidden="1" w:unhideWhenUsed="1"/>
+    <w:lsdException w:name="Default Paragraph Font" w:semiHidden="1" w:uiPriority="1" w:unhideWhenUsed="1"/>
+    <w:lsdException w:name="Body Text" w:semiHidden="1" w:unhideWhenUsed="1"/>
+    <w:lsdException w:name="Body Text Indent" w:semiHidden="1" w:unhideWhenUsed="1"/>
+    <w:lsdException w:name="List Continue" w:semiHidden="1" w:unhideWhenUsed="1"/>
+    <w:lsdException w:name="List Continue 2" w:semiHidden="1" w:unhideWhenUsed="1"/>
+    <w:lsdException w:name="List Continue 3" w:semiHidden="1" w:unhideWhenUsed="1"/>
+    <w:lsdException w:name="List Continue 4" w:semiHidden="1" w:unhideWhenUsed="1"/>
+    <w:lsdException w:name="List Continue 5" w:semiHidden="1" w:unhideWhenUsed="1"/>
+    <w:lsdException w:name="Message Header" w:semiHidden="1" w:unhideWhenUsed="1"/>
+    <w:lsdException w:name="Subtitle" w:uiPriority="11" w:qFormat="1"/>
+    <w:lsdException w:name="Salutation" w:semiHidden="1" w:unhideWhenUsed="1"/>
+    <w:lsdException w:name="Date" w:semiHidden="1" w:unhideWhenUsed="1"/>
+    <w:lsdException w:name="Body Text First Indent" w:semiHidden="1" w:unhideWhenUsed="1"/>
+    <w:lsdException w:name="Body Text First Indent 2" w:semiHidden="1" w:unhideWhenUsed="1"/>
+    <w:lsdException w:name="Note Heading" w:semiHidden="1" w:unhideWhenUsed="1"/>
+    <w:lsdException w:name="Body Text 2" w:semiHidden="1" w:unhideWhenUsed="1"/>
+    <w:lsdException w:name="Body Text 3" w:semiHidden="1" w:unhideWhenUsed="1"/>
+    <w:lsdException w:name="Body Text Indent 2" w:semiHidden="1" w:unhideWhenUsed="1"/>
+    <w:lsdException w:name="Body Text Indent 3" w:semiHidden="1" w:unhideWhenUsed="1"/>
+    <w:lsdException w:name="Block Text" w:semiHidden="1" w:unhideWhenUsed="1"/>
+    <w:lsdException w:name="Hyperlink" w:semiHidden="1" w:unhideWhenUsed="1"/>
+    <w:lsdException w:name="FollowedHyperlink" w:semiHidden="1" w:unhideWhenUsed="1"/>
+    <w:lsdException w:name="Strong" w:uiPriority="22" w:qFormat="1"/>
+    <w:lsdException w:name="Emphasis" w:uiPriority="20" w:qFormat="1"/>
+    <w:lsdException w:name="Document Map" w:semiHidden="1" w:unhideWhenUsed="1"/>
+    <w:lsdException w:name="Plain Text" w:semiHidden="1" w:unhideWhenUsed="1"/>
+    <w:lsdException w:name="E-mail Signature" w:semiHidden="1" w:unhideWhenUsed="1"/>
+    <w:lsdException w:name="HTML Top of Form" w:semiHidden="1" w:unhideWhenUsed="1"/>
+    <w:lsdException w:name="HTML Bottom of Form" w:semiHidden="1" w:unhideWhenUsed="1"/>
+    <w:lsdException w:name="Normal (Web)" w:semiHidden="1" w:unhideWhenUsed="1"/>
+    <w:lsdException w:name="HTML Acronym" w:semiHidden="1" w:unhideWhenUsed="1"/>
+    <w:lsdException w:name="HTML Address" w:semiHidden="1" w:unhideWhenUsed="1"/>
+    <w:lsdException w:name="HTML Cite" w:semiHidden="1" w:unhideWhenUsed="1"/>
+    <w:lsdException w:name="HTML Code" w:semiHidden="1" w:unhideWhenUsed="1"/>
+    <w:lsdException w:name="HTML Definition" w:semiHidden="1" w:unhideWhenUsed="1"/>
+    <w:lsdException w:name="HTML Keyboard" w:semiHidden="1" w:unhideWhenUsed="1"/>
+    <w:lsdException w:name="HTML Preformatted" w:semiHidden="1" w:unhideWhenUsed="1"/>
+    <w:lsdException w:name="HTML Sample" w:semiHidden="1" w:unhideWhenUsed="1"/>
+    <w:lsdException w:name="HTML Typewriter" w:semiHidden="1" w:unhideWhenUsed="1"/>
+    <w:lsdException w:name="HTML Variable" w:semiHidden="1" w:unhideWhenUsed="1"/>
+    <w:lsdException w:name="Normal Table" w:semiHidden="1" w:unhideWhenUsed="1"/>
+    <w:lsdException w:name="annotation subject" w:semiHidden="1" w:unhideWhenUsed="1"/>
+    <w:lsdException w:name="No List" w:semiHidden="1" w:unhideWhenUsed="1"/>
+    <w:lsdException w:name="Outline List 1" w:semiHidden="1" w:unhideWhenUsed="1"/>
+    <w:lsdException w:name="Outline List 2" w:semiHidden="1" w:unhideWhenUsed="1"/>
+    <w:lsdException w:name="Outline List 3" w:semiHidden="1" w:unhideWhenUsed="1"/>
+    <w:lsdException w:name="Table Simple 1" w:semiHidden="1" w:unhideWhenUsed="1"/>
+    <w:lsdException w:name="Table Simple 2" w:semiHidden="1" w:unhideWhenUsed="1"/>
+    <w:lsdException w:name="Table Simple 3" w:semiHidden="1" w:unhideWhenUsed="1"/>
+    <w:lsdException w:name="Table Classic 1" w:semiHidden="1" w:unhideWhenUsed="1"/>
+    <w:lsdException w:name="Table Classic 2" w:semiHidden="1" w:unhideWhenUsed="1"/>
+    <w:lsdException w:name="Table Classic 3" w:semiHidden="1" w:unhideWhenUsed="1"/>
+    <w:lsdException w:name="Table Classic 4" w:semiHidden="1" w:unhideWhenUsed="1"/>
+    <w:lsdException w:name="Table Colorful 1" w:semiHidden="1" w:unhideWhenUsed="1"/>
+    <w:lsdException w:name="Table Colorful 2" w:semiHidden="1" w:unhideWhenUsed="1"/>
+    <w:lsdException w:name="Table Colorful 3" w:semiHidden="1" w:unhideWhenUsed="1"/>
+    <w:lsdException w:name="Table Columns 1" w:semiHidden="1" w:unhideWhenUsed="1"/>
+    <w:lsdException w:name="Table Columns 2" w:semiHidden="1" w:unhideWhenUsed="1"/>
+    <w:lsdException w:name="Table Columns 3" w:semiHidden="1" w:unhideWhenUsed="1"/>
+    <w:lsdException w:name="Table Columns 4" w:semiHidden="1" w:unhideWhenUsed="1"/>
+    <w:lsdException w:name="Table Columns 5" w:semiHidden="1" w:unhideWhenUsed="1"/>
+    <w:lsdException w:name="Table Grid 1" w:semiHidden="1" w:unhideWhenUsed="1"/>
+    <w:lsdException w:name="Table Grid 2" w:semiHidden="1" w:unhideWhenUsed="1"/>
+    <w:lsdException w:name="Table Grid 3" w:semiHidden="1" w:unhideWhenUsed="1"/>
+    <w:lsdException w:name="Table Grid 4" w:semiHidden="1" w:unhideWhenUsed="1"/>
+    <w:lsdException w:name="Table Grid 5" w:semiHidden="1" w:unhideWhenUsed="1"/>
+    <w:lsdException w:name="Table Grid 6" w:semiHidden="1" w:unhideWhenUsed="1"/>
+    <w:lsdException w:name="Table Grid 7" w:semiHidden="1" w:unhideWhenUsed="1"/>
+    <w:lsdException w:name="Table Grid 8" w:semiHidden="1" w:unhideWhenUsed="1"/>
+    <w:lsdException w:name="Table List 1" w:semiHidden="1" w:unhideWhenUsed="1"/>
+    <w:lsdException w:name="Table List 2" w:semiHidden="1" w:unhideWhenUsed="1"/>
+    <w:lsdException w:name="Table List 3" w:semiHidden="1" w:unhideWhenUsed="1"/>
+    <w:lsdException w:name="Table List 4" w:semiHidden="1" w:unhideWhenUsed="1"/>
+    <w:lsdException w:name="Table List 5" w:semiHidden="1" w:unhideWhenUsed="1"/>
+    <w:lsdException w:name="Table List 6" w:semiHidden="1" w:unhideWhenUsed="1"/>
+    <w:lsdException w:name="Table List 7" w:semiHidden="1" w:unhideWhenUsed="1"/>
+    <w:lsdException w:name="Table List 8" w:semiHidden="1" w:unhideWhenUsed="1"/>
+    <w:lsdException w:name="Table 3D effects 1" w:semiHidden="1" w:unhideWhenUsed="1"/>
+    <w:lsdException w:name="Table 3D effects 2" w:semiHidden="1" w:unhideWhenUsed="1"/>
+    <w:lsdException w:name="Table 3D effects 3" w:semiHidden="1" w:unhideWhenUsed="1"/>
+    <w:lsdException w:name="Table Contemporary" w:semiHidden="1" w:unhideWhenUsed="1"/>
+    <w:lsdException w:name="Table Elegant" w:semiHidden="1" w:unhideWhenUsed="1"/>
+    <w:lsdException w:name="Table Professional" w:semiHidden="1" w:unhideWhenUsed="1"/>
+    <w:lsdException w:name="Table Subtle 1" w:semiHidden="1" w:unhideWhenUsed="1"/>
+    <w:lsdException w:name="Table Subtle 2" w:semiHidden="1" w:unhideWhenUsed="1"/>
+    <w:lsdException w:name="Table Web 1" w:semiHidden="1" w:unhideWhenUsed="1"/>
+    <w:lsdException w:name="Table Web 2" w:semiHidden="1" w:unhideWhenUsed="1"/>
+    <w:lsdException w:name="Table Web 3" w:semiHidden="1" w:unhideWhenUsed="1"/>
+    <w:lsdException w:name="Balloon Text" w:semiHidden="1" w:unhideWhenUsed="1"/>
+    <w:lsdException w:name="Table Grid" w:uiPriority="39"/>
+    <w:lsdException w:name="Table Theme" w:semiHidden="1" w:unhideWhenUsed="1"/>
+    <w:lsdException w:name="Placeholder Text" w:semiHidden="1"/>
+    <w:lsdException w:name="No Spacing" w:uiPriority="1" w:qFormat="1"/>
+    <w:lsdException w:name="Light Shading" w:uiPriority="60"/>
+    <w:lsdException w:name="Light List" w:uiPriority="61"/>
+    <w:lsdException w:name="Light Grid" w:uiPriority="62"/>
+    <w:lsdException w:name="Medium Shading 1" w:uiPriority="63"/>
+    <w:lsdException w:name="Medium Shading 2" w:uiPriority="64"/>
+    <w:lsdException w:name="Medium List 1" w:uiPriority="65"/>
+    <w:lsdException w:name="Medium List 2" w:uiPriority="66"/>
+    <w:lsdException w:name="Medium Grid 1" w:uiPriority="67"/>
+    <w:lsdException w:name="Medium Grid 2" w:uiPriority="68"/>
+    <w:lsdException w:name="Medium Grid 3" w:uiPriority="69"/>
+    <w:lsdException w:name="Dark List" w:uiPriority="70"/>
+    <w:lsdException w:name="Colorful Shading" w:uiPriority="71"/>
+    <w:lsdException w:name="Colorful List" w:uiPriority="72"/>
+    <w:lsdException w:name="Colorful Grid" w:uiPriority="73"/>
+    <w:lsdException w:name="Light Shading Accent 1" w:uiPriority="60"/>
+    <w:lsdException w:name="Light List Accent 1" w:uiPriority="61"/>
+    <w:lsdException w:name="Light Grid Accent 1" w:uiPriority="62"/>
+    <w:lsdException w:name="Medium Shading 1 Accent 1" w:uiPriority="63"/>
+    <w:lsdException w:name="Medium Shading 2 Accent 1" w:uiPriority="64"/>
+    <w:lsdException w:name="Medium List 1 Accent 1" w:uiPriority="65"/>
+    <w:lsdException w:name="Revision" w:semiHidden="1"/>
+    <w:lsdException w:name="List Paragraph" w:uiPriority="34" w:qFormat="1"/>
+    <w:lsdException w:name="Quote" w:uiPriority="29" w:qFormat="1"/>
+    <w:lsdException w:name="Intense Quote" w:uiPriority="30" w:qFormat="1"/>
+    <w:lsdException w:name="Medium List 2 Accent 1" w:uiPriority="66"/>
+    <w:lsdException w:name="Medium Grid 1 Accent 1" w:uiPriority="67"/>
+    <w:lsdException w:name="Medium Grid 2 Accent 1" w:uiPriority="68"/>
+    <w:lsdException w:name="Medium Grid 3 Accent 1" w:uiPriority="69"/>
+    <w:lsdException w:name="Dark List Accent 1" w:uiPriority="70"/>
+    <w:lsdException w:name="Colorful Shading Accent 1" w:uiPriority="71"/>
+    <w:lsdException w:name="Colorful List Accent 1" w:uiPriority="72"/>
+    <w:lsdException w:name="Colorful Grid Accent 1" w:uiPriority="73"/>
+    <w:lsdException w:name="Light Shading Accent 2" w:uiPriority="60"/>
+    <w:lsdException w:name="Light List Accent 2" w:uiPriority="61"/>
+    <w:lsdException w:name="Light Grid Accent 2" w:uiPriority="62"/>
+    <w:lsdException w:name="Medium Shading 1 Accent 2" w:uiPriority="63"/>
+    <w:lsdException w:name="Medium Shading 2 Accent 2" w:uiPriority="64"/>
+    <w:lsdException w:name="Medium List 1 Accent 2" w:uiPriority="65"/>
+    <w:lsdException w:name="Medium List 2 Accent 2" w:uiPriority="66"/>
+    <w:lsdException w:name="Medium Grid 1 Accent 2" w:uiPriority="67"/>
+    <w:lsdException w:name="Medium Grid 2 Accent 2" w:uiPriority="68"/>
+    <w:lsdException w:name="Medium Grid 3 Accent 2" w:uiPriority="69"/>
+    <w:lsdException w:name="Dark List Accent 2" w:uiPriority="70"/>
+    <w:lsdException w:name="Colorful Shading Accent 2" w:uiPriority="71"/>
+    <w:lsdException w:name="Colorful List Accent 2" w:uiPriority="72"/>
+    <w:lsdException w:name="Colorful Grid Accent 2" w:uiPriority="73"/>
+    <w:lsdException w:name="Light Shading Accent 3" w:uiPriority="60"/>
+    <w:lsdException w:name="Light List Accent 3" w:uiPriority="61"/>
+    <w:lsdException w:name="Light Grid Accent 3" w:uiPriority="62"/>
+    <w:lsdException w:name="Medium Shading 1 Accent 3" w:uiPriority="63"/>
+    <w:lsdException w:name="Medium Shading 2 Accent 3" w:uiPriority="64"/>
+    <w:lsdException w:name="Medium List 1 Accent 3" w:uiPriority="65"/>
+    <w:lsdException w:name="Medium List 2 Accent 3" w:uiPriority="66"/>
+    <w:lsdException w:name="Medium Grid 1 Accent 3" w:uiPriority="67"/>
+    <w:lsdException w:name="Medium Grid 2 Accent 3" w:uiPriority="68"/>
+    <w:lsdException w:name="Medium Grid 3 Accent 3" w:uiPriority="69"/>
+    <w:lsdException w:name="Dark List Accent 3" w:uiPriority="70"/>
+    <w:lsdException w:name="Colorful Shading Accent 3" w:uiPriority="71"/>
+    <w:lsdException w:name="Colorful List Accent 3" w:uiPriority="72"/>
+    <w:lsdException w:name="Colorful Grid Accent 3" w:uiPriority="73"/>
+    <w:lsdException w:name="Light Shading Accent 4" w:uiPriority="60"/>
+    <w:lsdException w:name="Light List Accent 4" w:uiPriority="61"/>
+    <w:lsdException w:name="Light Grid Accent 4" w:uiPriority="62"/>
+    <w:lsdException w:name="Medium Shading 1 Accent 4" w:uiPriority="63"/>
+    <w:lsdException w:name="Medium Shading 2 Accent 4" w:uiPriority="64"/>
+    <w:lsdException w:name="Medium List 1 Accent 4" w:uiPriority="65"/>
+    <w:lsdException w:name="Medium List 2 Accent 4" w:uiPriority="66"/>
+    <w:lsdException w:name="Medium Grid 1 Accent 4" w:uiPriority="67"/>
+    <w:lsdException w:name="Medium Grid 2 Accent 4" w:uiPriority="68"/>
+    <w:lsdException w:name="Medium Grid 3 Accent 4" w:uiPriority="69"/>
+    <w:lsdException w:name="Dark List Accent 4" w:uiPriority="70"/>
+    <w:lsdException w:name="Colorful Shading Accent 4" w:uiPriority="71"/>
+    <w:lsdException w:name="Colorful List Accent 4" w:uiPriority="72"/>
+    <w:lsdException w:name="Colorful Grid Accent 4" w:uiPriority="73"/>
+    <w:lsdException w:name="Light Shading Accent 5" w:uiPriority="60"/>
+    <w:lsdException w:name="Light List Accent 5" w:uiPriority="61"/>
+    <w:lsdException w:name="Light Grid Accent 5" w:uiPriority="62"/>
+    <w:lsdException w:name="Medium Shading 1 Accent 5" w:uiPriority="63"/>
+    <w:lsdException w:name="Medium Shading 2 Accent 5" w:uiPriority="64"/>
+    <w:lsdException w:name="Medium List 1 Accent 5" w:uiPriority="65"/>
+    <w:lsdException w:name="Medium List 2 Accent 5" w:uiPriority="66"/>
+    <w:lsdException w:name="Medium Grid 1 Accent 5" w:uiPriority="67"/>
+    <w:lsdException w:name="Medium Grid 2 Accent 5" w:uiPriority="68"/>
+    <w:lsdException w:name="Medium Grid 3 Accent 5" w:uiPriority="69"/>
+    <w:lsdException w:name="Dark List Accent 5" w:uiPriority="70"/>
+    <w:lsdException w:name="Colorful Shading Accent 5" w:uiPriority="71"/>
+    <w:lsdException w:name="Colorful List Accent 5" w:uiPriority="72"/>
+    <w:lsdException w:name="Colorful Grid Accent 5" w:uiPriority="73"/>
+    <w:lsdException w:name="Light Shading Accent 6" w:uiPriority="60"/>
+    <w:lsdException w:name="Light List Accent 6" w:uiPriority="61"/>
+    <w:lsdException w:name="Light Grid Accent 6" w:uiPriority="62"/>
+    <w:lsdException w:name="Medium Shading 1 Accent 6" w:uiPriority="63"/>
+    <w:lsdException w:name="Medium Shading 2 Accent 6" w:uiPriority="64"/>
+    <w:lsdException w:name="Medium List 1 Accent 6" w:uiPriority="65"/>
+    <w:lsdException w:name="Medium List 2 Accent 6" w:uiPriority="66"/>
+    <w:lsdException w:name="Medium Grid 1 Accent 6" w:uiPriority="67"/>
+    <w:lsdException w:name="Medium Grid 2 Accent 6" w:uiPriority="68"/>
+    <w:lsdException w:name="Medium Grid 3 Accent 6" w:uiPriority="69"/>
+    <w:lsdException w:name="Dark List Accent 6" w:uiPriority="70"/>
+    <w:lsdException w:name="Colorful Shading Accent 6" w:uiPriority="71"/>
+    <w:lsdException w:name="Colorful List Accent 6" w:uiPriority="72"/>
+    <w:lsdException w:name="Colorful Grid Accent 6" w:uiPriority="73"/>
+    <w:lsdException w:name="Subtle Emphasis" w:uiPriority="19" w:qFormat="1"/>
+    <w:lsdException w:name="Intense Emphasis" w:uiPriority="21" w:qFormat="1"/>
+    <w:lsdException w:name="Subtle Reference" w:uiPriority="31" w:qFormat="1"/>
+    <w:lsdException w:name="Intense Reference" w:uiPriority="32" w:qFormat="1"/>
+    <w:lsdException w:name="Book Title" w:uiPriority="33" w:qFormat="1"/>
+    <w:lsdException w:name="Bibliography" w:semiHidden="1" w:uiPriority="37" w:unhideWhenUsed="1"/>
+    <w:lsdException w:name="TOC Heading" w:semiHidden="1" w:uiPriority="39" w:unhideWhenUsed="1" w:qFormat="1"/>
+    <w:lsdException w:name="Plain Table 1" w:uiPriority="41"/>
+    <w:lsdException w:name="Plain Table 2" w:uiPriority="42"/>
+    <w:lsdException w:name="Plain Table 3" w:uiPriority="43"/>
+    <w:lsdException w:name="Plain Table 4" w:uiPriority="44"/>
+    <w:lsdException w:name="Plain Table 5" w:uiPriority="45"/>
+    <w:lsdException w:name="Grid Table Light" w:uiPriority="40"/>
+    <w:lsdException w:name="Grid Table 1 Light" w:uiPriority="46"/>
+    <w:lsdException w:name="Grid Table 2" w:uiPriority="47"/>
+    <w:lsdException w:name="Grid Table 3" w:uiPriority="48"/>
+    <w:lsdException w:name="Grid Table 4" w:uiPriority="49"/>
+    <w:lsdException w:name="Grid Table 5 Dark" w:uiPriority="50"/>
+    <w:lsdException w:name="Grid Table 6 Colorful" w:uiPriority="51"/>
+    <w:lsdException w:name="Grid Table 7 Colorful" w:uiPriority="52"/>
+    <w:lsdException w:name="Grid Table 1 Light Accent 1" w:uiPriority="46"/>
+    <w:lsdException w:name="Grid Table 2 Accent 1" w:uiPriority="47"/>
+    <w:lsdException w:name="Grid Table 3 Accent 1" w:uiPriority="48"/>
+    <w:lsdException w:name="Grid Table 4 Accent 1" w:uiPriority="49"/>
+    <w:lsdException w:name="Grid Table 5 Dark Accent 1" w:uiPriority="50"/>
+    <w:lsdException w:name="Grid Table 6 Colorful Accent 1" w:uiPriority="51"/>
+    <w:lsdException w:name="Grid Table 7 Colorful Accent 1" w:uiPriority="52"/>
+    <w:lsdException w:name="Grid Table 1 Light Accent 2" w:uiPriority="46"/>
+    <w:lsdException w:name="Grid Table 2 Accent 2" w:uiPriority="47"/>
+    <w:lsdException w:name="Grid Table 3 Accent 2" w:uiPriority="48"/>
+    <w:lsdException w:name="Grid Table 4 Accent 2" w:uiPriority="49"/>
+    <w:lsdException w:name="Grid Table 5 Dark Accent 2" w:uiPriority="50"/>
+    <w:lsdException w:name="Grid Table 6 Colorful Accent 2" w:uiPriority="51"/>
+    <w:lsdException w:name="Grid Table 7 Colorful Accent 2" w:uiPriority="52"/>
+    <w:lsdException w:name="Grid Table 1 Light Accent 3" w:uiPriority="46"/>
+    <w:lsdException w:name="Grid Table 2 Accent 3" w:uiPriority="47"/>
+    <w:lsdException w:name="Grid Table 3 Accent 3" w:uiPriority="48"/>
+    <w:lsdException w:name="Grid Table 4 Accent 3" w:uiPriority="49"/>
+    <w:lsdException w:name="Grid Table 5 Dark Accent 3" w:uiPriority="50"/>
+    <w:lsdException w:name="Grid Table 6 Colorful Accent 3" w:uiPriority="51"/>
+    <w:lsdException w:name="Grid Table 7 Colorful Accent 3" w:uiPriority="52"/>
+    <w:lsdException w:name="Grid Table 1 Light Accent 4" w:uiPriority="46"/>
+    <w:lsdException w:name="Grid Table 2 Accent 4" w:uiPriority="47"/>
+    <w:lsdException w:name="Grid Table 3 Accent 4" w:uiPriority="48"/>
+    <w:lsdException w:name="Grid Table 4 Accent 4" w:uiPriority="49"/>
+    <w:lsdException w:name="Grid Table 5 Dark Accent 4" w:uiPriority="50"/>
+    <w:lsdException w:name="Grid Table 6 Colorful Accent 4" w:uiPriority="51"/>
+    <w:lsdException w:name="Grid Table 7 Colorful Accent 4" w:uiPriority="52"/>
+    <w:lsdException w:name="Grid Table 1 Light Accent 5" w:uiPriority="46"/>
+    <w:lsdException w:name="Grid Table 2 Accent 5" w:uiPriority="47"/>
+    <w:lsdException w:name="Grid Table 3 Accent 5" w:uiPriority="48"/>
+    <w:lsdException w:name="Grid Table 4 Accent 5" w:uiPriority="49"/>
+    <w:lsdException w:name="Grid Table 5 Dark Accent 5" w:uiPriority="50"/>
+    <w:lsdException w:name="Grid Table 6 Colorful Accent 5" w:uiPriority="51"/>
+    <w:lsdException w:name="Grid Table 7 Colorful Accent 5" w:uiPriority="52"/>
+    <w:lsdException w:name="Grid Table 1 Light Accent 6" w:uiPriority="46"/>
+    <w:lsdException w:name="Grid Table 2 Accent 6" w:uiPriority="47"/>
+    <w:lsdException w:name="Grid Table 3 Accent 6" w:uiPriority="48"/>
+    <w:lsdException w:name="Grid Table 4 Accent 6" w:uiPriority="49"/>
+    <w:lsdException w:name="Grid Table 5 Dark Accent 6" w:uiPriority="50"/>
+    <w:lsdException w:name="Grid Table 6 Colorful Accent 6" w:uiPriority="51"/>
+    <w:lsdException w:name="Grid Table 7 Colorful Accent 6" w:uiPriority="52"/>
+    <w:lsdException w:name="List Table 1 Light" w:uiPriority="46"/>
+    <w:lsdException w:name="List Table 2" w:uiPriority="47"/>
+    <w:lsdException w:name="List Table 3" w:uiPriority="48"/>
+    <w:lsdException w:name="List Table 4" w:uiPriority="49"/>
+    <w:lsdException w:name="List Table 5 Dark" w:uiPriority="50"/>
+    <w:lsdException w:name="List Table 6 Colorful" w:uiPriority="51"/>
+    <w:lsdException w:name="List Table 7 Colorful" w:uiPriority="52"/>
+    <w:lsdException w:name="List Table 1 Light Accent 1" w:uiPriority="46"/>
+    <w:lsdException w:name="List Table 2 Accent 1" w:uiPriority="47"/>
+    <w:lsdException w:name="List Table 3 Accent 1" w:uiPriority="48"/>
+    <w:lsdException w:name="List Table 4 Accent 1" w:uiPriority="49"/>
+    <w:lsdException w:name="List Table 5 Dark Accent 1" w:uiPriority="50"/>
+    <w:lsdException w:name="List Table 6 Colorful Accent 1" w:uiPriority="51"/>
+    <w:lsdException w:name="List Table 7 Colorful Accent 1" w:uiPriority="52"/>
+    <w:lsdException w:name="List Table 1 Light Accent 2" w:uiPriority="46"/>
+    <w:lsdException w:name="List Table 2 Accent 2" w:uiPriority="47"/>
+    <w:lsdException w:name="List Table 3 Accent 2" w:uiPriority="48"/>
+    <w:lsdException w:name="List Table 4 Accent 2" w:uiPriority="49"/>
+    <w:lsdException w:name="List Table 5 Dark Accent 2" w:uiPriority="50"/>
+    <w:lsdException w:name="List Table 6 Colorful Accent 2" w:uiPriority="51"/>
+    <w:lsdException w:name="List Table 7 Colorful Accent 2" w:uiPriority="52"/>
+    <w:lsdException w:name="List Table 1 Light Accent 3" w:uiPriority="46"/>
+    <w:lsdException w:name="List Table 2 Accent 3" w:uiPriority="47"/>
+    <w:lsdException w:name="List Table 3 Accent 3" w:uiPriority="48"/>
+    <w:lsdException w:name="List Table 4 Accent 3" w:uiPriority="49"/>
+    <w:lsdException w:name="List Table 5 Dark Accent 3" w:uiPriority="50"/>
+    <w:lsdException w:name="List Table 6 Colorful Accent 3" w:uiPriority="51"/>
+    <w:lsdException w:name="List Table 7 Colorful Accent 3" w:uiPriority="52"/>
+    <w:lsdException w:name="List Table 1 Light Accent 4" w:uiPriority="46"/>
+    <w:lsdException w:name="List Table 2 Accent 4" w:uiPriority="47"/>
+    <w:lsdException w:name="List Table 3 Accent 4" w:uiPriority="48"/>
+    <w:lsdException w:name="List Table 4 Accent 4" w:uiPriority="49"/>
+    <w:lsdException w:name="List Table 5 Dark Accent 4" w:uiPriority="50"/>
+    <w:lsdException w:name="List Table 6 Colorful Accent 4" w:uiPriority="51"/>
+    <w:lsdException w:name="List Table 7 Colorful Accent 4" w:uiPriority="52"/>
+    <w:lsdException w:name="List Table 1 Light Accent 5" w:uiPriority="46"/>
+    <w:lsdException w:name="List Table 2 Accent 5" w:uiPriority="47"/>
+    <w:lsdException w:name="List Table 3 Accent 5" w:uiPriority="48"/>
+    <w:lsdException w:name="List Table 4 Accent 5" w:uiPriority="49"/>
+    <w:lsdException w:name="List Table 5 Dark Accent 5" w:uiPriority="50"/>
+    <w:lsdException w:name="List Table 6 Colorful Accent 5" w:uiPriority="51"/>
+    <w:lsdException w:name="List Table 7 Colorful Accent 5" w:uiPriority="52"/>
+    <w:lsdException w:name="List Table 1 Light Accent 6" w:uiPriority="46"/>
+    <w:lsdException w:name="List Table 2 Accent 6" w:uiPriority="47"/>
+    <w:lsdException w:name="List Table 3 Accent 6" w:uiPriority="48"/>
+    <w:lsdException w:name="List Table 4 Accent 6" w:uiPriority="49"/>
+    <w:lsdException w:name="List Table 5 Dark Accent 6" w:uiPriority="50"/>
+    <w:lsdException w:name="List Table 6 Colorful Accent 6" w:uiPriority="51"/>
+    <w:lsdException w:name="List Table 7 Colorful Accent 6" w:uiPriority="52"/>
+  </w:latentStyles>
+  <w:style w:type="paragraph" w:default="1" w:styleId="Normal">
+    <w:name w:val="Normal"/>
+    <w:qFormat/>
+  </w:style>
+  <w:style w:type="character" w:default="1" w:styleId="DefaultParagraphFont">
+    <w:name w:val="Default Paragraph Font"/>
+    <w:uiPriority w:val="1"/>
+    <w:semiHidden/>
+    <w:unhideWhenUsed/>
+  </w:style>
+  <w:style w:type="table" w:default="1" w:styleId="TableNormal">
+    <w:name w:val="Normal Table"/>
+    <w:uiPriority w:val="99"/>
+    <w:semiHidden/>
+    <w:unhideWhenUsed/>
+    <w:tblPr>
+      <w:tblInd w:w="0" w:type="dxa"/>
+      <w:tblCellMar>
+        <w:top w:w="0" w:type="dxa"/>
+        <w:left w:w="108" w:type="dxa"/>
+        <w:bottom w:w="0" w:type="dxa"/>
+        <w:right w:w="108" w:type="dxa"/>
+      </w:tblCellMar>
+    </w:tblPr>
+  </w:style>
+  <w:style w:type="numbering" w:default="1" w:styleId="NoList">
+    <w:name w:val="No List"/>
+    <w:uiPriority w:val="99"/>
+    <w:semiHidden/>
+    <w:unhideWhenUsed/>
+  </w:style>
+  <w:style w:type="character" w:styleId="PlaceholderText">
+    <w:name w:val="Placeholder Text"/>
+    <w:basedOn w:val="DefaultParagraphFont"/>
+    <w:uiPriority w:val="99"/>
+    <w:semiHidden/>
+    <w:rsid w:val="005D28CC"/>
+    <w:rPr>
+      <w:color w:val="808080"/>
+    </w:rPr>
+  </w:style>
+</w:styles>
+</file>
+
+<file path=word/glossary/webSettings.xml><?xml version="1.0" encoding="utf-8"?>
+<w:webSettings xmlns:mc="http://schemas.openxmlformats.org/markup-compatibility/2006" xmlns:r="http://schemas.openxmlformats.org/officeDocument/2006/relationships" xmlns:w="http://schemas.openxmlformats.org/wordprocessingml/2006/main" xmlns:w14="http://schemas.microsoft.com/office/word/2010/wordml" xmlns:w15="http://schemas.microsoft.com/office/word/2012/wordml" mc:Ignorable="w14 w15">
+  <w:optimizeForBrowser/>
+  <w:allowPNG/>
+</w:webSettings>
+</file>
+
 <file path=word/theme/theme1.xml><?xml version="1.0" encoding="utf-8"?>
 <a:theme xmlns:a="http://schemas.openxmlformats.org/drawingml/2006/main" name="Office Theme">
   <a:themeElements>
@@ -31025,7 +33603,7 @@
 </file>
 
 <file path=customXml/itemProps1.xml><?xml version="1.0" encoding="utf-8"?>
-<ds:datastoreItem xmlns:ds="http://schemas.openxmlformats.org/officeDocument/2006/customXml" ds:itemID="{29C994FE-66E8-4301-A1AC-AEE71AB4AB47}">
+<ds:datastoreItem xmlns:ds="http://schemas.openxmlformats.org/officeDocument/2006/customXml" ds:itemID="{E1787289-C14A-4E23-80CA-2E702502BF2D}">
   <ds:schemaRefs>
     <ds:schemaRef ds:uri="http://schemas.openxmlformats.org/officeDocument/2006/bibliography"/>
   </ds:schemaRefs>

</xml_diff>

<commit_message>
Updating System C info. Working on simulation results.
</commit_message>
<xml_diff>
--- a/Documents/Design Document/PCG_Design_Doc_Draft_12_2.docx
+++ b/Documents/Design Document/PCG_Design_Doc_Draft_12_2.docx
@@ -198,7 +198,7 @@
                         </a:ln>
                         <a:extLst>
                           <a:ext uri="{91240B29-F687-4f45-9708-019B960494DF}">
-                            <a14:hiddenLine xmlns:o="urn:schemas-microsoft-com:office:office" xmlns:v="urn:schemas-microsoft-com:vml" xmlns:w10="urn:schemas-microsoft-com:office:word" xmlns:w="http://schemas.openxmlformats.org/wordprocessingml/2006/main" xmlns:a14="http://schemas.microsoft.com/office/drawing/2010/main" xmlns="" xmlns:lc="http://schemas.openxmlformats.org/drawingml/2006/lockedCanvas" w="9525">
+                            <a14:hiddenLine xmlns:lc="http://schemas.openxmlformats.org/drawingml/2006/lockedCanvas" xmlns="" xmlns:a14="http://schemas.microsoft.com/office/drawing/2010/main" xmlns:w="http://schemas.openxmlformats.org/wordprocessingml/2006/main" xmlns:w10="urn:schemas-microsoft-com:office:word" xmlns:v="urn:schemas-microsoft-com:vml" xmlns:o="urn:schemas-microsoft-com:office:office" w="9525">
                               <a:solidFill>
                                 <a:srgbClr val="000000"/>
                               </a:solidFill>
@@ -527,7 +527,7 @@
                         </a:ln>
                         <a:extLst>
                           <a:ext uri="{91240B29-F687-4f45-9708-019B960494DF}">
-                            <a14:hiddenLine xmlns:o="urn:schemas-microsoft-com:office:office" xmlns:v="urn:schemas-microsoft-com:vml" xmlns:w10="urn:schemas-microsoft-com:office:word" xmlns:w="http://schemas.openxmlformats.org/wordprocessingml/2006/main" xmlns:a14="http://schemas.microsoft.com/office/drawing/2010/main" xmlns="" xmlns:lc="http://schemas.openxmlformats.org/drawingml/2006/lockedCanvas" w="9525">
+                            <a14:hiddenLine xmlns:lc="http://schemas.openxmlformats.org/drawingml/2006/lockedCanvas" xmlns="" xmlns:a14="http://schemas.microsoft.com/office/drawing/2010/main" xmlns:w="http://schemas.openxmlformats.org/wordprocessingml/2006/main" xmlns:w10="urn:schemas-microsoft-com:office:word" xmlns:v="urn:schemas-microsoft-com:vml" xmlns:o="urn:schemas-microsoft-com:office:office" w="9525">
                               <a:solidFill>
                                 <a:srgbClr val="000000"/>
                               </a:solidFill>
@@ -24533,13 +24533,25 @@
     </w:p>
     <w:p>
       <w:r>
-        <w:t>The third digital communication system to be analyzed is System C – which comprises everything in</w:t>
+        <w:t>The third digital communication system to</w:t>
+      </w:r>
+      <w:r>
+        <w:t xml:space="preserve"> be analyzed is System C – this system</w:t>
+      </w:r>
+      <w:r>
+        <w:t xml:space="preserve"> comprises everything in</w:t>
       </w:r>
       <w:r>
         <w:t xml:space="preserve"> System B plus forward error correction (FEC) </w:t>
       </w:r>
       <w:r>
-        <w:t>and a modification to the BPSK modem.</w:t>
+        <w:t xml:space="preserve">and </w:t>
+      </w:r>
+      <w:r>
+        <w:t>a modification to the receiver</w:t>
+      </w:r>
+      <w:r>
+        <w:t>.</w:t>
       </w:r>
       <w:r>
         <w:t xml:space="preserve"> Convolutional coding </w:t>
@@ -24557,7 +24569,7 @@
         <w:t>he modification</w:t>
       </w:r>
       <w:r>
-        <w:t xml:space="preserve"> to the modem</w:t>
+        <w:t xml:space="preserve"> to the receiver</w:t>
       </w:r>
       <w:r>
         <w:t xml:space="preserve"> includes making the BPSK demodulator implement soft-decision decoding instead of hard-decision decoding. </w:t>
@@ -24777,13 +24789,28 @@
           <w:b w:val="0"/>
           <w:sz w:val="22"/>
         </w:rPr>
-        <w:t xml:space="preserve">, System C differs from System B in that the BPSK demodulator implements </w:t>
+        <w:t xml:space="preserve">, System C differs from System B in that the BPSK demodulator </w:t>
       </w:r>
       <w:r>
         <w:rPr>
           <w:b w:val="0"/>
           <w:sz w:val="22"/>
         </w:rPr>
+        <w:t xml:space="preserve">at the receiver </w:t>
+      </w:r>
+      <w:r>
+        <w:rPr>
+          <w:b w:val="0"/>
+          <w:sz w:val="22"/>
+        </w:rPr>
+        <w:lastRenderedPageBreak/>
+        <w:t xml:space="preserve">implements </w:t>
+      </w:r>
+      <w:r>
+        <w:rPr>
+          <w:b w:val="0"/>
+          <w:sz w:val="22"/>
+        </w:rPr>
         <w:t xml:space="preserve">3-bit </w:t>
       </w:r>
       <w:r>
@@ -24791,15 +24818,28 @@
           <w:b w:val="0"/>
           <w:sz w:val="22"/>
         </w:rPr>
-        <w:t>soft-</w:t>
+        <w:t>soft-decision</w:t>
       </w:r>
       <w:r>
         <w:rPr>
           <w:b w:val="0"/>
           <w:sz w:val="22"/>
         </w:rPr>
-        <w:lastRenderedPageBreak/>
-        <w:t>decision decoding instead of hard-decision decoding.</w:t>
+        <w:t xml:space="preserve"> i</w:t>
+      </w:r>
+      <w:r>
+        <w:rPr>
+          <w:b w:val="0"/>
+          <w:sz w:val="22"/>
+        </w:rPr>
+        <w:t>nstead of hard-decision</w:t>
+      </w:r>
+      <w:r>
+        <w:rPr>
+          <w:b w:val="0"/>
+          <w:sz w:val="22"/>
+        </w:rPr>
+        <w:t>.</w:t>
       </w:r>
     </w:p>
     <w:p/>
@@ -24898,7 +24938,19 @@
         <w:t xml:space="preserve">BPSK Demodulator </w:t>
       </w:r>
       <w:r>
-        <w:t xml:space="preserve">both use this 1/1200 second sample time, hence the reason for those blocks being colored red. However, the output of the </w:t>
+        <w:t xml:space="preserve">both use this 1/1200 second sample time, </w:t>
+      </w:r>
+      <w:r>
+        <w:t xml:space="preserve">therefore </w:t>
+      </w:r>
+      <w:r>
+        <w:t xml:space="preserve">those blocks </w:t>
+      </w:r>
+      <w:r>
+        <w:t>are colored</w:t>
+      </w:r>
+      <w:r>
+        <w:t xml:space="preserve"> red. However, the output of the </w:t>
       </w:r>
       <w:r>
         <w:rPr>
@@ -24907,7 +24959,19 @@
         <w:t>BPSK Demodulator</w:t>
       </w:r>
       <w:r>
-        <w:t xml:space="preserve"> is a 3-bit bus. This 3-bit bus does not need to be serialized, hence no change in sample time. However, the soft-decision </w:t>
+        <w:t xml:space="preserve"> is a 3-bit bus. This 3-bit bus does </w:t>
+      </w:r>
+      <w:r>
+        <w:t>not need to be serialized, therefore</w:t>
+      </w:r>
+      <w:r>
+        <w:t xml:space="preserve"> no change in sample time</w:t>
+      </w:r>
+      <w:r>
+        <w:t xml:space="preserve"> is needed</w:t>
+      </w:r>
+      <w:r>
+        <w:t xml:space="preserve">. However, the soft-decision </w:t>
       </w:r>
       <w:r>
         <w:rPr>
@@ -25191,7 +25255,22 @@
         <w:t xml:space="preserve"> show</w:t>
       </w:r>
       <w:r>
-        <w:t>s a (2, 1, 7) convolutional encoder. The</w:t>
+        <w:t xml:space="preserve">s a (2, 1, 7) convolutional encoder. </w:t>
+      </w:r>
+      <w:r>
+        <w:rPr>
+          <w:b/>
+        </w:rPr>
+        <w:t>In fact, the (2, 1, 7) convolutional code will be used solely throughout this senior design project.</w:t>
+      </w:r>
+      <w:r>
+        <w:t xml:space="preserve"> </w:t>
+      </w:r>
+      <w:r>
+        <w:t>The</w:t>
+      </w:r>
+      <w:r>
+        <w:t xml:space="preserve"> (2, 1, 7) convolutional</w:t>
       </w:r>
       <w:r>
         <w:t xml:space="preserve"> encoder comprises</w:t>
@@ -25274,6 +25353,7 @@
         <w:rPr>
           <w:noProof/>
         </w:rPr>
+        <w:lastRenderedPageBreak/>
         <w:drawing>
           <wp:inline distT="0" distB="0" distL="0" distR="0" wp14:anchorId="4EFDA14D" wp14:editId="4775072A">
             <wp:extent cx="4391025" cy="1628775"/>
@@ -25338,7 +25418,6 @@
           <w:b w:val="0"/>
           <w:sz w:val="22"/>
         </w:rPr>
-        <w:lastRenderedPageBreak/>
         <w:t xml:space="preserve">Figure </w:t>
       </w:r>
       <w:r>
@@ -25372,6 +25451,7 @@
         <w:t xml:space="preserve">A convolutional encoder (1/2 code rate, constraint length 7). </w:t>
       </w:r>
     </w:p>
+    <w:p/>
     <w:p>
       <w:pPr>
         <w:jc w:val="left"/>
@@ -25431,7 +25511,13 @@
         <w:t xml:space="preserve">n </w:t>
       </w:r>
       <w:r>
-        <w:t xml:space="preserve">bits are the output of the convolutional encoder. </w:t>
+        <w:t xml:space="preserve">bits are </w:t>
+      </w:r>
+      <w:r>
+        <w:t>outputted by</w:t>
+      </w:r>
+      <w:r>
+        <w:t xml:space="preserve"> the convolutional encoder. </w:t>
       </w:r>
       <w:r>
         <w:t>In Figure 41</w:t>
@@ -25499,7 +25585,13 @@
         <w:t>7-1</w:t>
       </w:r>
       <w:r>
-        <w:t>) states. Hence, it would not be practical or possible to display the</w:t>
+        <w:t xml:space="preserve">) states. </w:t>
+      </w:r>
+      <w:r>
+        <w:t>Consequently</w:t>
+      </w:r>
+      <w:r>
+        <w:t>, it would not be practical or possible to display the</w:t>
       </w:r>
       <w:r>
         <w:t xml:space="preserve"> full</w:t>
@@ -25531,18 +25623,31 @@
         <w:jc w:val="center"/>
         <w:rPr>
           <w:sz w:val="32"/>
+          <w:vertAlign w:val="subscript"/>
         </w:rPr>
       </w:pPr>
       <w:r>
         <w:rPr>
           <w:sz w:val="32"/>
         </w:rPr>
-        <w:t>In convolutional encoder</w:t>
+        <w:t xml:space="preserve">In </w:t>
       </w:r>
       <w:r>
         <w:rPr>
           <w:sz w:val="32"/>
         </w:rPr>
+        <w:t xml:space="preserve">the </w:t>
+      </w:r>
+      <w:r>
+        <w:rPr>
+          <w:sz w:val="32"/>
+        </w:rPr>
+        <w:t>convolutional encoder</w:t>
+      </w:r>
+      <w:r>
+        <w:rPr>
+          <w:sz w:val="32"/>
+        </w:rPr>
         <w:t>:</w:t>
       </w:r>
       <w:r>
@@ -25557,14 +25662,28 @@
         </w:rPr>
         <w:t>1101000</w:t>
       </w:r>
-    </w:p>
-    <w:p>
-      <w:pPr>
+      <w:r>
+        <w:rPr>
+          <w:sz w:val="32"/>
+          <w:vertAlign w:val="subscript"/>
+        </w:rPr>
+        <w:t>2</w:t>
+      </w:r>
+    </w:p>
+    <w:p>
+      <w:pPr>
+        <w:ind w:left="720" w:firstLine="720"/>
         <w:jc w:val="center"/>
         <w:rPr>
           <w:sz w:val="32"/>
         </w:rPr>
       </w:pPr>
+      <w:r>
+        <w:rPr>
+          <w:sz w:val="32"/>
+        </w:rPr>
+        <w:t xml:space="preserve">   </w:t>
+      </w:r>
       <w:r>
         <w:rPr>
           <w:sz w:val="32"/>
@@ -25582,7 +25701,91 @@
         <w:rPr>
           <w:sz w:val="32"/>
         </w:rPr>
-        <w:t xml:space="preserve"> output:        (1 + 1 + 1) % 2 = 1</w:t>
+        <w:t xml:space="preserve"> output:        (1</w:t>
+      </w:r>
+      <w:r>
+        <w:rPr>
+          <w:sz w:val="32"/>
+          <w:vertAlign w:val="subscript"/>
+        </w:rPr>
+        <w:t>2</w:t>
+      </w:r>
+      <w:r>
+        <w:rPr>
+          <w:sz w:val="32"/>
+        </w:rPr>
+        <w:t xml:space="preserve"> + 1</w:t>
+      </w:r>
+      <w:r>
+        <w:rPr>
+          <w:sz w:val="32"/>
+          <w:vertAlign w:val="subscript"/>
+        </w:rPr>
+        <w:t>2</w:t>
+      </w:r>
+      <w:r>
+        <w:rPr>
+          <w:sz w:val="32"/>
+        </w:rPr>
+        <w:t xml:space="preserve"> + </w:t>
+      </w:r>
+      <w:r>
+        <w:rPr>
+          <w:sz w:val="32"/>
+        </w:rPr>
+        <w:t>0</w:t>
+      </w:r>
+      <w:r>
+        <w:rPr>
+          <w:sz w:val="32"/>
+          <w:vertAlign w:val="subscript"/>
+        </w:rPr>
+        <w:t xml:space="preserve">2 </w:t>
+      </w:r>
+      <w:r>
+        <w:rPr>
+          <w:sz w:val="32"/>
+        </w:rPr>
+        <w:t xml:space="preserve">+ </w:t>
+      </w:r>
+      <w:r>
+        <w:rPr>
+          <w:sz w:val="32"/>
+        </w:rPr>
+        <w:t>1</w:t>
+      </w:r>
+      <w:r>
+        <w:rPr>
+          <w:sz w:val="32"/>
+          <w:vertAlign w:val="subscript"/>
+        </w:rPr>
+        <w:t xml:space="preserve">2 </w:t>
+      </w:r>
+      <w:r>
+        <w:rPr>
+          <w:sz w:val="32"/>
+        </w:rPr>
+        <w:t>+ 0</w:t>
+      </w:r>
+      <w:r>
+        <w:rPr>
+          <w:sz w:val="32"/>
+          <w:vertAlign w:val="subscript"/>
+        </w:rPr>
+        <w:t>2</w:t>
+      </w:r>
+      <w:r>
+        <w:rPr>
+          <w:sz w:val="32"/>
+        </w:rPr>
+        <w:t>) % 2 = 1</w:t>
+      </w:r>
+      <w:r>
+        <w:rPr>
+          <w:sz w:val="32"/>
+          <w:vertAlign w:val="subscript"/>
+        </w:rPr>
+        <w:t>2</w:t>
       </w:r>
     </w:p>
     <w:p>
@@ -25616,7 +25819,91 @@
           <w:sz w:val="32"/>
         </w:rPr>
         <w:tab/>
-        <w:t xml:space="preserve"> (1 + 1) % 2 = 0</w:t>
+        <w:t xml:space="preserve"> (1</w:t>
+      </w:r>
+      <w:r>
+        <w:rPr>
+          <w:sz w:val="32"/>
+          <w:vertAlign w:val="subscript"/>
+        </w:rPr>
+        <w:t>2</w:t>
+      </w:r>
+      <w:r>
+        <w:rPr>
+          <w:sz w:val="32"/>
+        </w:rPr>
+        <w:t xml:space="preserve"> + </w:t>
+      </w:r>
+      <w:r>
+        <w:rPr>
+          <w:sz w:val="32"/>
+        </w:rPr>
+        <w:t>0</w:t>
+      </w:r>
+      <w:r>
+        <w:rPr>
+          <w:sz w:val="32"/>
+          <w:vertAlign w:val="subscript"/>
+        </w:rPr>
+        <w:t>2</w:t>
+      </w:r>
+      <w:r>
+        <w:rPr>
+          <w:sz w:val="32"/>
+        </w:rPr>
+        <w:t xml:space="preserve"> + </w:t>
+      </w:r>
+      <w:r>
+        <w:rPr>
+          <w:sz w:val="32"/>
+        </w:rPr>
+        <w:t>1</w:t>
+      </w:r>
+      <w:r>
+        <w:rPr>
+          <w:sz w:val="32"/>
+          <w:vertAlign w:val="subscript"/>
+        </w:rPr>
+        <w:t xml:space="preserve">2 </w:t>
+      </w:r>
+      <w:r>
+        <w:rPr>
+          <w:sz w:val="32"/>
+        </w:rPr>
+        <w:t>+ 0</w:t>
+      </w:r>
+      <w:r>
+        <w:rPr>
+          <w:sz w:val="32"/>
+          <w:vertAlign w:val="subscript"/>
+        </w:rPr>
+        <w:t>2</w:t>
+      </w:r>
+      <w:r>
+        <w:rPr>
+          <w:sz w:val="32"/>
+        </w:rPr>
+        <w:t xml:space="preserve"> + 0</w:t>
+      </w:r>
+      <w:r>
+        <w:rPr>
+          <w:sz w:val="32"/>
+          <w:vertAlign w:val="subscript"/>
+        </w:rPr>
+        <w:t>2</w:t>
+      </w:r>
+      <w:r>
+        <w:rPr>
+          <w:sz w:val="32"/>
+        </w:rPr>
+        <w:t>) % 2 = 0</w:t>
+      </w:r>
+      <w:r>
+        <w:rPr>
+          <w:sz w:val="32"/>
+          <w:vertAlign w:val="subscript"/>
+        </w:rPr>
+        <w:t>2</w:t>
       </w:r>
     </w:p>
     <w:p>
@@ -25624,6 +25911,7 @@
         <w:ind w:left="1440" w:firstLine="720"/>
         <w:rPr>
           <w:sz w:val="32"/>
+          <w:vertAlign w:val="subscript"/>
         </w:rPr>
       </w:pPr>
       <w:r>
@@ -25639,15 +25927,108 @@
         <w:tab/>
         <w:t xml:space="preserve"> 01</w:t>
       </w:r>
+      <w:r>
+        <w:rPr>
+          <w:sz w:val="32"/>
+          <w:vertAlign w:val="subscript"/>
+        </w:rPr>
+        <w:t>2</w:t>
+      </w:r>
     </w:p>
     <w:p>
       <w:pPr>
         <w:jc w:val="left"/>
       </w:pPr>
+      <w:r>
+        <w:t xml:space="preserve">The </w:t>
+      </w:r>
+      <w:r>
+        <w:rPr>
+          <w:i/>
+        </w:rPr>
+        <w:t xml:space="preserve">poly2trellis </w:t>
+      </w:r>
+      <w:r>
+        <w:t xml:space="preserve">function is used by Simulink to generate the functionality of the </w:t>
+      </w:r>
+      <w:r>
+        <w:rPr>
+          <w:i/>
+        </w:rPr>
+        <w:t>Convolutional Encoder</w:t>
+      </w:r>
+      <w:r>
+        <w:t xml:space="preserve">. Hence, the command </w:t>
+      </w:r>
+      <w:r>
+        <w:rPr>
+          <w:b/>
+        </w:rPr>
+        <w:t xml:space="preserve">poly2trellis(7, [171 133]) </w:t>
+      </w:r>
+      <w:r>
+        <w:t xml:space="preserve">was entered in the </w:t>
+      </w:r>
+      <w:r>
+        <w:rPr>
+          <w:i/>
+        </w:rPr>
+        <w:t>trellis structure</w:t>
+      </w:r>
+      <w:r>
+        <w:t xml:space="preserve"> parameter field. The argument is interpreted a</w:t>
+      </w:r>
+      <w:r>
+        <w:t>s a</w:t>
+      </w:r>
+      <w:r>
+        <w:t xml:space="preserve"> convolutional enco</w:t>
+      </w:r>
+      <w:r>
+        <w:t xml:space="preserve">der with constraint length 7 and whose </w:t>
+      </w:r>
+      <w:r>
+        <w:t>generation matrices (or shift register connections) are described in octal code. Th</w:t>
+      </w:r>
+      <w:r>
+        <w:t>e upper generation matrix is 171</w:t>
+      </w:r>
+      <w:r>
+        <w:rPr>
+          <w:vertAlign w:val="subscript"/>
+        </w:rPr>
+        <w:t>8</w:t>
+      </w:r>
+      <w:r>
+        <w:t xml:space="preserve"> and the </w:t>
+      </w:r>
+      <w:r>
+        <w:t>lower</w:t>
+      </w:r>
+      <w:r>
+        <w:t xml:space="preserve"> generation matrix </w:t>
+      </w:r>
+      <w:r>
+        <w:t>is 133</w:t>
+      </w:r>
+      <w:r>
+        <w:rPr>
+          <w:vertAlign w:val="subscript"/>
+        </w:rPr>
+        <w:t>8</w:t>
+      </w:r>
+      <w:r>
+        <w:t>. This can be verified by studying the connections shown in Figure 41.</w:t>
+      </w:r>
     </w:p>
     <w:p>
       <w:pPr>
         <w:jc w:val="left"/>
+      </w:pPr>
+    </w:p>
+    <w:p>
+      <w:pPr>
+        <w:jc w:val="left"/>
         <w:rPr>
           <w:b/>
         </w:rPr>
@@ -25664,10 +26045,20 @@
         <w:jc w:val="left"/>
       </w:pPr>
       <w:r>
-        <w:t xml:space="preserve">Figure 39 shows a BPSK modulator block used to generate a 1200 b/sec BPSK modulated baseband signal. The serialized output of the convolutional encoder is used as the modulating signal. </w:t>
-      </w:r>
-      <w:r>
-        <w:t>Hence, the input of the BPSK modulator is a digital bitstream (0 and 1) and the output of the BPSK modulator is +1 V and -1 V. The phase offset used by the BPSK modulator is 0°.</w:t>
+        <w:t xml:space="preserve">Figure 39 shows a BPSK modulator block used to generate a 1200 b/sec BPSK modulated baseband </w:t>
+      </w:r>
+      <w:r>
+        <w:lastRenderedPageBreak/>
+        <w:t xml:space="preserve">signal. The serialized output of the convolutional encoder is used as the modulating signal. </w:t>
+      </w:r>
+      <w:r>
+        <w:t>Hence, the input of the BPSK modulator is a digital bitstream (0 and 1) and the output of the BPSK modulator is</w:t>
+      </w:r>
+      <w:r>
+        <w:t xml:space="preserve"> a baseband signal with amplitudes</w:t>
+      </w:r>
+      <w:r>
+        <w:t xml:space="preserve"> +1 V and -1 V. The phase offset used by the BPSK modulator is 0°.</w:t>
       </w:r>
     </w:p>
     <w:p>
@@ -25717,7 +26108,10 @@
         <w:t xml:space="preserve">being used to model random noise that pollutes satellite communication signals. </w:t>
       </w:r>
       <w:r>
-        <w:t xml:space="preserve">Figure 40 shows the configurations of the </w:t>
+        <w:t>Figure 42</w:t>
+      </w:r>
+      <w:r>
+        <w:t xml:space="preserve"> shows the configurations of the </w:t>
       </w:r>
       <w:r>
         <w:rPr>
@@ -25726,7 +26120,19 @@
         <w:t xml:space="preserve">AWGN Channel </w:t>
       </w:r>
       <w:r>
-        <w:t xml:space="preserve">block. The signal-to-noise ratio is specified in units of energy per bit to noise power spectral density ratio </w:t>
+        <w:t xml:space="preserve">block. The signal-to-noise ratio is specified in units of </w:t>
+      </w:r>
+      <w:r>
+        <w:t xml:space="preserve">the ratio of </w:t>
+      </w:r>
+      <w:r>
+        <w:t>energy per bit to no</w:t>
+      </w:r>
+      <w:r>
+        <w:t>ise power spectral density</w:t>
+      </w:r>
+      <w:r>
+        <w:t xml:space="preserve"> </w:t>
       </w:r>
       <w:r>
         <w:rPr>
@@ -25744,7 +26150,13 @@
         <w:t xml:space="preserve">. </w:t>
       </w:r>
       <w:r>
-        <w:t xml:space="preserve">This field uses the parameter </w:t>
+        <w:t xml:space="preserve">This field uses the </w:t>
+      </w:r>
+      <w:r>
+        <w:t xml:space="preserve">constant </w:t>
+      </w:r>
+      <w:r>
+        <w:t xml:space="preserve">parameter </w:t>
       </w:r>
       <w:r>
         <w:rPr>
@@ -25806,7 +26218,6 @@
           <w:i/>
           <w:noProof/>
         </w:rPr>
-        <w:lastRenderedPageBreak/>
         <w:drawing>
           <wp:inline distT="0" distB="0" distL="0" distR="0" wp14:anchorId="25AE6581" wp14:editId="2EB1553D">
             <wp:extent cx="3238500" cy="3562350"/>
@@ -25873,7 +26284,10 @@
         <w:jc w:val="center"/>
       </w:pPr>
       <w:r>
-        <w:t xml:space="preserve">Figure 41. The configuration for the </w:t>
+        <w:t>Figure 42</w:t>
+      </w:r>
+      <w:r>
+        <w:t xml:space="preserve">. The configuration for the </w:t>
       </w:r>
       <w:r>
         <w:rPr>
@@ -25913,7 +26327,17 @@
         <w:jc w:val="left"/>
       </w:pPr>
       <w:r>
-        <w:t>Since BPSK modulation is used, only one bit represents a symbol. Additionally, since we are dealing with a 1 V baseband signal, the nominal input signal is 1 W. Since BPSK modulation is used, the symbol period is the same as the bit period (1/1200 seconds).</w:t>
+        <w:t xml:space="preserve">Since BPSK modulation is used, </w:t>
+      </w:r>
+      <w:r>
+        <w:t>a single</w:t>
+      </w:r>
+      <w:r>
+        <w:t xml:space="preserve"> bit represents a symbol. Additionally, since we are dealing with a 1 V baseband signal, the nominal input signal is 1 W. Since BPSK modulation is used, the symbol </w:t>
+      </w:r>
+      <w:r>
+        <w:lastRenderedPageBreak/>
+        <w:t>period is the same as the bit period (1/1200 seconds).</w:t>
       </w:r>
       <w:r>
         <w:t xml:space="preserve"> Figure 43 is a time capture showing 10 bits being transmitted (yellow) and received (red).</w:t>
@@ -25985,8 +26409,13 @@
         <w:jc w:val="left"/>
       </w:pPr>
       <w:r>
-        <w:lastRenderedPageBreak/>
-        <w:t>Figure 43. Output of the 1200 b/sec BPSK baseband signal through AWGN. The yellow signal represents the transmitted signal and the red signal represents the received signal (passes through AWGN).</w:t>
+        <w:t>Figure 43. Output of the 1200 b/sec BPSK baseband signal through AWGN. The yellow signal represents the transmitted signal and the red signal represents the received signal (</w:t>
+      </w:r>
+      <w:r>
+        <w:t>after</w:t>
+      </w:r>
+      <w:r>
+        <w:t xml:space="preserve"> AWGN).</w:t>
       </w:r>
     </w:p>
     <w:p>
@@ -26016,10 +26445,40 @@
         <w:jc w:val="left"/>
       </w:pPr>
       <w:r>
-        <w:t>The BPSK demodulator is used to demodulate the noisy baseband signal output of the AWGN channel. The output is of the BPSK demodulator is essentially the output of the matched filter (integrate and dump) filter. However, instead of implementing hard-decision decoding and producing a logic 0 or 1 as output, the output of the matched filter is scalar quantization encoded into a 3-bit signal. The range of the 3-bit output represents the confidence level of the demodulated signal actually being a logic 0 or 1 (shown in Table 4).</w:t>
-      </w:r>
-      <w:r>
-        <w:t xml:space="preserve"> Figure 42 shows the circuit used to implement this 3-bit scalar quantization encoding. </w:t>
+        <w:t>The BPSK demodulator is used to demodulate the noisy baseband signal output of</w:t>
+      </w:r>
+      <w:r>
+        <w:t xml:space="preserve"> the AWGN channel. The output</w:t>
+      </w:r>
+      <w:r>
+        <w:t xml:space="preserve"> of the BPSK demodulator is essentially the output of the matched filter (integrate and dump) filter</w:t>
+      </w:r>
+      <w:r>
+        <w:t xml:space="preserve"> in the bit recovery process</w:t>
+      </w:r>
+      <w:r>
+        <w:t>. However, instead of implementing hard-decision decoding and producing a logic 0 or 1 as output, the output of the matched filter is scalar quantization</w:t>
+      </w:r>
+      <w:r>
+        <w:t xml:space="preserve"> (SQ)</w:t>
+      </w:r>
+      <w:r>
+        <w:t xml:space="preserve"> encoded into a 3-bit signal. The range of the 3-bit output</w:t>
+      </w:r>
+      <w:r>
+        <w:t xml:space="preserve"> of the SQ encoder</w:t>
+      </w:r>
+      <w:r>
+        <w:t xml:space="preserve"> represents the confidence level of the demodulated signal actually being a logic 0 or 1 (shown in Table 4).</w:t>
+      </w:r>
+      <w:r>
+        <w:t xml:space="preserve"> </w:t>
+      </w:r>
+      <w:r>
+        <w:t xml:space="preserve">This indecisiveness justifies the term “soft-decision” decoding. </w:t>
+      </w:r>
+      <w:r>
+        <w:t xml:space="preserve">Figure 42 shows the circuit used to implement this 3-bit scalar quantization encoding. </w:t>
       </w:r>
     </w:p>
     <w:p>
@@ -26260,6 +26719,7 @@
               <w:jc w:val="center"/>
             </w:pPr>
             <w:r>
+              <w:lastRenderedPageBreak/>
               <w:t>5</w:t>
             </w:r>
           </w:p>
@@ -26429,7 +26889,25 @@
         </w:rPr>
       </w:pPr>
       <w:r>
-        <w:t xml:space="preserve">Figure 42. Scalar Quantization Encoder used generate a 3-bit quantized signal of the BPSK demodulator output. This 3-bit soft-decision output is used by the </w:t>
+        <w:t>Figure 42. S</w:t>
+      </w:r>
+      <w:r>
+        <w:t>calar Quantization Encoder scalar quantizes BPSK demodulator output into a 3-bit value</w:t>
+      </w:r>
+      <w:r>
+        <w:t xml:space="preserve">. This 3-bit </w:t>
+      </w:r>
+      <w:r>
+        <w:t>“</w:t>
+      </w:r>
+      <w:r>
+        <w:t>soft-decision</w:t>
+      </w:r>
+      <w:r>
+        <w:t>”</w:t>
+      </w:r>
+      <w:r>
+        <w:t xml:space="preserve"> output is used by the </w:t>
       </w:r>
       <w:r>
         <w:rPr>
@@ -26453,30 +26931,25 @@
           <w:b/>
         </w:rPr>
       </w:pPr>
-      <w:bookmarkStart w:id="45" w:name="_GoBack"/>
-      <w:bookmarkEnd w:id="45"/>
+      <w:r>
+        <w:rPr>
+          <w:b/>
+        </w:rPr>
+        <w:t>Viterbi Decoding</w:t>
+      </w:r>
     </w:p>
     <w:p>
       <w:pPr>
         <w:jc w:val="left"/>
-        <w:rPr>
-          <w:b/>
-        </w:rPr>
-      </w:pPr>
-      <w:r>
-        <w:rPr>
-          <w:b/>
-        </w:rPr>
-        <w:lastRenderedPageBreak/>
-        <w:t>Viterbi Decoding</w:t>
-      </w:r>
-    </w:p>
-    <w:p>
-      <w:pPr>
-        <w:jc w:val="left"/>
-      </w:pPr>
-      <w:r>
-        <w:t>The soft-decision Viterbi decoder uses Euclidean distance and maximum likelihood to dec</w:t>
+      </w:pPr>
+      <w:r>
+        <w:t xml:space="preserve">The soft-decision Viterbi decoder uses </w:t>
+      </w:r>
+      <w:r>
+        <w:t>Hamming distance</w:t>
+      </w:r>
+      <w:r>
+        <w:t xml:space="preserve"> and maximum likelihood to dec</w:t>
       </w:r>
       <w:r>
         <w:t xml:space="preserve">ode the convolutional encoding. The ½ code rate convolutional code with constraint length 7 has a </w:t>
@@ -26513,7 +26986,13 @@
         <w:t xml:space="preserve">of </w:t>
       </w:r>
       <w:r>
-        <w:t xml:space="preserve">10. Essentially, free distance is the minimum Hamming distance between the all-zero path and any arbitrary path that diverges and remerges with the all-zero path (Sklar, 2001). It is essentially a measure of how well a convolutional code corrects errors. </w:t>
+        <w:t>10</w:t>
+      </w:r>
+      <w:r>
+        <w:t xml:space="preserve"> (Sklar, 2001)</w:t>
+      </w:r>
+      <w:r>
+        <w:t xml:space="preserve">. Essentially, free distance is the minimum Hamming distance between the all-zero path and any arbitrary path that diverges and remerges with the all-zero path (Sklar, 2001). It is essentially a measure of how well a convolutional code corrects errors. </w:t>
       </w:r>
       <w:r>
         <w:t xml:space="preserve">The higher the free distance, the better the convolutional code is at correcting random errors. </w:t>
@@ -26623,7 +27102,25 @@
         <w:jc w:val="left"/>
       </w:pPr>
       <w:r>
-        <w:t>Hence, the ½ code rate convolutional code with constraint length 7 can correct up to 4 random errors. The upper-bounded probability of bit error for this convolutional code is expressed as follows:</w:t>
+        <w:t>Hence, the ½ code rate convolutional code with constraint length 7 can correct up to 4 random errors</w:t>
+      </w:r>
+      <w:r>
+        <w:t xml:space="preserve"> in a received signal</w:t>
+      </w:r>
+      <w:r>
+        <w:t xml:space="preserve">. The upper-bounded probability of bit </w:t>
+      </w:r>
+      <w:r>
+        <w:t>error for the (2, 1, 7)</w:t>
+      </w:r>
+      <w:r>
+        <w:t xml:space="preserve"> convolutional code</w:t>
+      </w:r>
+      <w:r>
+        <w:t xml:space="preserve"> with BPSK and soft-decision decoding (Sklar writes ‘hard-decision decoding’; Brandon claims this is incorrect)</w:t>
+      </w:r>
+      <w:r>
+        <w:t xml:space="preserve"> is expressed as follows:</w:t>
       </w:r>
     </w:p>
     <w:p>
@@ -26975,7 +27472,13 @@
         <w:jc w:val="left"/>
       </w:pPr>
       <w:r>
-        <w:t>This upper-bounded probability of bit error provides an upper-bounded coding gain (dB) expressed as follows (Sklar, 2001):</w:t>
+        <w:t>This upper-bounded p</w:t>
+      </w:r>
+      <w:r>
+        <w:t>robability of bit error is related to</w:t>
+      </w:r>
+      <w:r>
+        <w:t xml:space="preserve"> an upper-bounded coding gain (dB) expressed as follows (Sklar, 2001):</w:t>
       </w:r>
     </w:p>
     <w:p>
@@ -27077,8 +27580,19 @@
               </m:d>
             </m:e>
           </m:func>
+          <m:r>
+            <w:rPr>
+              <w:rFonts w:ascii="Cambria Math" w:hAnsi="Cambria Math"/>
+            </w:rPr>
+            <m:t>≅7 dB</m:t>
+          </m:r>
         </m:oMath>
       </m:oMathPara>
+    </w:p>
+    <w:p>
+      <w:pPr>
+        <w:jc w:val="center"/>
+      </w:pPr>
     </w:p>
     <w:p>
       <w:pPr>
@@ -27135,6 +27649,38 @@
               </m:r>
             </m:den>
           </m:f>
+          <m:r>
+            <w:rPr>
+              <w:rFonts w:ascii="Cambria Math" w:hAnsi="Cambria Math"/>
+            </w:rPr>
+            <m:t xml:space="preserve">= </m:t>
+          </m:r>
+          <m:f>
+            <m:fPr>
+              <m:ctrlPr>
+                <w:rPr>
+                  <w:rFonts w:ascii="Cambria Math" w:hAnsi="Cambria Math"/>
+                  <w:i/>
+                </w:rPr>
+              </m:ctrlPr>
+            </m:fPr>
+            <m:num>
+              <m:r>
+                <w:rPr>
+                  <w:rFonts w:ascii="Cambria Math" w:hAnsi="Cambria Math"/>
+                </w:rPr>
+                <m:t>1</m:t>
+              </m:r>
+            </m:num>
+            <m:den>
+              <m:r>
+                <w:rPr>
+                  <w:rFonts w:ascii="Cambria Math" w:hAnsi="Cambria Math"/>
+                </w:rPr>
+                <m:t>2</m:t>
+              </m:r>
+            </m:den>
+          </m:f>
         </m:oMath>
       </m:oMathPara>
     </w:p>
@@ -27143,6 +27689,35 @@
         <w:jc w:val="left"/>
       </w:pPr>
       <w:r>
+        <w:t xml:space="preserve">The result of the coding gain inequality means that </w:t>
+      </w:r>
+      <w:r>
+        <w:t xml:space="preserve">BPSK with </w:t>
+      </w:r>
+      <w:r>
+        <w:t>soft-decision Viterbi decoding (</w:t>
+      </w:r>
+      <w:r>
+        <w:t>‘</w:t>
+      </w:r>
+      <w:r>
+        <w:t>2,1,7</w:t>
+      </w:r>
+      <w:r>
+        <w:t>’</w:t>
+      </w:r>
+      <w:r>
+        <w:t xml:space="preserve"> code, ½ code rate, constraint length 7) </w:t>
+      </w:r>
+      <w:r>
+        <w:t xml:space="preserve">offers at most 7 dB of coding gain compared to un-coded BPSK. </w:t>
+      </w:r>
+    </w:p>
+    <w:p>
+      <w:pPr>
+        <w:jc w:val="left"/>
+      </w:pPr>
+      <w:r>
         <w:t xml:space="preserve">The </w:t>
       </w:r>
       <w:r>
@@ -27183,11 +27758,47 @@
           <w:b/>
         </w:rPr>
       </w:pPr>
-      <w:r>
+      <w:bookmarkStart w:id="45" w:name="_GoBack"/>
+      <w:bookmarkEnd w:id="45"/>
+    </w:p>
+    <w:p>
+      <w:pPr>
+        <w:jc w:val="left"/>
         <w:rPr>
           <w:b/>
         </w:rPr>
+      </w:pPr>
+      <w:r>
+        <w:rPr>
+          <w:b/>
+        </w:rPr>
         <w:t>Simulation Results</w:t>
+      </w:r>
+    </w:p>
+    <w:p>
+      <w:pPr>
+        <w:jc w:val="left"/>
+        <w:rPr>
+          <w:b/>
+        </w:rPr>
+      </w:pPr>
+      <w:r>
+        <w:rPr>
+          <w:b/>
+        </w:rPr>
+        <w:drawing>
+          <wp:inline distT="0" distB="0" distL="0" distR="0" wp14:anchorId="7B017215" wp14:editId="41D84437">
+            <wp:extent cx="6086475" cy="4972050"/>
+            <wp:effectExtent l="0" t="0" r="9525" b="0"/>
+            <wp:docPr id="6" name="Chart 6"/>
+            <wp:cNvGraphicFramePr/>
+            <a:graphic xmlns:a="http://schemas.openxmlformats.org/drawingml/2006/main">
+              <a:graphicData uri="http://schemas.openxmlformats.org/drawingml/2006/chart">
+                <c:chart xmlns:c="http://schemas.openxmlformats.org/drawingml/2006/chart" xmlns:r="http://schemas.openxmlformats.org/officeDocument/2006/relationships" r:id="rId58"/>
+              </a:graphicData>
+            </a:graphic>
+          </wp:inline>
+        </w:drawing>
       </w:r>
     </w:p>
     <w:p>
@@ -27209,6 +27820,7 @@
       </w:pPr>
       <w:bookmarkStart w:id="46" w:name="_Toc373771140"/>
       <w:r>
+        <w:lastRenderedPageBreak/>
         <w:t>Hardware Implementation using ISE Design Suite</w:t>
       </w:r>
       <w:bookmarkEnd w:id="46"/>
@@ -27237,11 +27849,7 @@
     </w:p>
     <w:p>
       <w:r>
-        <w:t xml:space="preserve">Deep space and satellite communication links are riddled with random errors across a very wide bandwidth (Nguyen, et. al, 2009). In addition to random errors in the satellite link, bursts of noise can corrupt an entire segment of a link resulting in burst errors (Murphy, et. al, 1994). These channel imperfections are common in satellite communications and are modeled very well by the additive white Gaussian noise (AWGN) channel (Viswanathan, 2013). The AWGN channel is a random noise channel that makes a communication link vulnerable to random bit errors and burst errors. In general, it is understood that AWGN provides maximum bit corruption and compared to other channel models, systems that perform the best in AWGN </w:t>
-      </w:r>
-      <w:r>
-        <w:lastRenderedPageBreak/>
-        <w:t xml:space="preserve">perform the best in real-life situations (Viswanathan, 2013). Hence, this senior design project will rely solely on the AWGN channel (see Section 1.3.6) to represent the propagation medium for our three amateur radio satellite telemetry systems. </w:t>
+        <w:t xml:space="preserve">Deep space and satellite communication links are riddled with random errors across a very wide bandwidth (Nguyen, et. al, 2009). In addition to random errors in the satellite link, bursts of noise can corrupt an entire segment of a link resulting in burst errors (Murphy, et. al, 1994). These channel imperfections are common in satellite communications and are modeled very well by the additive white Gaussian noise (AWGN) channel (Viswanathan, 2013). The AWGN channel is a random noise channel that makes a communication link vulnerable to random bit errors and burst errors. In general, it is understood that AWGN provides maximum bit corruption and compared to other channel models, systems that perform the best in AWGN perform the best in real-life situations (Viswanathan, 2013). Hence, this senior design project will rely solely on the AWGN channel (see Section 1.3.6) to represent the propagation medium for our three amateur radio satellite telemetry systems. </w:t>
       </w:r>
     </w:p>
     <w:p>
@@ -27554,7 +28162,7 @@
         </w:rPr>
         <w:t> </w:t>
       </w:r>
-      <w:hyperlink r:id="rId58" w:tgtFrame="_blank" w:history="1">
+      <w:hyperlink r:id="rId59" w:tgtFrame="_blank" w:history="1">
         <w:r>
           <w:rPr>
             <w:rStyle w:val="Hyperlink"/>
@@ -27653,7 +28261,7 @@
         </w:rPr>
         <w:t>(9–10), 1425-1433. doi:</w:t>
       </w:r>
-      <w:hyperlink r:id="rId59" w:tgtFrame="_blank" w:history="1">
+      <w:hyperlink r:id="rId60" w:tgtFrame="_blank" w:history="1">
         <w:r>
           <w:rPr>
             <w:rStyle w:val="Hyperlink"/>
@@ -27896,7 +28504,7 @@
         </w:rPr>
         <w:t>(2–6), 203-211. doi:</w:t>
       </w:r>
-      <w:hyperlink r:id="rId60" w:tgtFrame="_blank" w:history="1">
+      <w:hyperlink r:id="rId61" w:tgtFrame="_blank" w:history="1">
         <w:r>
           <w:rPr>
             <w:rStyle w:val="Hyperlink"/>
@@ -28057,7 +28665,7 @@
         </w:rPr>
         <w:t> </w:t>
       </w:r>
-      <w:hyperlink r:id="rId61" w:tgtFrame="_blank" w:history="1">
+      <w:hyperlink r:id="rId62" w:tgtFrame="_blank" w:history="1">
         <w:r>
           <w:rPr>
             <w:rStyle w:val="Hyperlink"/>
@@ -28148,7 +28756,7 @@
         </w:rPr>
         <w:t> </w:t>
       </w:r>
-      <w:hyperlink r:id="rId62" w:tgtFrame="_blank" w:history="1">
+      <w:hyperlink r:id="rId63" w:tgtFrame="_blank" w:history="1">
         <w:r>
           <w:rPr>
             <w:rStyle w:val="Hyperlink"/>
@@ -28883,7 +29491,7 @@
         </w:rPr>
         <w:t> </w:t>
       </w:r>
-      <w:hyperlink r:id="rId63" w:tgtFrame="_blank" w:history="1">
+      <w:hyperlink r:id="rId64" w:tgtFrame="_blank" w:history="1">
         <w:r>
           <w:rPr>
             <w:rStyle w:val="Hyperlink"/>
@@ -29021,8 +29629,8 @@
     <w:p/>
     <w:p/>
     <w:sectPr>
-      <w:headerReference w:type="default" r:id="rId64"/>
-      <w:footerReference w:type="default" r:id="rId65"/>
+      <w:headerReference w:type="default" r:id="rId65"/>
+      <w:footerReference w:type="default" r:id="rId66"/>
       <w:pgSz w:w="12240" w:h="15840"/>
       <w:pgMar w:top="1440" w:right="1440" w:bottom="1440" w:left="1440" w:header="720" w:footer="720" w:gutter="0"/>
       <w:pgNumType w:start="1"/>
@@ -29168,7 +29776,7 @@
         <w:rStyle w:val="PageNumber"/>
         <w:noProof/>
       </w:rPr>
-      <w:t>41</w:t>
+      <w:t>45</w:t>
     </w:r>
     <w:r>
       <w:rPr>
@@ -29210,7 +29818,7 @@
         <w:rStyle w:val="PageNumber"/>
         <w:noProof/>
       </w:rPr>
-      <w:t>45</w:t>
+      <w:t>46</w:t>
     </w:r>
     <w:r>
       <w:rPr>
@@ -31900,7 +32508,6 @@
   <w:style w:type="character" w:default="1" w:styleId="DefaultParagraphFont">
     <w:name w:val="Default Paragraph Font"/>
     <w:uiPriority w:val="1"/>
-    <w:semiHidden/>
     <w:unhideWhenUsed/>
   </w:style>
   <w:style w:type="table" w:default="1" w:styleId="TableNormal">
@@ -32719,6 +33326,1416 @@
 </w:styles>
 </file>
 
+<file path=word/charts/chart1.xml><?xml version="1.0" encoding="utf-8"?>
+<c:chartSpace xmlns:c="http://schemas.openxmlformats.org/drawingml/2006/chart" xmlns:a="http://schemas.openxmlformats.org/drawingml/2006/main" xmlns:r="http://schemas.openxmlformats.org/officeDocument/2006/relationships">
+  <c:date1904 val="0"/>
+  <c:lang val="en-US"/>
+  <c:roundedCorners val="0"/>
+  <mc:AlternateContent xmlns:mc="http://schemas.openxmlformats.org/markup-compatibility/2006">
+    <mc:Choice xmlns:c14="http://schemas.microsoft.com/office/drawing/2007/8/2/chart" Requires="c14">
+      <c14:style val="102"/>
+    </mc:Choice>
+    <mc:Fallback>
+      <c:style val="2"/>
+    </mc:Fallback>
+  </mc:AlternateContent>
+  <c:chart>
+    <c:title>
+      <c:tx>
+        <c:rich>
+          <a:bodyPr rot="0" spcFirstLastPara="1" vertOverflow="ellipsis" vert="horz" wrap="square" anchor="ctr" anchorCtr="1"/>
+          <a:lstStyle/>
+          <a:p>
+            <a:pPr>
+              <a:defRPr sz="1600" b="1" i="0" u="none" strike="noStrike" kern="1200" cap="none" spc="0" normalizeH="0" baseline="0">
+                <a:solidFill>
+                  <a:schemeClr val="dk1">
+                    <a:lumMod val="50000"/>
+                    <a:lumOff val="50000"/>
+                  </a:schemeClr>
+                </a:solidFill>
+                <a:latin typeface="+mj-lt"/>
+                <a:ea typeface="+mj-ea"/>
+                <a:cs typeface="+mj-cs"/>
+              </a:defRPr>
+            </a:pPr>
+            <a:r>
+              <a:rPr lang="en-US" sz="1200"/>
+              <a:t>Amateur Satellite Telemetry BER Performance in AWGN Roundup</a:t>
+            </a:r>
+          </a:p>
+        </c:rich>
+      </c:tx>
+      <c:overlay val="0"/>
+      <c:spPr>
+        <a:noFill/>
+        <a:ln>
+          <a:noFill/>
+        </a:ln>
+        <a:effectLst/>
+      </c:spPr>
+      <c:txPr>
+        <a:bodyPr rot="0" spcFirstLastPara="1" vertOverflow="ellipsis" vert="horz" wrap="square" anchor="ctr" anchorCtr="1"/>
+        <a:lstStyle/>
+        <a:p>
+          <a:pPr>
+            <a:defRPr sz="1600" b="1" i="0" u="none" strike="noStrike" kern="1200" cap="none" spc="0" normalizeH="0" baseline="0">
+              <a:solidFill>
+                <a:schemeClr val="dk1">
+                  <a:lumMod val="50000"/>
+                  <a:lumOff val="50000"/>
+                </a:schemeClr>
+              </a:solidFill>
+              <a:latin typeface="+mj-lt"/>
+              <a:ea typeface="+mj-ea"/>
+              <a:cs typeface="+mj-cs"/>
+            </a:defRPr>
+          </a:pPr>
+          <a:endParaRPr lang="en-US"/>
+        </a:p>
+      </c:txPr>
+    </c:title>
+    <c:autoTitleDeleted val="0"/>
+    <c:plotArea>
+      <c:layout/>
+      <c:lineChart>
+        <c:grouping val="standard"/>
+        <c:varyColors val="0"/>
+        <c:ser>
+          <c:idx val="0"/>
+          <c:order val="0"/>
+          <c:tx>
+            <c:strRef>
+              <c:f>Sheet1!$B$1</c:f>
+              <c:strCache>
+                <c:ptCount val="1"/>
+                <c:pt idx="0">
+                  <c:v>1200 b/sec BFSK</c:v>
+                </c:pt>
+              </c:strCache>
+            </c:strRef>
+          </c:tx>
+          <c:spPr>
+            <a:ln w="22225" cap="rnd">
+              <a:solidFill>
+                <a:schemeClr val="accent1"/>
+              </a:solidFill>
+              <a:round/>
+            </a:ln>
+            <a:effectLst/>
+          </c:spPr>
+          <c:marker>
+            <c:symbol val="none"/>
+          </c:marker>
+          <c:cat>
+            <c:numRef>
+              <c:f>Sheet1!$A$2:$A$10</c:f>
+              <c:numCache>
+                <c:formatCode>General</c:formatCode>
+                <c:ptCount val="9"/>
+                <c:pt idx="0">
+                  <c:v>0</c:v>
+                </c:pt>
+                <c:pt idx="1">
+                  <c:v>1</c:v>
+                </c:pt>
+                <c:pt idx="2">
+                  <c:v>2</c:v>
+                </c:pt>
+                <c:pt idx="3">
+                  <c:v>3</c:v>
+                </c:pt>
+                <c:pt idx="4">
+                  <c:v>4</c:v>
+                </c:pt>
+                <c:pt idx="5">
+                  <c:v>5</c:v>
+                </c:pt>
+                <c:pt idx="6">
+                  <c:v>6</c:v>
+                </c:pt>
+                <c:pt idx="7">
+                  <c:v>7</c:v>
+                </c:pt>
+                <c:pt idx="8">
+                  <c:v>8</c:v>
+                </c:pt>
+              </c:numCache>
+            </c:numRef>
+          </c:cat>
+          <c:val>
+            <c:numRef>
+              <c:f>Sheet1!$B$2:$B$10</c:f>
+              <c:numCache>
+                <c:formatCode>0.00E+00</c:formatCode>
+                <c:ptCount val="9"/>
+                <c:pt idx="0">
+                  <c:v>0.24560000000000001</c:v>
+                </c:pt>
+                <c:pt idx="1">
+                  <c:v>0.21</c:v>
+                </c:pt>
+                <c:pt idx="2">
+                  <c:v>0.18332999999999999</c:v>
+                </c:pt>
+                <c:pt idx="3">
+                  <c:v>0.15</c:v>
+                </c:pt>
+                <c:pt idx="4">
+                  <c:v>0.13519999999999999</c:v>
+                </c:pt>
+                <c:pt idx="5">
+                  <c:v>0.1</c:v>
+                </c:pt>
+                <c:pt idx="6">
+                  <c:v>8.0399999999999999E-2</c:v>
+                </c:pt>
+                <c:pt idx="7">
+                  <c:v>0.05</c:v>
+                </c:pt>
+                <c:pt idx="8">
+                  <c:v>3.5000000000000003E-2</c:v>
+                </c:pt>
+              </c:numCache>
+            </c:numRef>
+          </c:val>
+          <c:smooth val="1"/>
+        </c:ser>
+        <c:ser>
+          <c:idx val="1"/>
+          <c:order val="1"/>
+          <c:tx>
+            <c:strRef>
+              <c:f>Sheet1!$C$1</c:f>
+              <c:strCache>
+                <c:ptCount val="1"/>
+                <c:pt idx="0">
+                  <c:v>1200 b/sec BPSK</c:v>
+                </c:pt>
+              </c:strCache>
+            </c:strRef>
+          </c:tx>
+          <c:spPr>
+            <a:ln w="22225" cap="rnd">
+              <a:solidFill>
+                <a:schemeClr val="accent2"/>
+              </a:solidFill>
+              <a:round/>
+            </a:ln>
+            <a:effectLst/>
+          </c:spPr>
+          <c:marker>
+            <c:symbol val="none"/>
+          </c:marker>
+          <c:cat>
+            <c:numRef>
+              <c:f>Sheet1!$A$2:$A$10</c:f>
+              <c:numCache>
+                <c:formatCode>General</c:formatCode>
+                <c:ptCount val="9"/>
+                <c:pt idx="0">
+                  <c:v>0</c:v>
+                </c:pt>
+                <c:pt idx="1">
+                  <c:v>1</c:v>
+                </c:pt>
+                <c:pt idx="2">
+                  <c:v>2</c:v>
+                </c:pt>
+                <c:pt idx="3">
+                  <c:v>3</c:v>
+                </c:pt>
+                <c:pt idx="4">
+                  <c:v>4</c:v>
+                </c:pt>
+                <c:pt idx="5">
+                  <c:v>5</c:v>
+                </c:pt>
+                <c:pt idx="6">
+                  <c:v>6</c:v>
+                </c:pt>
+                <c:pt idx="7">
+                  <c:v>7</c:v>
+                </c:pt>
+                <c:pt idx="8">
+                  <c:v>8</c:v>
+                </c:pt>
+              </c:numCache>
+            </c:numRef>
+          </c:cat>
+          <c:val>
+            <c:numRef>
+              <c:f>Sheet1!$C$2:$C$10</c:f>
+              <c:numCache>
+                <c:formatCode>0.00E+00</c:formatCode>
+                <c:ptCount val="9"/>
+                <c:pt idx="0">
+                  <c:v>8.3989999999999995E-2</c:v>
+                </c:pt>
+                <c:pt idx="1">
+                  <c:v>6.0589999999999998E-2</c:v>
+                </c:pt>
+                <c:pt idx="2">
+                  <c:v>3.9699999999999999E-2</c:v>
+                </c:pt>
+                <c:pt idx="3">
+                  <c:v>2.53E-2</c:v>
+                </c:pt>
+                <c:pt idx="4">
+                  <c:v>1.47E-2</c:v>
+                </c:pt>
+                <c:pt idx="5">
+                  <c:v>6.0990000000000003E-3</c:v>
+                </c:pt>
+                <c:pt idx="6">
+                  <c:v>1.9E-3</c:v>
+                </c:pt>
+                <c:pt idx="7">
+                  <c:v>7.9989999999999998E-4</c:v>
+                </c:pt>
+                <c:pt idx="8" formatCode="General">
+                  <c:v>0</c:v>
+                </c:pt>
+              </c:numCache>
+            </c:numRef>
+          </c:val>
+          <c:smooth val="1"/>
+        </c:ser>
+        <c:ser>
+          <c:idx val="2"/>
+          <c:order val="2"/>
+          <c:tx>
+            <c:strRef>
+              <c:f>Sheet1!$D$1</c:f>
+              <c:strCache>
+                <c:ptCount val="1"/>
+                <c:pt idx="0">
+                  <c:v>1200 b/sec BPSK-FEC (hard-decision, r = 1/2, K = 7)</c:v>
+                </c:pt>
+              </c:strCache>
+            </c:strRef>
+          </c:tx>
+          <c:spPr>
+            <a:ln w="22225" cap="rnd">
+              <a:solidFill>
+                <a:schemeClr val="accent3"/>
+              </a:solidFill>
+              <a:round/>
+            </a:ln>
+            <a:effectLst/>
+          </c:spPr>
+          <c:marker>
+            <c:symbol val="none"/>
+          </c:marker>
+          <c:cat>
+            <c:numRef>
+              <c:f>Sheet1!$A$2:$A$10</c:f>
+              <c:numCache>
+                <c:formatCode>General</c:formatCode>
+                <c:ptCount val="9"/>
+                <c:pt idx="0">
+                  <c:v>0</c:v>
+                </c:pt>
+                <c:pt idx="1">
+                  <c:v>1</c:v>
+                </c:pt>
+                <c:pt idx="2">
+                  <c:v>2</c:v>
+                </c:pt>
+                <c:pt idx="3">
+                  <c:v>3</c:v>
+                </c:pt>
+                <c:pt idx="4">
+                  <c:v>4</c:v>
+                </c:pt>
+                <c:pt idx="5">
+                  <c:v>5</c:v>
+                </c:pt>
+                <c:pt idx="6">
+                  <c:v>6</c:v>
+                </c:pt>
+                <c:pt idx="7">
+                  <c:v>7</c:v>
+                </c:pt>
+                <c:pt idx="8">
+                  <c:v>8</c:v>
+                </c:pt>
+              </c:numCache>
+            </c:numRef>
+          </c:cat>
+          <c:val>
+            <c:numRef>
+              <c:f>Sheet1!$D$2:$D$10</c:f>
+              <c:numCache>
+                <c:formatCode>0.00E+00</c:formatCode>
+                <c:ptCount val="9"/>
+                <c:pt idx="0">
+                  <c:v>0.376</c:v>
+                </c:pt>
+                <c:pt idx="1">
+                  <c:v>0.24199999999999999</c:v>
+                </c:pt>
+                <c:pt idx="2">
+                  <c:v>0.129</c:v>
+                </c:pt>
+                <c:pt idx="3">
+                  <c:v>3.2300000000000002E-2</c:v>
+                </c:pt>
+                <c:pt idx="4">
+                  <c:v>1.0699999999999999E-2</c:v>
+                </c:pt>
+                <c:pt idx="5">
+                  <c:v>4.0000000000000002E-4</c:v>
+                </c:pt>
+                <c:pt idx="6" formatCode="General">
+                  <c:v>0</c:v>
+                </c:pt>
+                <c:pt idx="7" formatCode="General">
+                  <c:v>0</c:v>
+                </c:pt>
+                <c:pt idx="8" formatCode="General">
+                  <c:v>0</c:v>
+                </c:pt>
+              </c:numCache>
+            </c:numRef>
+          </c:val>
+          <c:smooth val="1"/>
+        </c:ser>
+        <c:ser>
+          <c:idx val="3"/>
+          <c:order val="3"/>
+          <c:tx>
+            <c:strRef>
+              <c:f>Sheet1!$E$1</c:f>
+              <c:strCache>
+                <c:ptCount val="1"/>
+                <c:pt idx="0">
+                  <c:v>1200 b/sec BPSK-FEC (soft-decision, r = 1/2, K = 7)</c:v>
+                </c:pt>
+              </c:strCache>
+            </c:strRef>
+          </c:tx>
+          <c:spPr>
+            <a:ln w="22225" cap="rnd">
+              <a:solidFill>
+                <a:schemeClr val="accent4"/>
+              </a:solidFill>
+              <a:round/>
+            </a:ln>
+            <a:effectLst/>
+          </c:spPr>
+          <c:marker>
+            <c:symbol val="none"/>
+          </c:marker>
+          <c:cat>
+            <c:numRef>
+              <c:f>Sheet1!$A$2:$A$10</c:f>
+              <c:numCache>
+                <c:formatCode>General</c:formatCode>
+                <c:ptCount val="9"/>
+                <c:pt idx="0">
+                  <c:v>0</c:v>
+                </c:pt>
+                <c:pt idx="1">
+                  <c:v>1</c:v>
+                </c:pt>
+                <c:pt idx="2">
+                  <c:v>2</c:v>
+                </c:pt>
+                <c:pt idx="3">
+                  <c:v>3</c:v>
+                </c:pt>
+                <c:pt idx="4">
+                  <c:v>4</c:v>
+                </c:pt>
+                <c:pt idx="5">
+                  <c:v>5</c:v>
+                </c:pt>
+                <c:pt idx="6">
+                  <c:v>6</c:v>
+                </c:pt>
+                <c:pt idx="7">
+                  <c:v>7</c:v>
+                </c:pt>
+                <c:pt idx="8">
+                  <c:v>8</c:v>
+                </c:pt>
+              </c:numCache>
+            </c:numRef>
+          </c:cat>
+          <c:val>
+            <c:numRef>
+              <c:f>Sheet1!$E$2:$E$10</c:f>
+              <c:numCache>
+                <c:formatCode>0.00E+00</c:formatCode>
+                <c:ptCount val="9"/>
+                <c:pt idx="0">
+                  <c:v>0.18</c:v>
+                </c:pt>
+                <c:pt idx="1">
+                  <c:v>6.2E-2</c:v>
+                </c:pt>
+                <c:pt idx="2">
+                  <c:v>1.0999999999999999E-2</c:v>
+                </c:pt>
+                <c:pt idx="3">
+                  <c:v>3.8999999999999998E-3</c:v>
+                </c:pt>
+                <c:pt idx="4" formatCode="General">
+                  <c:v>0</c:v>
+                </c:pt>
+                <c:pt idx="5" formatCode="General">
+                  <c:v>0</c:v>
+                </c:pt>
+                <c:pt idx="6" formatCode="General">
+                  <c:v>0</c:v>
+                </c:pt>
+                <c:pt idx="7" formatCode="General">
+                  <c:v>0</c:v>
+                </c:pt>
+                <c:pt idx="8" formatCode="General">
+                  <c:v>0</c:v>
+                </c:pt>
+              </c:numCache>
+            </c:numRef>
+          </c:val>
+          <c:smooth val="1"/>
+        </c:ser>
+        <c:dLbls>
+          <c:showLegendKey val="0"/>
+          <c:showVal val="0"/>
+          <c:showCatName val="0"/>
+          <c:showSerName val="0"/>
+          <c:showPercent val="0"/>
+          <c:showBubbleSize val="0"/>
+        </c:dLbls>
+        <c:smooth val="0"/>
+        <c:axId val="681177680"/>
+        <c:axId val="681183280"/>
+      </c:lineChart>
+      <c:catAx>
+        <c:axId val="681177680"/>
+        <c:scaling>
+          <c:orientation val="minMax"/>
+        </c:scaling>
+        <c:delete val="0"/>
+        <c:axPos val="b"/>
+        <c:majorGridlines>
+          <c:spPr>
+            <a:ln w="9525" cap="flat" cmpd="sng" algn="ctr">
+              <a:solidFill>
+                <a:schemeClr val="dk1">
+                  <a:lumMod val="15000"/>
+                  <a:lumOff val="85000"/>
+                  <a:alpha val="54000"/>
+                </a:schemeClr>
+              </a:solidFill>
+              <a:round/>
+            </a:ln>
+            <a:effectLst/>
+          </c:spPr>
+        </c:majorGridlines>
+        <c:minorGridlines>
+          <c:spPr>
+            <a:ln w="9525" cap="flat" cmpd="sng" algn="ctr">
+              <a:solidFill>
+                <a:schemeClr val="dk1">
+                  <a:lumMod val="15000"/>
+                  <a:lumOff val="85000"/>
+                  <a:alpha val="51000"/>
+                </a:schemeClr>
+              </a:solidFill>
+              <a:round/>
+            </a:ln>
+            <a:effectLst/>
+          </c:spPr>
+        </c:minorGridlines>
+        <c:title>
+          <c:tx>
+            <c:rich>
+              <a:bodyPr rot="0" spcFirstLastPara="1" vertOverflow="ellipsis" vert="horz" wrap="square" anchor="ctr" anchorCtr="1"/>
+              <a:lstStyle/>
+              <a:p>
+                <a:pPr>
+                  <a:defRPr sz="900" b="1" i="0" u="none" strike="noStrike" kern="1200" baseline="0">
+                    <a:solidFill>
+                      <a:schemeClr val="dk1">
+                        <a:lumMod val="65000"/>
+                        <a:lumOff val="35000"/>
+                      </a:schemeClr>
+                    </a:solidFill>
+                    <a:latin typeface="+mn-lt"/>
+                    <a:ea typeface="+mn-ea"/>
+                    <a:cs typeface="+mn-cs"/>
+                  </a:defRPr>
+                </a:pPr>
+                <a:r>
+                  <a:rPr lang="en-US"/>
+                  <a:t>Eb/N0 (dB)</a:t>
+                </a:r>
+              </a:p>
+            </c:rich>
+          </c:tx>
+          <c:overlay val="0"/>
+          <c:spPr>
+            <a:noFill/>
+            <a:ln>
+              <a:noFill/>
+            </a:ln>
+            <a:effectLst/>
+          </c:spPr>
+          <c:txPr>
+            <a:bodyPr rot="0" spcFirstLastPara="1" vertOverflow="ellipsis" vert="horz" wrap="square" anchor="ctr" anchorCtr="1"/>
+            <a:lstStyle/>
+            <a:p>
+              <a:pPr>
+                <a:defRPr sz="900" b="1" i="0" u="none" strike="noStrike" kern="1200" baseline="0">
+                  <a:solidFill>
+                    <a:schemeClr val="dk1">
+                      <a:lumMod val="65000"/>
+                      <a:lumOff val="35000"/>
+                    </a:schemeClr>
+                  </a:solidFill>
+                  <a:latin typeface="+mn-lt"/>
+                  <a:ea typeface="+mn-ea"/>
+                  <a:cs typeface="+mn-cs"/>
+                </a:defRPr>
+              </a:pPr>
+              <a:endParaRPr lang="en-US"/>
+            </a:p>
+          </c:txPr>
+        </c:title>
+        <c:numFmt formatCode="General" sourceLinked="1"/>
+        <c:majorTickMark val="none"/>
+        <c:minorTickMark val="none"/>
+        <c:tickLblPos val="nextTo"/>
+        <c:spPr>
+          <a:noFill/>
+          <a:ln w="9525" cap="flat" cmpd="sng" algn="ctr">
+            <a:solidFill>
+              <a:schemeClr val="dk1">
+                <a:lumMod val="15000"/>
+                <a:lumOff val="85000"/>
+              </a:schemeClr>
+            </a:solidFill>
+            <a:round/>
+          </a:ln>
+          <a:effectLst/>
+        </c:spPr>
+        <c:txPr>
+          <a:bodyPr rot="-60000000" spcFirstLastPara="1" vertOverflow="ellipsis" vert="horz" wrap="square" anchor="ctr" anchorCtr="1"/>
+          <a:lstStyle/>
+          <a:p>
+            <a:pPr>
+              <a:defRPr sz="900" b="0" i="0" u="none" strike="noStrike" kern="1200" cap="none" spc="0" normalizeH="0" baseline="0">
+                <a:solidFill>
+                  <a:schemeClr val="dk1">
+                    <a:lumMod val="65000"/>
+                    <a:lumOff val="35000"/>
+                  </a:schemeClr>
+                </a:solidFill>
+                <a:latin typeface="+mn-lt"/>
+                <a:ea typeface="+mn-ea"/>
+                <a:cs typeface="+mn-cs"/>
+              </a:defRPr>
+            </a:pPr>
+            <a:endParaRPr lang="en-US"/>
+          </a:p>
+        </c:txPr>
+        <c:crossAx val="681183280"/>
+        <c:crosses val="autoZero"/>
+        <c:auto val="1"/>
+        <c:lblAlgn val="ctr"/>
+        <c:lblOffset val="100"/>
+        <c:noMultiLvlLbl val="0"/>
+      </c:catAx>
+      <c:valAx>
+        <c:axId val="681183280"/>
+        <c:scaling>
+          <c:orientation val="minMax"/>
+        </c:scaling>
+        <c:delete val="0"/>
+        <c:axPos val="l"/>
+        <c:majorGridlines>
+          <c:spPr>
+            <a:ln w="9525" cap="flat" cmpd="sng" algn="ctr">
+              <a:solidFill>
+                <a:schemeClr val="dk1">
+                  <a:lumMod val="15000"/>
+                  <a:lumOff val="85000"/>
+                  <a:alpha val="54000"/>
+                </a:schemeClr>
+              </a:solidFill>
+              <a:round/>
+            </a:ln>
+            <a:effectLst/>
+          </c:spPr>
+        </c:majorGridlines>
+        <c:title>
+          <c:tx>
+            <c:rich>
+              <a:bodyPr rot="-5400000" spcFirstLastPara="1" vertOverflow="ellipsis" vert="horz" wrap="square" anchor="ctr" anchorCtr="1"/>
+              <a:lstStyle/>
+              <a:p>
+                <a:pPr>
+                  <a:defRPr sz="900" b="1" i="0" u="none" strike="noStrike" kern="1200" baseline="0">
+                    <a:solidFill>
+                      <a:schemeClr val="dk1">
+                        <a:lumMod val="65000"/>
+                        <a:lumOff val="35000"/>
+                      </a:schemeClr>
+                    </a:solidFill>
+                    <a:latin typeface="+mn-lt"/>
+                    <a:ea typeface="+mn-ea"/>
+                    <a:cs typeface="+mn-cs"/>
+                  </a:defRPr>
+                </a:pPr>
+                <a:r>
+                  <a:rPr lang="en-US"/>
+                  <a:t>BER</a:t>
+                </a:r>
+              </a:p>
+            </c:rich>
+          </c:tx>
+          <c:overlay val="0"/>
+          <c:spPr>
+            <a:noFill/>
+            <a:ln>
+              <a:noFill/>
+            </a:ln>
+            <a:effectLst/>
+          </c:spPr>
+          <c:txPr>
+            <a:bodyPr rot="-5400000" spcFirstLastPara="1" vertOverflow="ellipsis" vert="horz" wrap="square" anchor="ctr" anchorCtr="1"/>
+            <a:lstStyle/>
+            <a:p>
+              <a:pPr>
+                <a:defRPr sz="900" b="1" i="0" u="none" strike="noStrike" kern="1200" baseline="0">
+                  <a:solidFill>
+                    <a:schemeClr val="dk1">
+                      <a:lumMod val="65000"/>
+                      <a:lumOff val="35000"/>
+                    </a:schemeClr>
+                  </a:solidFill>
+                  <a:latin typeface="+mn-lt"/>
+                  <a:ea typeface="+mn-ea"/>
+                  <a:cs typeface="+mn-cs"/>
+                </a:defRPr>
+              </a:pPr>
+              <a:endParaRPr lang="en-US"/>
+            </a:p>
+          </c:txPr>
+        </c:title>
+        <c:numFmt formatCode="0.00E+00" sourceLinked="1"/>
+        <c:majorTickMark val="none"/>
+        <c:minorTickMark val="none"/>
+        <c:tickLblPos val="nextTo"/>
+        <c:spPr>
+          <a:noFill/>
+          <a:ln>
+            <a:noFill/>
+          </a:ln>
+          <a:effectLst/>
+        </c:spPr>
+        <c:txPr>
+          <a:bodyPr rot="-60000000" spcFirstLastPara="1" vertOverflow="ellipsis" vert="horz" wrap="square" anchor="ctr" anchorCtr="1"/>
+          <a:lstStyle/>
+          <a:p>
+            <a:pPr>
+              <a:defRPr sz="900" b="0" i="0" u="none" strike="noStrike" kern="1200" baseline="0">
+                <a:solidFill>
+                  <a:schemeClr val="dk1">
+                    <a:lumMod val="65000"/>
+                    <a:lumOff val="35000"/>
+                  </a:schemeClr>
+                </a:solidFill>
+                <a:latin typeface="+mn-lt"/>
+                <a:ea typeface="+mn-ea"/>
+                <a:cs typeface="+mn-cs"/>
+              </a:defRPr>
+            </a:pPr>
+            <a:endParaRPr lang="en-US"/>
+          </a:p>
+        </c:txPr>
+        <c:crossAx val="681177680"/>
+        <c:crosses val="autoZero"/>
+        <c:crossBetween val="between"/>
+      </c:valAx>
+      <c:spPr>
+        <a:pattFill prst="ltDnDiag">
+          <a:fgClr>
+            <a:schemeClr val="dk1">
+              <a:lumMod val="15000"/>
+              <a:lumOff val="85000"/>
+            </a:schemeClr>
+          </a:fgClr>
+          <a:bgClr>
+            <a:schemeClr val="lt1"/>
+          </a:bgClr>
+        </a:pattFill>
+        <a:ln>
+          <a:noFill/>
+        </a:ln>
+        <a:effectLst/>
+      </c:spPr>
+    </c:plotArea>
+    <c:legend>
+      <c:legendPos val="b"/>
+      <c:overlay val="0"/>
+      <c:spPr>
+        <a:noFill/>
+        <a:ln>
+          <a:noFill/>
+        </a:ln>
+        <a:effectLst/>
+      </c:spPr>
+      <c:txPr>
+        <a:bodyPr rot="0" spcFirstLastPara="1" vertOverflow="ellipsis" vert="horz" wrap="square" anchor="ctr" anchorCtr="1"/>
+        <a:lstStyle/>
+        <a:p>
+          <a:pPr>
+            <a:defRPr sz="900" b="0" i="0" u="none" strike="noStrike" kern="1200" baseline="0">
+              <a:solidFill>
+                <a:schemeClr val="dk1">
+                  <a:lumMod val="65000"/>
+                  <a:lumOff val="35000"/>
+                </a:schemeClr>
+              </a:solidFill>
+              <a:latin typeface="+mn-lt"/>
+              <a:ea typeface="+mn-ea"/>
+              <a:cs typeface="+mn-cs"/>
+            </a:defRPr>
+          </a:pPr>
+          <a:endParaRPr lang="en-US"/>
+        </a:p>
+      </c:txPr>
+    </c:legend>
+    <c:plotVisOnly val="1"/>
+    <c:dispBlanksAs val="gap"/>
+    <c:showDLblsOverMax val="0"/>
+  </c:chart>
+  <c:spPr>
+    <a:solidFill>
+      <a:schemeClr val="lt1"/>
+    </a:solidFill>
+    <a:ln w="9525" cap="flat" cmpd="sng" algn="ctr">
+      <a:solidFill>
+        <a:schemeClr val="dk1">
+          <a:lumMod val="15000"/>
+          <a:lumOff val="85000"/>
+        </a:schemeClr>
+      </a:solidFill>
+      <a:round/>
+    </a:ln>
+    <a:effectLst/>
+  </c:spPr>
+  <c:txPr>
+    <a:bodyPr/>
+    <a:lstStyle/>
+    <a:p>
+      <a:pPr>
+        <a:defRPr/>
+      </a:pPr>
+      <a:endParaRPr lang="en-US"/>
+    </a:p>
+  </c:txPr>
+  <c:externalData r:id="rId3">
+    <c:autoUpdate val="0"/>
+  </c:externalData>
+</c:chartSpace>
+</file>
+
+<file path=word/charts/colors1.xml><?xml version="1.0" encoding="utf-8"?>
+<cs:colorStyle xmlns:cs="http://schemas.microsoft.com/office/drawing/2012/chartStyle" xmlns:a="http://schemas.openxmlformats.org/drawingml/2006/main" meth="cycle" id="10">
+  <a:schemeClr val="accent1"/>
+  <a:schemeClr val="accent2"/>
+  <a:schemeClr val="accent3"/>
+  <a:schemeClr val="accent4"/>
+  <a:schemeClr val="accent5"/>
+  <a:schemeClr val="accent6"/>
+  <cs:variation/>
+  <cs:variation>
+    <a:lumMod val="60000"/>
+  </cs:variation>
+  <cs:variation>
+    <a:lumMod val="80000"/>
+    <a:lumOff val="20000"/>
+  </cs:variation>
+  <cs:variation>
+    <a:lumMod val="80000"/>
+  </cs:variation>
+  <cs:variation>
+    <a:lumMod val="60000"/>
+    <a:lumOff val="40000"/>
+  </cs:variation>
+  <cs:variation>
+    <a:lumMod val="50000"/>
+  </cs:variation>
+  <cs:variation>
+    <a:lumMod val="70000"/>
+    <a:lumOff val="30000"/>
+  </cs:variation>
+  <cs:variation>
+    <a:lumMod val="70000"/>
+  </cs:variation>
+  <cs:variation>
+    <a:lumMod val="50000"/>
+    <a:lumOff val="50000"/>
+  </cs:variation>
+</cs:colorStyle>
+</file>
+
+<file path=word/charts/style1.xml><?xml version="1.0" encoding="utf-8"?>
+<cs:chartStyle xmlns:cs="http://schemas.microsoft.com/office/drawing/2012/chartStyle" xmlns:a="http://schemas.openxmlformats.org/drawingml/2006/main" id="232">
+  <cs:axisTitle>
+    <cs:lnRef idx="0"/>
+    <cs:fillRef idx="0"/>
+    <cs:effectRef idx="0"/>
+    <cs:fontRef idx="minor">
+      <a:schemeClr val="dk1">
+        <a:lumMod val="65000"/>
+        <a:lumOff val="35000"/>
+      </a:schemeClr>
+    </cs:fontRef>
+    <cs:defRPr sz="900" b="1" kern="1200"/>
+  </cs:axisTitle>
+  <cs:categoryAxis>
+    <cs:lnRef idx="0"/>
+    <cs:fillRef idx="0"/>
+    <cs:effectRef idx="0"/>
+    <cs:fontRef idx="minor">
+      <a:schemeClr val="dk1">
+        <a:lumMod val="65000"/>
+        <a:lumOff val="35000"/>
+      </a:schemeClr>
+    </cs:fontRef>
+    <cs:spPr>
+      <a:ln w="9525" cap="flat" cmpd="sng" algn="ctr">
+        <a:solidFill>
+          <a:schemeClr val="dk1">
+            <a:lumMod val="15000"/>
+            <a:lumOff val="85000"/>
+          </a:schemeClr>
+        </a:solidFill>
+        <a:round/>
+      </a:ln>
+    </cs:spPr>
+    <cs:defRPr sz="900" kern="1200" cap="none" spc="0" normalizeH="0" baseline="0"/>
+  </cs:categoryAxis>
+  <cs:chartArea>
+    <cs:lnRef idx="0"/>
+    <cs:fillRef idx="0"/>
+    <cs:effectRef idx="0"/>
+    <cs:fontRef idx="minor">
+      <a:schemeClr val="dk1"/>
+    </cs:fontRef>
+    <cs:spPr>
+      <a:solidFill>
+        <a:schemeClr val="lt1"/>
+      </a:solidFill>
+      <a:ln w="9525" cap="flat" cmpd="sng" algn="ctr">
+        <a:solidFill>
+          <a:schemeClr val="dk1">
+            <a:lumMod val="15000"/>
+            <a:lumOff val="85000"/>
+          </a:schemeClr>
+        </a:solidFill>
+        <a:round/>
+      </a:ln>
+    </cs:spPr>
+    <cs:defRPr sz="900" kern="1200"/>
+  </cs:chartArea>
+  <cs:dataLabel>
+    <cs:lnRef idx="0"/>
+    <cs:fillRef idx="0"/>
+    <cs:effectRef idx="0"/>
+    <cs:fontRef idx="minor">
+      <a:schemeClr val="dk1">
+        <a:lumMod val="75000"/>
+        <a:lumOff val="25000"/>
+      </a:schemeClr>
+    </cs:fontRef>
+    <cs:defRPr sz="900" kern="1200"/>
+  </cs:dataLabel>
+  <cs:dataLabelCallout>
+    <cs:lnRef idx="0"/>
+    <cs:fillRef idx="0"/>
+    <cs:effectRef idx="0"/>
+    <cs:fontRef idx="minor">
+      <a:schemeClr val="dk1">
+        <a:lumMod val="65000"/>
+        <a:lumOff val="35000"/>
+      </a:schemeClr>
+    </cs:fontRef>
+    <cs:spPr>
+      <a:solidFill>
+        <a:schemeClr val="lt1"/>
+      </a:solidFill>
+      <a:ln>
+        <a:solidFill>
+          <a:schemeClr val="dk1">
+            <a:lumMod val="25000"/>
+            <a:lumOff val="75000"/>
+          </a:schemeClr>
+        </a:solidFill>
+      </a:ln>
+    </cs:spPr>
+    <cs:defRPr sz="900" kern="1200"/>
+    <cs:bodyPr rot="0" spcFirstLastPara="1" vertOverflow="clip" horzOverflow="clip" vert="horz" wrap="square" lIns="36576" tIns="18288" rIns="36576" bIns="18288" anchor="ctr" anchorCtr="1">
+      <a:spAutoFit/>
+    </cs:bodyPr>
+  </cs:dataLabelCallout>
+  <cs:dataPoint>
+    <cs:lnRef idx="0"/>
+    <cs:fillRef idx="0">
+      <cs:styleClr val="auto"/>
+    </cs:fillRef>
+    <cs:effectRef idx="0"/>
+    <cs:fontRef idx="minor">
+      <a:schemeClr val="dk1"/>
+    </cs:fontRef>
+    <cs:spPr>
+      <a:solidFill>
+        <a:schemeClr val="phClr"/>
+      </a:solidFill>
+    </cs:spPr>
+  </cs:dataPoint>
+  <cs:dataPoint3D>
+    <cs:lnRef idx="0"/>
+    <cs:fillRef idx="0">
+      <cs:styleClr val="auto"/>
+    </cs:fillRef>
+    <cs:effectRef idx="0"/>
+    <cs:fontRef idx="minor">
+      <a:schemeClr val="dk1"/>
+    </cs:fontRef>
+    <cs:spPr>
+      <a:solidFill>
+        <a:schemeClr val="phClr"/>
+      </a:solidFill>
+    </cs:spPr>
+  </cs:dataPoint3D>
+  <cs:dataPointLine>
+    <cs:lnRef idx="0">
+      <cs:styleClr val="auto"/>
+    </cs:lnRef>
+    <cs:fillRef idx="0"/>
+    <cs:effectRef idx="0"/>
+    <cs:fontRef idx="minor">
+      <a:schemeClr val="dk1"/>
+    </cs:fontRef>
+    <cs:spPr>
+      <a:ln w="22225" cap="rnd">
+        <a:solidFill>
+          <a:schemeClr val="phClr"/>
+        </a:solidFill>
+        <a:round/>
+      </a:ln>
+    </cs:spPr>
+  </cs:dataPointLine>
+  <cs:dataPointMarker>
+    <cs:lnRef idx="0">
+      <cs:styleClr val="auto"/>
+    </cs:lnRef>
+    <cs:fillRef idx="0">
+      <cs:styleClr val="auto"/>
+    </cs:fillRef>
+    <cs:effectRef idx="0"/>
+    <cs:fontRef idx="minor">
+      <a:schemeClr val="dk1"/>
+    </cs:fontRef>
+    <cs:spPr>
+      <a:solidFill>
+        <a:schemeClr val="lt1"/>
+      </a:solidFill>
+      <a:ln w="15875">
+        <a:solidFill>
+          <a:schemeClr val="phClr"/>
+        </a:solidFill>
+        <a:round/>
+      </a:ln>
+    </cs:spPr>
+  </cs:dataPointMarker>
+  <cs:dataPointMarkerLayout symbol="circle" size="6"/>
+  <cs:dataPointWireframe>
+    <cs:lnRef idx="0">
+      <cs:styleClr val="auto"/>
+    </cs:lnRef>
+    <cs:fillRef idx="0"/>
+    <cs:effectRef idx="0"/>
+    <cs:fontRef idx="minor">
+      <a:schemeClr val="dk1"/>
+    </cs:fontRef>
+    <cs:spPr>
+      <a:ln w="9525" cap="rnd">
+        <a:solidFill>
+          <a:schemeClr val="phClr"/>
+        </a:solidFill>
+        <a:round/>
+      </a:ln>
+    </cs:spPr>
+  </cs:dataPointWireframe>
+  <cs:dataTable>
+    <cs:lnRef idx="0"/>
+    <cs:fillRef idx="0"/>
+    <cs:effectRef idx="0"/>
+    <cs:fontRef idx="minor">
+      <a:schemeClr val="dk1">
+        <a:lumMod val="65000"/>
+        <a:lumOff val="35000"/>
+      </a:schemeClr>
+    </cs:fontRef>
+    <cs:spPr>
+      <a:ln w="9525" cap="flat" cmpd="sng" algn="ctr">
+        <a:solidFill>
+          <a:schemeClr val="dk1">
+            <a:lumMod val="15000"/>
+            <a:lumOff val="85000"/>
+          </a:schemeClr>
+        </a:solidFill>
+        <a:round/>
+      </a:ln>
+    </cs:spPr>
+    <cs:defRPr sz="800" kern="1200"/>
+  </cs:dataTable>
+  <cs:downBar>
+    <cs:lnRef idx="0"/>
+    <cs:fillRef idx="0"/>
+    <cs:effectRef idx="0"/>
+    <cs:fontRef idx="minor">
+      <a:schemeClr val="dk1"/>
+    </cs:fontRef>
+    <cs:spPr>
+      <a:solidFill>
+        <a:schemeClr val="dk1">
+          <a:lumMod val="75000"/>
+          <a:lumOff val="25000"/>
+        </a:schemeClr>
+      </a:solidFill>
+      <a:ln w="9525" cap="flat" cmpd="sng" algn="ctr">
+        <a:solidFill>
+          <a:schemeClr val="dk1">
+            <a:lumMod val="50000"/>
+            <a:lumOff val="50000"/>
+          </a:schemeClr>
+        </a:solidFill>
+        <a:round/>
+      </a:ln>
+    </cs:spPr>
+  </cs:downBar>
+  <cs:dropLine>
+    <cs:lnRef idx="0"/>
+    <cs:fillRef idx="0"/>
+    <cs:effectRef idx="0"/>
+    <cs:fontRef idx="minor">
+      <a:schemeClr val="dk1"/>
+    </cs:fontRef>
+    <cs:spPr>
+      <a:ln w="9525" cap="flat" cmpd="sng" algn="ctr">
+        <a:solidFill>
+          <a:schemeClr val="dk1">
+            <a:lumMod val="35000"/>
+            <a:lumOff val="65000"/>
+          </a:schemeClr>
+        </a:solidFill>
+        <a:round/>
+      </a:ln>
+    </cs:spPr>
+  </cs:dropLine>
+  <cs:errorBar>
+    <cs:lnRef idx="0"/>
+    <cs:fillRef idx="0"/>
+    <cs:effectRef idx="0"/>
+    <cs:fontRef idx="minor">
+      <a:schemeClr val="dk1"/>
+    </cs:fontRef>
+    <cs:spPr>
+      <a:ln w="9525" cap="flat" cmpd="sng" algn="ctr">
+        <a:solidFill>
+          <a:schemeClr val="dk1">
+            <a:lumMod val="50000"/>
+            <a:lumOff val="50000"/>
+          </a:schemeClr>
+        </a:solidFill>
+        <a:round/>
+      </a:ln>
+    </cs:spPr>
+  </cs:errorBar>
+  <cs:floor>
+    <cs:lnRef idx="0"/>
+    <cs:fillRef idx="0"/>
+    <cs:effectRef idx="0"/>
+    <cs:fontRef idx="minor">
+      <a:schemeClr val="dk1"/>
+    </cs:fontRef>
+    <cs:spPr>
+      <a:pattFill prst="ltDnDiag">
+        <a:fgClr>
+          <a:schemeClr val="dk1">
+            <a:lumMod val="15000"/>
+            <a:lumOff val="85000"/>
+          </a:schemeClr>
+        </a:fgClr>
+        <a:bgClr>
+          <a:schemeClr val="lt1"/>
+        </a:bgClr>
+      </a:pattFill>
+    </cs:spPr>
+  </cs:floor>
+  <cs:gridlineMajor>
+    <cs:lnRef idx="0"/>
+    <cs:fillRef idx="0"/>
+    <cs:effectRef idx="0"/>
+    <cs:fontRef idx="minor">
+      <a:schemeClr val="dk1"/>
+    </cs:fontRef>
+    <cs:spPr>
+      <a:ln w="9525" cap="flat" cmpd="sng" algn="ctr">
+        <a:solidFill>
+          <a:schemeClr val="dk1">
+            <a:lumMod val="15000"/>
+            <a:lumOff val="85000"/>
+            <a:alpha val="54000"/>
+          </a:schemeClr>
+        </a:solidFill>
+        <a:round/>
+      </a:ln>
+    </cs:spPr>
+  </cs:gridlineMajor>
+  <cs:gridlineMinor>
+    <cs:lnRef idx="0"/>
+    <cs:fillRef idx="0"/>
+    <cs:effectRef idx="0"/>
+    <cs:fontRef idx="minor">
+      <a:schemeClr val="dk1"/>
+    </cs:fontRef>
+    <cs:spPr>
+      <a:ln w="9525" cap="flat" cmpd="sng" algn="ctr">
+        <a:solidFill>
+          <a:schemeClr val="dk1">
+            <a:lumMod val="15000"/>
+            <a:lumOff val="85000"/>
+            <a:alpha val="51000"/>
+          </a:schemeClr>
+        </a:solidFill>
+        <a:round/>
+      </a:ln>
+    </cs:spPr>
+  </cs:gridlineMinor>
+  <cs:hiLoLine>
+    <cs:lnRef idx="0"/>
+    <cs:fillRef idx="0"/>
+    <cs:effectRef idx="0"/>
+    <cs:fontRef idx="minor">
+      <a:schemeClr val="dk1"/>
+    </cs:fontRef>
+    <cs:spPr>
+      <a:ln w="9525" cap="flat" cmpd="sng" algn="ctr">
+        <a:solidFill>
+          <a:schemeClr val="dk1">
+            <a:lumMod val="35000"/>
+            <a:lumOff val="65000"/>
+          </a:schemeClr>
+        </a:solidFill>
+        <a:round/>
+      </a:ln>
+    </cs:spPr>
+  </cs:hiLoLine>
+  <cs:leaderLine>
+    <cs:lnRef idx="0"/>
+    <cs:fillRef idx="0"/>
+    <cs:effectRef idx="0"/>
+    <cs:fontRef idx="minor">
+      <a:schemeClr val="dk1"/>
+    </cs:fontRef>
+    <cs:spPr>
+      <a:ln w="9525" cap="flat" cmpd="sng" algn="ctr">
+        <a:solidFill>
+          <a:schemeClr val="dk1">
+            <a:lumMod val="35000"/>
+            <a:lumOff val="65000"/>
+          </a:schemeClr>
+        </a:solidFill>
+        <a:round/>
+      </a:ln>
+    </cs:spPr>
+  </cs:leaderLine>
+  <cs:legend>
+    <cs:lnRef idx="0"/>
+    <cs:fillRef idx="0"/>
+    <cs:effectRef idx="0"/>
+    <cs:fontRef idx="minor">
+      <a:schemeClr val="dk1">
+        <a:lumMod val="65000"/>
+        <a:lumOff val="35000"/>
+      </a:schemeClr>
+    </cs:fontRef>
+    <cs:defRPr sz="900" kern="1200"/>
+  </cs:legend>
+  <cs:plotArea>
+    <cs:lnRef idx="0"/>
+    <cs:fillRef idx="0"/>
+    <cs:effectRef idx="0"/>
+    <cs:fontRef idx="minor">
+      <a:schemeClr val="dk1"/>
+    </cs:fontRef>
+    <cs:spPr>
+      <a:pattFill prst="ltDnDiag">
+        <a:fgClr>
+          <a:schemeClr val="dk1">
+            <a:lumMod val="15000"/>
+            <a:lumOff val="85000"/>
+          </a:schemeClr>
+        </a:fgClr>
+        <a:bgClr>
+          <a:schemeClr val="lt1"/>
+        </a:bgClr>
+      </a:pattFill>
+    </cs:spPr>
+  </cs:plotArea>
+  <cs:plotArea3D>
+    <cs:lnRef idx="0"/>
+    <cs:fillRef idx="0"/>
+    <cs:effectRef idx="0"/>
+    <cs:fontRef idx="minor">
+      <a:schemeClr val="dk1"/>
+    </cs:fontRef>
+    <cs:spPr>
+      <a:solidFill>
+        <a:schemeClr val="lt1"/>
+      </a:solidFill>
+    </cs:spPr>
+  </cs:plotArea3D>
+  <cs:seriesAxis>
+    <cs:lnRef idx="0"/>
+    <cs:fillRef idx="0"/>
+    <cs:effectRef idx="0"/>
+    <cs:fontRef idx="minor">
+      <a:schemeClr val="dk1">
+        <a:lumMod val="65000"/>
+        <a:lumOff val="35000"/>
+      </a:schemeClr>
+    </cs:fontRef>
+    <cs:defRPr sz="900" kern="1200"/>
+  </cs:seriesAxis>
+  <cs:seriesLine>
+    <cs:lnRef idx="0"/>
+    <cs:fillRef idx="0"/>
+    <cs:effectRef idx="0"/>
+    <cs:fontRef idx="minor">
+      <a:schemeClr val="dk1"/>
+    </cs:fontRef>
+    <cs:spPr>
+      <a:ln w="9525" cap="flat" cmpd="sng" algn="ctr">
+        <a:solidFill>
+          <a:schemeClr val="dk1">
+            <a:lumMod val="35000"/>
+            <a:lumOff val="65000"/>
+          </a:schemeClr>
+        </a:solidFill>
+        <a:round/>
+      </a:ln>
+    </cs:spPr>
+  </cs:seriesLine>
+  <cs:title>
+    <cs:lnRef idx="0"/>
+    <cs:fillRef idx="0"/>
+    <cs:effectRef idx="0"/>
+    <cs:fontRef idx="major">
+      <a:schemeClr val="dk1">
+        <a:lumMod val="50000"/>
+        <a:lumOff val="50000"/>
+      </a:schemeClr>
+    </cs:fontRef>
+    <cs:defRPr sz="1600" b="1" kern="1200" cap="none" spc="0" normalizeH="0" baseline="0"/>
+  </cs:title>
+  <cs:trendline>
+    <cs:lnRef idx="0">
+      <cs:styleClr val="auto"/>
+    </cs:lnRef>
+    <cs:fillRef idx="0"/>
+    <cs:effectRef idx="0"/>
+    <cs:fontRef idx="minor">
+      <a:schemeClr val="dk1"/>
+    </cs:fontRef>
+    <cs:spPr>
+      <a:ln w="19050" cap="rnd">
+        <a:solidFill>
+          <a:schemeClr val="phClr"/>
+        </a:solidFill>
+      </a:ln>
+    </cs:spPr>
+  </cs:trendline>
+  <cs:trendlineLabel>
+    <cs:lnRef idx="0"/>
+    <cs:fillRef idx="0"/>
+    <cs:effectRef idx="0"/>
+    <cs:fontRef idx="minor">
+      <a:schemeClr val="dk1">
+        <a:lumMod val="65000"/>
+        <a:lumOff val="35000"/>
+      </a:schemeClr>
+    </cs:fontRef>
+    <cs:defRPr sz="900" kern="1200"/>
+  </cs:trendlineLabel>
+  <cs:upBar>
+    <cs:lnRef idx="0"/>
+    <cs:fillRef idx="0"/>
+    <cs:effectRef idx="0"/>
+    <cs:fontRef idx="minor">
+      <a:schemeClr val="dk1"/>
+    </cs:fontRef>
+    <cs:spPr>
+      <a:solidFill>
+        <a:schemeClr val="lt1"/>
+      </a:solidFill>
+      <a:ln w="9525" cap="flat" cmpd="sng" algn="ctr">
+        <a:solidFill>
+          <a:schemeClr val="dk1">
+            <a:lumMod val="50000"/>
+            <a:lumOff val="50000"/>
+          </a:schemeClr>
+        </a:solidFill>
+        <a:round/>
+      </a:ln>
+    </cs:spPr>
+  </cs:upBar>
+  <cs:valueAxis>
+    <cs:lnRef idx="0"/>
+    <cs:fillRef idx="0"/>
+    <cs:effectRef idx="0"/>
+    <cs:fontRef idx="minor">
+      <a:schemeClr val="dk1">
+        <a:lumMod val="65000"/>
+        <a:lumOff val="35000"/>
+      </a:schemeClr>
+    </cs:fontRef>
+    <cs:defRPr sz="900" kern="1200"/>
+  </cs:valueAxis>
+  <cs:wall>
+    <cs:lnRef idx="0"/>
+    <cs:fillRef idx="0"/>
+    <cs:effectRef idx="0"/>
+    <cs:fontRef idx="minor">
+      <a:schemeClr val="dk1"/>
+    </cs:fontRef>
+    <cs:spPr>
+      <a:pattFill prst="ltDnDiag">
+        <a:fgClr>
+          <a:schemeClr val="dk1">
+            <a:lumMod val="15000"/>
+            <a:lumOff val="85000"/>
+          </a:schemeClr>
+        </a:fgClr>
+        <a:bgClr>
+          <a:schemeClr val="lt1"/>
+        </a:bgClr>
+      </a:pattFill>
+    </cs:spPr>
+  </cs:wall>
+</cs:chartStyle>
+</file>
+
 <file path=word/glossary/document.xml><?xml version="1.0" encoding="utf-8"?>
 <w:glossaryDocument xmlns:wpc="http://schemas.microsoft.com/office/word/2010/wordprocessingCanvas" xmlns:mc="http://schemas.openxmlformats.org/markup-compatibility/2006" xmlns:o="urn:schemas-microsoft-com:office:office" xmlns:r="http://schemas.openxmlformats.org/officeDocument/2006/relationships" xmlns:m="http://schemas.openxmlformats.org/officeDocument/2006/math" xmlns:v="urn:schemas-microsoft-com:vml" xmlns:wp14="http://schemas.microsoft.com/office/word/2010/wordprocessingDrawing" xmlns:wp="http://schemas.openxmlformats.org/drawingml/2006/wordprocessingDrawing" xmlns:w10="urn:schemas-microsoft-com:office:word" xmlns:w="http://schemas.openxmlformats.org/wordprocessingml/2006/main" xmlns:w14="http://schemas.microsoft.com/office/word/2010/wordml" xmlns:w15="http://schemas.microsoft.com/office/word/2012/wordml" xmlns:wpg="http://schemas.microsoft.com/office/word/2010/wordprocessingGroup" xmlns:wpi="http://schemas.microsoft.com/office/word/2010/wordprocessingInk" xmlns:wne="http://schemas.microsoft.com/office/word/2006/wordml" xmlns:wps="http://schemas.microsoft.com/office/word/2010/wordprocessingShape" mc:Ignorable="w14 w15 wp14"/>
 </file>
@@ -32850,7 +34867,8 @@
   </w:compat>
   <w:rsids>
     <w:rsidRoot w:val="005D28CC"/>
-    <w:rsid w:val="00484970"/>
+    <w:rsid w:val="000812AD"/>
+    <w:rsid w:val="00276D45"/>
     <w:rsid w:val="005D28CC"/>
   </w:rsids>
   <m:mathPr>
@@ -33300,7 +35318,7 @@
     <w:basedOn w:val="DefaultParagraphFont"/>
     <w:uiPriority w:val="99"/>
     <w:semiHidden/>
-    <w:rsid w:val="005D28CC"/>
+    <w:rsid w:val="000812AD"/>
     <w:rPr>
       <w:color w:val="808080"/>
     </w:rPr>
@@ -33603,7 +35621,7 @@
 </file>
 
 <file path=customXml/itemProps1.xml><?xml version="1.0" encoding="utf-8"?>
-<ds:datastoreItem xmlns:ds="http://schemas.openxmlformats.org/officeDocument/2006/customXml" ds:itemID="{E1787289-C14A-4E23-80CA-2E702502BF2D}">
+<ds:datastoreItem xmlns:ds="http://schemas.openxmlformats.org/officeDocument/2006/customXml" ds:itemID="{90DA9D5D-4FB3-4A62-AE44-681EACCDA836}">
   <ds:schemaRefs>
     <ds:schemaRef ds:uri="http://schemas.openxmlformats.org/officeDocument/2006/bibliography"/>
   </ds:schemaRefs>

</xml_diff>